<commit_message>
Completed implementation of width hypsometry and editing of property tables
</commit_message>
<xml_diff>
--- a/app/doc/EstuaryDB manual.docx
+++ b/app/doc/EstuaryDB manual.docx
@@ -245,9 +245,12 @@
           <w:rPr>
             <w:rStyle w:val="Hyperlink"/>
           </w:rPr>
-          <w:t>www.coastalsea.uk</w:t>
+          <w:t>https://github.com/CoastalSEA</w:t>
         </w:r>
       </w:hyperlink>
+      <w:r>
+        <w:t>.</w:t>
+      </w:r>
       <w:r>
         <w:t xml:space="preserve">. </w:t>
       </w:r>
@@ -523,7 +526,13 @@
     </w:p>
     <w:p>
       <w:r>
-        <w:t>Staff at ABPmer, HR Wallingford, University of Southampton and the Environment Agency have all contributed to the development of the Estuary Guide and the UK Estuary database</w:t>
+        <w:t xml:space="preserve">Staff at ABPmer, HR Wallingford, University of Southampton and the Environment Agency have all contributed to the development of the Estuary Guide and the UK Estuary </w:t>
+      </w:r>
+      <w:r>
+        <w:t>D</w:t>
+      </w:r>
+      <w:r>
+        <w:t>atabase</w:t>
       </w:r>
       <w:r>
         <w:rPr>
@@ -688,7 +697,7 @@
                 <w:b w:val="0"/>
                 <w:bCs w:val="0"/>
               </w:rPr>
-              <w:t>1.2</w:t>
+              <w:t>2.0</w:t>
             </w:r>
           </w:p>
         </w:tc>
@@ -703,7 +712,7 @@
               <w:cnfStyle w:val="000000100000" w:firstRow="0" w:lastRow="0" w:firstColumn="0" w:lastColumn="0" w:oddVBand="0" w:evenVBand="0" w:oddHBand="1" w:evenHBand="0" w:firstRowFirstColumn="0" w:firstRowLastColumn="0" w:lastRowFirstColumn="0" w:lastRowLastColumn="0"/>
             </w:pPr>
             <w:r>
-              <w:t>Dec 2024</w:t>
+              <w:t>Mar 2025</w:t>
             </w:r>
           </w:p>
         </w:tc>
@@ -717,10 +726,7 @@
               <w:cnfStyle w:val="000000100000" w:firstRow="0" w:lastRow="0" w:firstColumn="0" w:lastColumn="0" w:oddVBand="0" w:evenVBand="0" w:oddHBand="1" w:evenHBand="0" w:firstRowFirstColumn="0" w:firstRowLastColumn="0" w:lastRowFirstColumn="0" w:lastRowLastColumn="0"/>
             </w:pPr>
             <w:r>
-              <w:t xml:space="preserve">Updated to use TableViewer table import of flat tables and bespoke options for import of vector, </w:t>
-            </w:r>
-            <w:r>
-              <w:t>matrix and image data.</w:t>
+              <w:t>Added functionality to load grids and extract surface area and width hypsometry. Load tables for tidal levels and river discharge and compute gross morphological properties and derived properties.</w:t>
             </w:r>
           </w:p>
         </w:tc>
@@ -745,7 +751,7 @@
                 <w:b w:val="0"/>
                 <w:bCs w:val="0"/>
               </w:rPr>
-              <w:t>1.1</w:t>
+              <w:t>1.2</w:t>
             </w:r>
           </w:p>
         </w:tc>
@@ -760,7 +766,7 @@
               <w:cnfStyle w:val="000000000000" w:firstRow="0" w:lastRow="0" w:firstColumn="0" w:lastColumn="0" w:oddVBand="0" w:evenVBand="0" w:oddHBand="0" w:evenHBand="0" w:firstRowFirstColumn="0" w:firstRowLastColumn="0" w:lastRowFirstColumn="0" w:lastRowLastColumn="0"/>
             </w:pPr>
             <w:r>
-              <w:t>May 2024</w:t>
+              <w:t>Dec 2024</w:t>
             </w:r>
           </w:p>
         </w:tc>
@@ -774,7 +780,10 @@
               <w:cnfStyle w:val="000000000000" w:firstRow="0" w:lastRow="0" w:firstColumn="0" w:lastColumn="0" w:oddVBand="0" w:evenVBand="0" w:oddHBand="0" w:evenHBand="0" w:firstRowFirstColumn="0" w:firstRowLastColumn="0" w:lastRowFirstColumn="0" w:lastRowLastColumn="0"/>
             </w:pPr>
             <w:r>
-              <w:t>Ported to use muitoolbox</w:t>
+              <w:t xml:space="preserve">Updated to use TableViewer table import of flat tables and bespoke options for import of vector, </w:t>
+            </w:r>
+            <w:r>
+              <w:t>matrix and image data.</w:t>
             </w:r>
           </w:p>
         </w:tc>
@@ -794,13 +803,15 @@
               <w:jc w:val="center"/>
               <w:rPr>
                 <w:b w:val="0"/>
+                <w:bCs w:val="0"/>
               </w:rPr>
             </w:pPr>
             <w:r>
               <w:rPr>
                 <w:b w:val="0"/>
-              </w:rPr>
-              <w:t>1.0</w:t>
+                <w:bCs w:val="0"/>
+              </w:rPr>
+              <w:t>1.1</w:t>
             </w:r>
           </w:p>
         </w:tc>
@@ -815,7 +826,7 @@
               <w:cnfStyle w:val="000000100000" w:firstRow="0" w:lastRow="0" w:firstColumn="0" w:lastColumn="0" w:oddVBand="0" w:evenVBand="0" w:oddHBand="1" w:evenHBand="0" w:firstRowFirstColumn="0" w:firstRowLastColumn="0" w:lastRowFirstColumn="0" w:lastRowLastColumn="0"/>
             </w:pPr>
             <w:r>
-              <w:t>Aug 2019</w:t>
+              <w:t>May 2024</w:t>
             </w:r>
           </w:p>
         </w:tc>
@@ -827,6 +838,58 @@
             <w:pPr>
               <w:snapToGrid w:val="0"/>
               <w:cnfStyle w:val="000000100000" w:firstRow="0" w:lastRow="0" w:firstColumn="0" w:lastColumn="0" w:oddVBand="0" w:evenVBand="0" w:oddHBand="1" w:evenHBand="0" w:firstRowFirstColumn="0" w:firstRowLastColumn="0" w:lastRowFirstColumn="0" w:lastRowLastColumn="0"/>
+            </w:pPr>
+            <w:r>
+              <w:t>Ported to use muitoolbox</w:t>
+            </w:r>
+          </w:p>
+        </w:tc>
+      </w:tr>
+      <w:tr>
+        <w:tc>
+          <w:tcPr>
+            <w:cnfStyle w:val="001000000000" w:firstRow="0" w:lastRow="0" w:firstColumn="1" w:lastColumn="0" w:oddVBand="0" w:evenVBand="0" w:oddHBand="0" w:evenHBand="0" w:firstRowFirstColumn="0" w:firstRowLastColumn="0" w:lastRowFirstColumn="0" w:lastRowLastColumn="0"/>
+            <w:tcW w:w="1273" w:type="dxa"/>
+          </w:tcPr>
+          <w:p>
+            <w:pPr>
+              <w:snapToGrid w:val="0"/>
+              <w:jc w:val="center"/>
+              <w:rPr>
+                <w:b w:val="0"/>
+              </w:rPr>
+            </w:pPr>
+            <w:r>
+              <w:rPr>
+                <w:b w:val="0"/>
+              </w:rPr>
+              <w:t>1.0</w:t>
+            </w:r>
+          </w:p>
+        </w:tc>
+        <w:tc>
+          <w:tcPr>
+            <w:tcW w:w="1274" w:type="dxa"/>
+          </w:tcPr>
+          <w:p>
+            <w:pPr>
+              <w:snapToGrid w:val="0"/>
+              <w:jc w:val="center"/>
+              <w:cnfStyle w:val="000000000000" w:firstRow="0" w:lastRow="0" w:firstColumn="0" w:lastColumn="0" w:oddVBand="0" w:evenVBand="0" w:oddHBand="0" w:evenHBand="0" w:firstRowFirstColumn="0" w:firstRowLastColumn="0" w:lastRowFirstColumn="0" w:lastRowLastColumn="0"/>
+            </w:pPr>
+            <w:r>
+              <w:t>Aug 2019</w:t>
+            </w:r>
+          </w:p>
+        </w:tc>
+        <w:tc>
+          <w:tcPr>
+            <w:tcW w:w="6513" w:type="dxa"/>
+          </w:tcPr>
+          <w:p>
+            <w:pPr>
+              <w:snapToGrid w:val="0"/>
+              <w:cnfStyle w:val="000000000000" w:firstRow="0" w:lastRow="0" w:firstColumn="0" w:lastColumn="0" w:oddVBand="0" w:evenVBand="0" w:oddHBand="0" w:evenHBand="0" w:firstRowFirstColumn="0" w:firstRowLastColumn="0" w:lastRowFirstColumn="0" w:lastRowLastColumn="0"/>
             </w:pPr>
             <w:r>
               <w:t>First release via www.coastalsea.uk</w:t>
@@ -4316,6 +4379,92 @@
       <w:r>
         <w:t xml:space="preserve"> button, additional Cases, Datasets or Variables can be used to define a plot variable, allowing rapid intercomparison of datasets.</w:t>
       </w:r>
+    </w:p>
+    <w:p>
+      <w:pPr>
+        <w:pStyle w:val="Heading2"/>
+      </w:pPr>
+      <w:r>
+        <w:lastRenderedPageBreak/>
+        <w:t>Typical Workflows</w:t>
+      </w:r>
+    </w:p>
+    <w:p>
+      <w:r>
+        <w:t xml:space="preserve">Several different types of data can be loaded and analysed in the EstuaryDB App. This involves different workflows depending on the type of data being loaded. This may be loading an existing table of morphological properties for several estuaries (scalar data table), or loading </w:t>
+      </w:r>
+      <w:r>
+        <w:t xml:space="preserve">or generating </w:t>
+      </w:r>
+      <w:r>
+        <w:t>hypsometry data for surface area, S(z), or width, W(x,z)</w:t>
+      </w:r>
+      <w:r>
+        <w:t xml:space="preserve">. </w:t>
+      </w:r>
+      <w:r>
+        <w:t xml:space="preserve">Details of how to access the various types of data are given in Section </w:t>
+      </w:r>
+      <w:r>
+        <w:fldChar w:fldCharType="begin"/>
+      </w:r>
+      <w:r>
+        <w:instrText xml:space="preserve"> REF _Ref191457031 \r \h </w:instrText>
+      </w:r>
+      <w:r>
+        <w:fldChar w:fldCharType="separate"/>
+      </w:r>
+      <w:r>
+        <w:t>3.10</w:t>
+      </w:r>
+      <w:r>
+        <w:fldChar w:fldCharType="end"/>
+      </w:r>
+      <w:r>
+        <w:t>.</w:t>
+      </w:r>
+    </w:p>
+    <w:p>
+      <w:pPr>
+        <w:pStyle w:val="Heading3"/>
+      </w:pPr>
+      <w:r>
+        <w:t>Tabular Properties</w:t>
+      </w:r>
+    </w:p>
+    <w:p/>
+    <w:p>
+      <w:pPr>
+        <w:pStyle w:val="Heading3"/>
+      </w:pPr>
+      <w:r>
+        <w:t>Surface Area Hypsometry</w:t>
+      </w:r>
+    </w:p>
+    <w:p/>
+    <w:p>
+      <w:pPr>
+        <w:pStyle w:val="Heading3"/>
+      </w:pPr>
+      <w:r>
+        <w:t>Width Hypsometry</w:t>
+      </w:r>
+    </w:p>
+    <w:p/>
+    <w:p>
+      <w:pPr>
+        <w:pStyle w:val="Heading3"/>
+      </w:pPr>
+      <w:r>
+        <w:t>Additional properties</w:t>
+      </w:r>
+    </w:p>
+    <w:p/>
+    <w:p/>
+    <w:p>
+      <w:pPr>
+        <w:pStyle w:val="Heading3"/>
+      </w:pPr>
       <w:r>
         <w:br w:type="page"/>
       </w:r>
@@ -6813,7 +6962,7 @@
           <w:noProof/>
         </w:rPr>
         <w:drawing>
-          <wp:anchor distT="0" distB="0" distL="114300" distR="114300" simplePos="0" relativeHeight="251711488" behindDoc="0" locked="0" layoutInCell="1" allowOverlap="1" wp14:anchorId="4C4E5DF0" wp14:editId="00791E76">
+          <wp:anchor distT="0" distB="0" distL="114300" distR="114300" simplePos="0" relativeHeight="251711488" behindDoc="0" locked="0" layoutInCell="1" allowOverlap="1" wp14:anchorId="4C4E5DF0" wp14:editId="64962573">
             <wp:simplePos x="0" y="0"/>
             <wp:positionH relativeFrom="margin">
               <wp:align>right</wp:align>
@@ -7360,10 +7509,7 @@
       </w:r>
       <w:bookmarkStart w:id="64" w:name="_Hlk179480554"/>
       <w:r>
-        <w:t>calls function ‘edb_user_tools.m’, which includes a function to</w:t>
-      </w:r>
-      <w:r>
-        <w:t>:</w:t>
+        <w:t>calls function ‘edb_user_tools.m’, which includes a function to:</w:t>
       </w:r>
     </w:p>
     <w:bookmarkEnd w:id="64"/>
@@ -8338,7 +8484,7 @@
         </w:rPr>
         <w:lastRenderedPageBreak/>
         <w:drawing>
-          <wp:anchor distT="0" distB="0" distL="114300" distR="114300" simplePos="0" relativeHeight="251714560" behindDoc="0" locked="0" layoutInCell="1" allowOverlap="1" wp14:anchorId="22639714" wp14:editId="44E0D5DB">
+          <wp:anchor distT="0" distB="0" distL="114300" distR="114300" simplePos="0" relativeHeight="251714560" behindDoc="0" locked="0" layoutInCell="1" allowOverlap="1" wp14:anchorId="22639714" wp14:editId="1FDC6186">
             <wp:simplePos x="0" y="0"/>
             <wp:positionH relativeFrom="column">
               <wp:posOffset>31750</wp:posOffset>
@@ -9877,7 +10023,7 @@
         </w:rPr>
         <w:lastRenderedPageBreak/>
         <w:drawing>
-          <wp:anchor distT="0" distB="0" distL="114300" distR="114300" simplePos="0" relativeHeight="251720704" behindDoc="0" locked="0" layoutInCell="1" allowOverlap="1" wp14:anchorId="64CF8FFD" wp14:editId="674B0A8E">
+          <wp:anchor distT="0" distB="0" distL="114300" distR="114300" simplePos="0" relativeHeight="251720704" behindDoc="0" locked="0" layoutInCell="1" allowOverlap="1" wp14:anchorId="64CF8FFD" wp14:editId="1924479F">
             <wp:simplePos x="0" y="0"/>
             <wp:positionH relativeFrom="margin">
               <wp:align>left</wp:align>
@@ -10676,7 +10822,7 @@
         </w:rPr>
         <w:lastRenderedPageBreak/>
         <w:drawing>
-          <wp:anchor distT="0" distB="0" distL="114300" distR="114300" simplePos="0" relativeHeight="251715584" behindDoc="0" locked="0" layoutInCell="1" allowOverlap="1" wp14:anchorId="5DFEE4DF" wp14:editId="1092B589">
+          <wp:anchor distT="0" distB="0" distL="114300" distR="114300" simplePos="0" relativeHeight="251715584" behindDoc="0" locked="0" layoutInCell="1" allowOverlap="1" wp14:anchorId="5DFEE4DF" wp14:editId="655F6EA3">
             <wp:simplePos x="0" y="0"/>
             <wp:positionH relativeFrom="column">
               <wp:posOffset>-52387</wp:posOffset>
@@ -10790,7 +10936,7 @@
           <w:noProof/>
         </w:rPr>
         <w:drawing>
-          <wp:anchor distT="0" distB="0" distL="114300" distR="114300" simplePos="0" relativeHeight="251716608" behindDoc="0" locked="0" layoutInCell="1" allowOverlap="1" wp14:anchorId="71A5C810" wp14:editId="367A6573">
+          <wp:anchor distT="0" distB="0" distL="114300" distR="114300" simplePos="0" relativeHeight="251716608" behindDoc="0" locked="0" layoutInCell="1" allowOverlap="1" wp14:anchorId="71A5C810" wp14:editId="2DBDCC9D">
             <wp:simplePos x="0" y="0"/>
             <wp:positionH relativeFrom="column">
               <wp:posOffset>-71755</wp:posOffset>
@@ -10877,7 +11023,7 @@
           <w:noProof/>
         </w:rPr>
         <w:drawing>
-          <wp:anchor distT="0" distB="0" distL="114300" distR="114300" simplePos="0" relativeHeight="251717632" behindDoc="0" locked="0" layoutInCell="1" allowOverlap="1" wp14:anchorId="0CE40BEF" wp14:editId="7AA56757">
+          <wp:anchor distT="0" distB="0" distL="114300" distR="114300" simplePos="0" relativeHeight="251717632" behindDoc="0" locked="0" layoutInCell="1" allowOverlap="1" wp14:anchorId="0CE40BEF" wp14:editId="16AE09E1">
             <wp:simplePos x="0" y="0"/>
             <wp:positionH relativeFrom="margin">
               <wp:posOffset>-635</wp:posOffset>
@@ -11065,16 +11211,27 @@
         <w:t>).</w:t>
       </w:r>
     </w:p>
+    <w:p>
+      <w:pPr>
+        <w:pStyle w:val="Heading2"/>
+      </w:pPr>
+      <w:bookmarkStart w:id="90" w:name="_Ref191457031"/>
+      <w:r>
+        <w:t>Accessing the tables</w:t>
+      </w:r>
+      <w:bookmarkEnd w:id="90"/>
+    </w:p>
     <w:p/>
+    <w:p/>
     <w:p>
       <w:pPr>
         <w:pStyle w:val="Heading2"/>
       </w:pPr>
-      <w:bookmarkStart w:id="90" w:name="_Toc183354025"/>
+      <w:bookmarkStart w:id="91" w:name="_Toc183354025"/>
       <w:r>
         <w:t>Accessing data from the Command Window</w:t>
       </w:r>
-      <w:bookmarkEnd w:id="90"/>
+      <w:bookmarkEnd w:id="91"/>
     </w:p>
     <w:p>
       <w:r>
@@ -11428,7 +11585,7 @@
           <w:szCs w:val="20"/>
         </w:rPr>
       </w:pPr>
-      <w:bookmarkStart w:id="91" w:name="_Hlk158305656"/>
+      <w:bookmarkStart w:id="92" w:name="_Hlk158305656"/>
       <w:r>
         <w:rPr>
           <w:rFonts w:ascii="Arial" w:eastAsia="Microsoft YaHei" w:hAnsi="Arial" w:cs="Arial"/>
@@ -11437,7 +11594,7 @@
         </w:rPr>
         <w:t>&gt;&gt; myapp.Cases.</w:t>
       </w:r>
-      <w:bookmarkEnd w:id="91"/>
+      <w:bookmarkEnd w:id="92"/>
       <w:r>
         <w:rPr>
           <w:rFonts w:ascii="Arial" w:eastAsia="Microsoft YaHei" w:hAnsi="Arial" w:cs="Arial"/>
@@ -11512,7 +11669,7 @@
           <w:szCs w:val="20"/>
         </w:rPr>
       </w:pPr>
-      <w:bookmarkStart w:id="92" w:name="_Hlk158306562"/>
+      <w:bookmarkStart w:id="93" w:name="_Hlk158306562"/>
       <w:r>
         <w:rPr>
           <w:rFonts w:ascii="Arial" w:eastAsia="Microsoft YaHei" w:hAnsi="Arial" w:cs="Arial"/>
@@ -11522,7 +11679,7 @@
         <w:t>&gt;&gt; myapp.Cases.DataSets.&lt;DataClassName&gt;(idx).Data.Dataset</w:t>
       </w:r>
     </w:p>
-    <w:bookmarkEnd w:id="92"/>
+    <w:bookmarkEnd w:id="93"/>
     <w:p>
       <w:pPr>
         <w:rPr>
@@ -11542,6 +11699,7 @@
     </w:p>
     <w:p>
       <w:r>
+        <w:lastRenderedPageBreak/>
         <w:t>where idx is the index of the class instance (e.g. if there are multiple model runs need to select which one. The Catalogue defines the case record (</w:t>
       </w:r>
       <w:r>
@@ -11552,11 +11710,7 @@
         <w:t xml:space="preserve">caserec </w:t>
       </w:r>
       <w:r>
-        <w:t xml:space="preserve">– current position in the catalogue) and case index </w:t>
-      </w:r>
-      <w:r>
-        <w:lastRenderedPageBreak/>
-        <w:t>(</w:t>
+        <w:t>– current position in the catalogue) and case index (</w:t>
       </w:r>
       <w:r>
         <w:rPr>
@@ -11695,8 +11849,8 @@
       <w:pPr>
         <w:pStyle w:val="Heading1"/>
       </w:pPr>
-      <w:bookmarkStart w:id="93" w:name="_Ref506901850"/>
-      <w:bookmarkStart w:id="94" w:name="_Toc183354026"/>
+      <w:bookmarkStart w:id="94" w:name="_Ref506901850"/>
+      <w:bookmarkStart w:id="95" w:name="_Toc183354026"/>
       <w:r>
         <w:lastRenderedPageBreak/>
         <w:t>Implementation/Supporting Information/</w:t>
@@ -11704,8 +11858,8 @@
       <w:r>
         <w:t>Demonstration models</w:t>
       </w:r>
-      <w:bookmarkEnd w:id="93"/>
       <w:bookmarkEnd w:id="94"/>
+      <w:bookmarkEnd w:id="95"/>
     </w:p>
     <w:p/>
     <w:p>
@@ -11820,15 +11974,15 @@
       <w:pPr>
         <w:pStyle w:val="Heading2"/>
       </w:pPr>
-      <w:bookmarkStart w:id="95" w:name="_Toc183354027"/>
-      <w:bookmarkStart w:id="96" w:name="_Ref183354054"/>
-      <w:bookmarkStart w:id="97" w:name="_Ref183354076"/>
+      <w:bookmarkStart w:id="96" w:name="_Toc183354027"/>
+      <w:bookmarkStart w:id="97" w:name="_Ref183354054"/>
+      <w:bookmarkStart w:id="98" w:name="_Ref183354076"/>
       <w:r>
         <w:t>Loading spatial data</w:t>
       </w:r>
-      <w:bookmarkEnd w:id="95"/>
       <w:bookmarkEnd w:id="96"/>
       <w:bookmarkEnd w:id="97"/>
+      <w:bookmarkEnd w:id="98"/>
     </w:p>
     <w:p>
       <w:r>
@@ -11861,19 +12015,19 @@
       <w:pPr>
         <w:pStyle w:val="Heading2"/>
       </w:pPr>
-      <w:bookmarkStart w:id="98" w:name="_Ref505163379"/>
-      <w:bookmarkStart w:id="99" w:name="_Toc58851129"/>
-      <w:bookmarkStart w:id="100" w:name="_Toc183354028"/>
+      <w:bookmarkStart w:id="99" w:name="_Ref505163379"/>
+      <w:bookmarkStart w:id="100" w:name="_Toc58851129"/>
+      <w:bookmarkStart w:id="101" w:name="_Toc183354028"/>
       <w:r>
         <w:t>Derive Output</w:t>
       </w:r>
-      <w:bookmarkEnd w:id="98"/>
       <w:bookmarkEnd w:id="99"/>
       <w:bookmarkEnd w:id="100"/>
-    </w:p>
-    <w:p>
-      <w:bookmarkStart w:id="101" w:name="_Hlk505164153"/>
-      <w:bookmarkStart w:id="102" w:name="_Hlk129431615"/>
+      <w:bookmarkEnd w:id="101"/>
+    </w:p>
+    <w:p>
+      <w:bookmarkStart w:id="102" w:name="_Hlk505164153"/>
+      <w:bookmarkStart w:id="103" w:name="_Hlk129431615"/>
       <w:r>
         <w:t xml:space="preserve">The </w:t>
       </w:r>
@@ -11905,16 +12059,16 @@
       <w:r>
         <w:t xml:space="preserve">). </w:t>
       </w:r>
-      <w:bookmarkEnd w:id="101"/>
+      <w:bookmarkEnd w:id="102"/>
       <w:r>
         <w:t xml:space="preserve">The equation box can accept t, x, y, z in upper or lower case. Time can be assigned to X, Y, or Z buttons, or simply included in the equation as t (as long as the data being used in one of the variables includes a time dimension). Each data set is sampled for the defined data range. </w:t>
       </w:r>
-      <w:bookmarkStart w:id="103" w:name="_Hlk41120195"/>
+      <w:bookmarkStart w:id="104" w:name="_Hlk41120195"/>
       <w:r>
         <w:t>If the data set being sampled includes NaNs, the default is for these to be included (button to right of Variable is set to ‘+N’). To exclude NaNs press the button so that it displays ‘-N’. The selection is based on the variable limits defined whenever a variable is assigned to X, Y or Z using the X, Y, Z buttons.</w:t>
       </w:r>
     </w:p>
-    <w:bookmarkEnd w:id="103"/>
+    <w:bookmarkEnd w:id="104"/>
     <w:p>
       <w:pPr>
         <w:spacing w:after="120"/>
@@ -12178,9 +12332,9 @@
       </w:r>
     </w:p>
     <w:p>
-      <w:bookmarkStart w:id="104" w:name="_Hlk505164387"/>
-      <w:bookmarkStart w:id="105" w:name="_Hlk41120321"/>
-      <w:bookmarkStart w:id="106" w:name="_Hlk77169607"/>
+      <w:bookmarkStart w:id="105" w:name="_Hlk505164387"/>
+      <w:bookmarkStart w:id="106" w:name="_Hlk41120321"/>
+      <w:bookmarkStart w:id="107" w:name="_Hlk77169607"/>
       <w:r>
         <w:t xml:space="preserve">If the function returns a single valued answer, this is displayed in a message box, otherwise it is saved, either by adding to an existing dataset, or creating a new one (see Section </w:t>
       </w:r>
@@ -12225,9 +12379,9 @@
       <w:r>
         <w:t xml:space="preserve">). </w:t>
       </w:r>
-      <w:bookmarkEnd w:id="104"/>
       <w:bookmarkEnd w:id="105"/>
       <w:bookmarkEnd w:id="106"/>
+      <w:bookmarkEnd w:id="107"/>
     </w:p>
     <w:p>
       <w:pPr>
@@ -12283,7 +12437,7 @@
           <w:iCs/>
         </w:rPr>
       </w:pPr>
-      <w:bookmarkStart w:id="107" w:name="_Hlk41121450"/>
+      <w:bookmarkStart w:id="108" w:name="_Hlk41121450"/>
       <w:r>
         <w:rPr>
           <w:iCs/>
@@ -12347,7 +12501,7 @@
         </w:rPr>
         <w:t>NB3: When using Matlab compound expressions, such as the above sub-sampling expression, the expression must be enclosed in square brackets to distinguish it from a function call.</w:t>
       </w:r>
-      <w:bookmarkEnd w:id="102"/>
+      <w:bookmarkEnd w:id="103"/>
     </w:p>
     <w:p>
       <w:pPr>
@@ -12368,7 +12522,7 @@
         </w:rPr>
         <w:t xml:space="preserve">Adding the comment %time or %rows, allows the the row dimension to be added to the new dataset. For example if x and y data sets are timeseries, then </w:t>
       </w:r>
-      <w:bookmarkStart w:id="108" w:name="_Hlk153704497"/>
+      <w:bookmarkStart w:id="109" w:name="_Hlk153704497"/>
       <w:r>
         <w:rPr>
           <w:noProof/>
@@ -12388,7 +12542,7 @@
         </w:rPr>
         <w:t xml:space="preserve"> expresion, or function call, </w:t>
       </w:r>
-      <w:bookmarkEnd w:id="108"/>
+      <w:bookmarkEnd w:id="109"/>
       <w:r>
         <w:rPr>
           <w:noProof/>
@@ -12435,21 +12589,21 @@
       <w:pPr>
         <w:pStyle w:val="Heading3"/>
       </w:pPr>
-      <w:bookmarkStart w:id="109" w:name="_Toc72232566"/>
-      <w:bookmarkStart w:id="110" w:name="_Toc183354029"/>
-      <w:bookmarkStart w:id="111" w:name="_Hlk129431710"/>
-      <w:bookmarkEnd w:id="107"/>
+      <w:bookmarkStart w:id="110" w:name="_Toc72232566"/>
+      <w:bookmarkStart w:id="111" w:name="_Toc183354029"/>
+      <w:bookmarkStart w:id="112" w:name="_Hlk129431710"/>
+      <w:bookmarkEnd w:id="108"/>
       <w:r>
         <w:t>Calling an external function</w:t>
       </w:r>
-      <w:bookmarkEnd w:id="109"/>
       <w:bookmarkEnd w:id="110"/>
+      <w:bookmarkEnd w:id="111"/>
     </w:p>
     <w:p>
       <w:r>
         <w:t xml:space="preserve">The Derive Output UI can also be used as an interface to user functions that are available on the Matlab search path. Simply type the function call with the appropriate variable assignment and the new variable is created. (NB: the UI adopts the Matlab convention that all functions are lower case). Some examples of functions provided in </w:t>
       </w:r>
-      <w:bookmarkStart w:id="112" w:name="_Hlk77157677"/>
+      <w:bookmarkStart w:id="113" w:name="_Hlk77157677"/>
       <w:r>
         <w:fldChar w:fldCharType="begin"/>
       </w:r>
@@ -12465,7 +12619,7 @@
       <w:r>
         <w:fldChar w:fldCharType="end"/>
       </w:r>
-      <w:bookmarkEnd w:id="112"/>
+      <w:bookmarkEnd w:id="113"/>
       <w:r>
         <w:t xml:space="preserve"> are detailed in Section </w:t>
       </w:r>
@@ -12530,11 +12684,11 @@
       <w:r>
         <w:t xml:space="preserve">An alternative when calling external functions is to pass the selected variables as dstables, thereby also passing all the associated metadata and RowNames for each dataset selected. For this option up to 3 variables can be selected </w:t>
       </w:r>
-      <w:bookmarkStart w:id="113" w:name="_Hlk129445673"/>
+      <w:bookmarkStart w:id="114" w:name="_Hlk129445673"/>
       <w:r>
         <w:t xml:space="preserve">and assigned to the X, Y, Z buttons </w:t>
       </w:r>
-      <w:bookmarkEnd w:id="113"/>
+      <w:bookmarkEnd w:id="114"/>
       <w:r>
         <w:t xml:space="preserve">but they are defined in the call using </w:t>
       </w:r>
@@ -12665,13 +12819,13 @@
       <w:pPr>
         <w:pStyle w:val="Heading3"/>
       </w:pPr>
-      <w:bookmarkStart w:id="114" w:name="_Ref153636767"/>
-      <w:bookmarkStart w:id="115" w:name="_Toc183354030"/>
+      <w:bookmarkStart w:id="115" w:name="_Ref153636767"/>
+      <w:bookmarkStart w:id="116" w:name="_Toc183354030"/>
       <w:r>
         <w:t>Input and output format for external functions</w:t>
       </w:r>
-      <w:bookmarkEnd w:id="114"/>
       <w:bookmarkEnd w:id="115"/>
+      <w:bookmarkEnd w:id="116"/>
     </w:p>
     <w:p>
       <w:r>
@@ -12702,7 +12856,7 @@
           <w:szCs w:val="20"/>
         </w:rPr>
       </w:pPr>
-      <w:bookmarkStart w:id="116" w:name="_Hlk153637009"/>
+      <w:bookmarkStart w:id="117" w:name="_Hlk153637009"/>
       <w:r>
         <w:rPr>
           <w:rFonts w:ascii="Consolas" w:eastAsia="Times New Roman" w:hAnsi="Consolas" w:cs="Times New Roman"/>
@@ -12824,7 +12978,7 @@
         <w:t>end</w:t>
       </w:r>
     </w:p>
-    <w:bookmarkEnd w:id="116"/>
+    <w:bookmarkEnd w:id="117"/>
     <w:p/>
     <w:p>
       <w:pPr>
@@ -13433,7 +13587,7 @@
         </w:rPr>
         <w:t>[</w:t>
       </w:r>
-      <w:bookmarkStart w:id="117" w:name="_Hlk153637464"/>
+      <w:bookmarkStart w:id="118" w:name="_Hlk153637464"/>
       <w:r>
         <w:rPr>
           <w:rFonts w:ascii="Consolas" w:eastAsia="Times New Roman" w:hAnsi="Consolas" w:cs="Times New Roman"/>
@@ -13442,7 +13596,7 @@
         </w:rPr>
         <w:t>trange,range,hwl,lwl</w:t>
       </w:r>
-      <w:bookmarkEnd w:id="117"/>
+      <w:bookmarkEnd w:id="118"/>
       <w:r>
         <w:rPr>
           <w:rFonts w:ascii="Consolas" w:eastAsia="Times New Roman" w:hAnsi="Consolas" w:cs="Times New Roman"/>
@@ -13547,7 +13701,7 @@
           <w:szCs w:val="20"/>
         </w:rPr>
       </w:pPr>
-      <w:bookmarkStart w:id="118" w:name="_Hlk153653033"/>
+      <w:bookmarkStart w:id="119" w:name="_Hlk153653033"/>
       <w:r>
         <w:rPr>
           <w:rFonts w:ascii="Consolas" w:eastAsia="Times New Roman" w:hAnsi="Consolas" w:cs="Times New Roman"/>
@@ -13680,7 +13834,7 @@
         <w:t>end</w:t>
       </w:r>
     </w:p>
-    <w:bookmarkEnd w:id="118"/>
+    <w:bookmarkEnd w:id="119"/>
     <w:p/>
     <w:p>
       <w:r>
@@ -13797,7 +13951,7 @@
         </w:rPr>
         <w:t>%</w:t>
       </w:r>
-      <w:bookmarkStart w:id="119" w:name="_Hlk153653304"/>
+      <w:bookmarkStart w:id="120" w:name="_Hlk153653304"/>
       <w:r>
         <w:rPr>
           <w:rFonts w:ascii="Consolas" w:eastAsia="Times New Roman" w:hAnsi="Consolas" w:cs="Times New Roman"/>
@@ -13808,7 +13962,7 @@
         <w:t>struct of dstables with the struct fieldnames defining each Dataset.</w:t>
       </w:r>
     </w:p>
-    <w:bookmarkEnd w:id="119"/>
+    <w:bookmarkEnd w:id="120"/>
     <w:p>
       <w:r>
         <w:tab/>
@@ -14169,17 +14323,17 @@
       <w:pPr>
         <w:pStyle w:val="Heading3"/>
       </w:pPr>
-      <w:bookmarkStart w:id="120" w:name="_Toc72232567"/>
-      <w:bookmarkStart w:id="121" w:name="_Ref153635114"/>
-      <w:bookmarkStart w:id="122" w:name="_Ref153705906"/>
-      <w:bookmarkStart w:id="123" w:name="_Toc183354031"/>
+      <w:bookmarkStart w:id="121" w:name="_Toc72232567"/>
+      <w:bookmarkStart w:id="122" w:name="_Ref153635114"/>
+      <w:bookmarkStart w:id="123" w:name="_Ref153705906"/>
+      <w:bookmarkStart w:id="124" w:name="_Toc183354031"/>
       <w:r>
         <w:t>Pre-defined functions</w:t>
       </w:r>
-      <w:bookmarkEnd w:id="120"/>
       <w:bookmarkEnd w:id="121"/>
       <w:bookmarkEnd w:id="122"/>
       <w:bookmarkEnd w:id="123"/>
+      <w:bookmarkEnd w:id="124"/>
     </w:p>
     <w:p>
       <w:r>
@@ -14203,7 +14357,7 @@
       <w:r>
         <w:t>, where the entry in the UI text box is given in Courier font and X, Y, Z, refer to the button assignments.</w:t>
       </w:r>
-      <w:bookmarkEnd w:id="111"/>
+      <w:bookmarkEnd w:id="112"/>
     </w:p>
     <w:p>
       <w:r>
@@ -14232,11 +14386,11 @@
       <w:r>
         <w:t xml:space="preserve">. There are several moving average functions available from the Matlab Exchange Forum, such as moving.m. </w:t>
       </w:r>
-      <w:bookmarkStart w:id="124" w:name="_Hlk487057395"/>
+      <w:bookmarkStart w:id="125" w:name="_Hlk487057395"/>
       <w:r>
         <w:t xml:space="preserve">The call to this function is:  </w:t>
       </w:r>
-      <w:bookmarkEnd w:id="124"/>
+      <w:bookmarkEnd w:id="125"/>
     </w:p>
     <w:p>
       <w:pPr>
@@ -14256,11 +14410,11 @@
       <w:r>
         <w:t xml:space="preserve"> ,  </w:t>
       </w:r>
-      <w:bookmarkStart w:id="125" w:name="_Hlk77161137"/>
+      <w:bookmarkStart w:id="126" w:name="_Hlk77161137"/>
       <w:r>
         <w:t xml:space="preserve">where x is the variable to be used, </w:t>
       </w:r>
-      <w:bookmarkEnd w:id="125"/>
+      <w:bookmarkEnd w:id="126"/>
       <w:r>
         <w:t>n specifies the number of points to average over and ‘</w:t>
       </w:r>
@@ -14451,7 +14605,7 @@
       <w:r>
         <w:t xml:space="preserve">. This allows a timeseries to be resampled at a different interval (that must be less than the source timeseries). </w:t>
       </w:r>
-      <w:bookmarkStart w:id="126" w:name="_Hlk489018788"/>
+      <w:bookmarkStart w:id="127" w:name="_Hlk489018788"/>
       <w:r>
         <w:t>The call to this function is:</w:t>
       </w:r>
@@ -14477,7 +14631,7 @@
       <w:r>
         <w:t xml:space="preserve">, where x is the variable to be resampled, time is the associated time for that variable, period can be ‘year’, ’month’, </w:t>
       </w:r>
-      <w:bookmarkEnd w:id="126"/>
+      <w:bookmarkEnd w:id="127"/>
       <w:r>
         <w:t xml:space="preserve">’day’, 'hour', 'minute', ‘second’, and method can be any valid function call such as ‘mean’, ‘std’, etc. The ‘period’ is required but the ‘method is optional and if omitted the mean is used. </w:t>
       </w:r>
@@ -14838,24 +14992,24 @@
       <w:pPr>
         <w:pStyle w:val="Heading1"/>
       </w:pPr>
-      <w:bookmarkStart w:id="127" w:name="_Toc486354054"/>
-      <w:bookmarkStart w:id="128" w:name="_Ref495741114"/>
-      <w:bookmarkStart w:id="129" w:name="_Ref495741134"/>
-      <w:bookmarkStart w:id="130" w:name="_Ref495741441"/>
-      <w:bookmarkStart w:id="131" w:name="_Ref495741457"/>
-      <w:bookmarkStart w:id="132" w:name="_Ref498196299"/>
-      <w:bookmarkStart w:id="133" w:name="_Toc183354032"/>
+      <w:bookmarkStart w:id="128" w:name="_Toc486354054"/>
+      <w:bookmarkStart w:id="129" w:name="_Ref495741114"/>
+      <w:bookmarkStart w:id="130" w:name="_Ref495741134"/>
+      <w:bookmarkStart w:id="131" w:name="_Ref495741441"/>
+      <w:bookmarkStart w:id="132" w:name="_Ref495741457"/>
+      <w:bookmarkStart w:id="133" w:name="_Ref498196299"/>
+      <w:bookmarkStart w:id="134" w:name="_Toc183354032"/>
       <w:r>
         <w:lastRenderedPageBreak/>
         <w:t>Program Structure</w:t>
       </w:r>
-      <w:bookmarkEnd w:id="127"/>
       <w:bookmarkEnd w:id="128"/>
       <w:bookmarkEnd w:id="129"/>
       <w:bookmarkEnd w:id="130"/>
       <w:bookmarkEnd w:id="131"/>
       <w:bookmarkEnd w:id="132"/>
       <w:bookmarkEnd w:id="133"/>
+      <w:bookmarkEnd w:id="134"/>
     </w:p>
     <w:p>
       <w:r>
@@ -14900,7 +15054,7 @@
         <w:pStyle w:val="Caption"/>
         <w:keepNext/>
       </w:pPr>
-      <w:bookmarkStart w:id="134" w:name="_Ref72166629"/>
+      <w:bookmarkStart w:id="135" w:name="_Ref72166629"/>
       <w:r>
         <w:t xml:space="preserve">Figure </w:t>
       </w:r>
@@ -14925,7 +15079,7 @@
         </w:rPr>
         <w:fldChar w:fldCharType="end"/>
       </w:r>
-      <w:bookmarkEnd w:id="134"/>
+      <w:bookmarkEnd w:id="135"/>
       <w:r>
         <w:t xml:space="preserve"> - </w:t>
       </w:r>
@@ -15052,7 +15206,7 @@
         <w:pStyle w:val="Caption"/>
         <w:keepNext/>
       </w:pPr>
-      <w:bookmarkStart w:id="135" w:name="_Ref72167155"/>
+      <w:bookmarkStart w:id="136" w:name="_Ref72167155"/>
       <w:r>
         <w:t xml:space="preserve">Figure </w:t>
       </w:r>
@@ -15077,7 +15231,7 @@
         </w:rPr>
         <w:fldChar w:fldCharType="end"/>
       </w:r>
-      <w:bookmarkEnd w:id="135"/>
+      <w:bookmarkEnd w:id="136"/>
       <w:r>
         <w:t xml:space="preserve"> – schematic of program structure showing how the main classes from muitoolbox and dstoolbox are used</w:t>
       </w:r>
@@ -15088,7 +15242,7 @@
           <w:noProof/>
         </w:rPr>
         <w:drawing>
-          <wp:inline distT="0" distB="0" distL="0" distR="0" wp14:anchorId="11461B56" wp14:editId="30CE6FD7">
+          <wp:inline distT="0" distB="0" distL="0" distR="0" wp14:anchorId="11461B56" wp14:editId="2297052B">
             <wp:extent cx="5722982" cy="2964407"/>
             <wp:effectExtent l="0" t="0" r="0" b="7620"/>
             <wp:docPr id="19" name="Picture 19"/>
@@ -15261,13 +15415,7 @@
         <w:t xml:space="preserve"> –</w:t>
       </w:r>
       <w:r>
-        <w:t>f</w:t>
-      </w:r>
-      <w:r>
-        <w:t>unctions to derive datasets related to estuary gross properties such as hydraulic depths, prism etc</w:t>
-      </w:r>
-      <w:r>
-        <w:t>.</w:t>
+        <w:t>functions to derive datasets related to estuary gross properties such as hydraulic depths, prism etc.</w:t>
       </w:r>
     </w:p>
     <w:p>
@@ -15351,7 +15499,7 @@
       </w:r>
     </w:p>
     <w:p>
-      <w:bookmarkStart w:id="136" w:name="_Hlk183355902"/>
+      <w:bookmarkStart w:id="137" w:name="_Hlk183355902"/>
       <w:r>
         <w:rPr>
           <w:i/>
@@ -15363,7 +15511,7 @@
         <w:t xml:space="preserve"> – format file to load data set of along-channel properties prepared by Dr Zhang Min using SeaZone bathymetry for a selection of UK estuaries.</w:t>
       </w:r>
     </w:p>
-    <w:bookmarkEnd w:id="136"/>
+    <w:bookmarkEnd w:id="137"/>
     <w:p>
       <w:r>
         <w:rPr>
@@ -15416,17 +15564,17 @@
       <w:pPr>
         <w:pStyle w:val="Heading1"/>
       </w:pPr>
-      <w:bookmarkStart w:id="137" w:name="_Toc486354055"/>
-      <w:bookmarkStart w:id="138" w:name="_Toc183354033"/>
+      <w:bookmarkStart w:id="138" w:name="_Toc486354055"/>
+      <w:bookmarkStart w:id="139" w:name="_Toc183354033"/>
       <w:r>
         <w:lastRenderedPageBreak/>
         <w:t>Bibliograph</w:t>
       </w:r>
-      <w:bookmarkEnd w:id="137"/>
+      <w:bookmarkEnd w:id="138"/>
       <w:r>
         <w:t>y</w:t>
       </w:r>
-      <w:bookmarkEnd w:id="138"/>
+      <w:bookmarkEnd w:id="139"/>
     </w:p>
     <w:p>
       <w:pPr>
@@ -15602,16 +15750,16 @@
           <w:noProof/>
         </w:rPr>
       </w:pPr>
-      <w:bookmarkStart w:id="139" w:name="_Ref179189722"/>
-      <w:bookmarkStart w:id="140" w:name="_Toc183339308"/>
-      <w:bookmarkStart w:id="141" w:name="_Toc183354034"/>
+      <w:bookmarkStart w:id="140" w:name="_Ref179189722"/>
+      <w:bookmarkStart w:id="141" w:name="_Toc183339308"/>
+      <w:bookmarkStart w:id="142" w:name="_Toc183354034"/>
       <w:r>
         <w:lastRenderedPageBreak/>
         <w:t>Appendix A - Import file formats</w:t>
       </w:r>
-      <w:bookmarkEnd w:id="139"/>
       <w:bookmarkEnd w:id="140"/>
       <w:bookmarkEnd w:id="141"/>
+      <w:bookmarkEnd w:id="142"/>
     </w:p>
     <w:p>
       <w:r>
@@ -15680,7 +15828,7 @@
           <w:noProof/>
         </w:rPr>
         <w:drawing>
-          <wp:inline distT="0" distB="0" distL="0" distR="0" wp14:anchorId="20017B59" wp14:editId="24DC41A0">
+          <wp:inline distT="0" distB="0" distL="0" distR="0" wp14:anchorId="20017B59" wp14:editId="715D47C3">
             <wp:extent cx="5785485" cy="909597"/>
             <wp:effectExtent l="0" t="0" r="5715" b="5080"/>
             <wp:docPr id="265729652" name="Picture 1"/>
@@ -15738,18 +15886,18 @@
         </w:numPr>
         <w:ind w:left="432" w:hanging="432"/>
       </w:pPr>
-      <w:bookmarkStart w:id="142" w:name="_Ref179189873"/>
-      <w:bookmarkStart w:id="143" w:name="_Ref179190509"/>
-      <w:bookmarkStart w:id="144" w:name="_Toc183339309"/>
-      <w:bookmarkStart w:id="145" w:name="_Toc183354035"/>
+      <w:bookmarkStart w:id="143" w:name="_Ref179189873"/>
+      <w:bookmarkStart w:id="144" w:name="_Ref179190509"/>
+      <w:bookmarkStart w:id="145" w:name="_Toc183339309"/>
+      <w:bookmarkStart w:id="146" w:name="_Toc183354035"/>
       <w:r>
         <w:lastRenderedPageBreak/>
         <w:t>Appendix B - Data set properties (DSproperties)</w:t>
       </w:r>
-      <w:bookmarkEnd w:id="142"/>
       <w:bookmarkEnd w:id="143"/>
       <w:bookmarkEnd w:id="144"/>
       <w:bookmarkEnd w:id="145"/>
+      <w:bookmarkEnd w:id="146"/>
     </w:p>
     <w:p>
       <w:r>
@@ -16068,10 +16216,10 @@
         </w:numPr>
         <w:ind w:left="432" w:hanging="432"/>
       </w:pPr>
-      <w:bookmarkStart w:id="146" w:name="_Ref179194650"/>
-      <w:bookmarkStart w:id="147" w:name="_Ref179448619"/>
-      <w:bookmarkStart w:id="148" w:name="_Toc183339310"/>
-      <w:bookmarkStart w:id="149" w:name="_Toc183354036"/>
+      <w:bookmarkStart w:id="147" w:name="_Ref179194650"/>
+      <w:bookmarkStart w:id="148" w:name="_Ref179448619"/>
+      <w:bookmarkStart w:id="149" w:name="_Toc183339310"/>
+      <w:bookmarkStart w:id="150" w:name="_Toc183354036"/>
       <w:r>
         <w:lastRenderedPageBreak/>
         <w:t>Appendix C – Sample DS</w:t>
@@ -16082,10 +16230,10 @@
       <w:r>
         <w:t>roperties for data import</w:t>
       </w:r>
-      <w:bookmarkEnd w:id="146"/>
       <w:bookmarkEnd w:id="147"/>
       <w:bookmarkEnd w:id="148"/>
       <w:bookmarkEnd w:id="149"/>
+      <w:bookmarkEnd w:id="150"/>
     </w:p>
     <w:p>
       <w:r>
@@ -16153,11 +16301,11 @@
       <w:r>
         <w:t xml:space="preserve">Matlab function </w:t>
       </w:r>
-      <w:bookmarkStart w:id="150" w:name="_Hlk183335831"/>
+      <w:bookmarkStart w:id="151" w:name="_Hlk183335831"/>
       <w:r>
         <w:t>with definition of all DSproperties:</w:t>
       </w:r>
-      <w:bookmarkEnd w:id="150"/>
+      <w:bookmarkEnd w:id="151"/>
     </w:p>
     <w:p>
       <w:pPr>
@@ -18781,12 +18929,12 @@
         </w:numPr>
         <w:ind w:left="432" w:hanging="432"/>
       </w:pPr>
-      <w:bookmarkStart w:id="151" w:name="_Toc183354037"/>
+      <w:bookmarkStart w:id="152" w:name="_Toc183354037"/>
       <w:r>
         <w:lastRenderedPageBreak/>
         <w:t>Appendix D – Bespoke data import format file</w:t>
       </w:r>
-      <w:bookmarkEnd w:id="151"/>
+      <w:bookmarkEnd w:id="152"/>
     </w:p>
     <w:p>
       <w:r>
@@ -19106,7 +19254,7 @@
         </w:rPr>
         <w:t>_data_format(funcall,varargin)</w:t>
       </w:r>
-      <w:bookmarkStart w:id="152" w:name="_Hlk183351730"/>
+      <w:bookmarkStart w:id="153" w:name="_Hlk183351730"/>
       <w:r>
         <w:rPr>
           <w:rFonts w:ascii="Consolas" w:eastAsia="Times New Roman" w:hAnsi="Consolas" w:cs="Times New Roman"/>
@@ -19125,7 +19273,7 @@
         </w:rPr>
         <w:t>% &lt;&lt;Edit to identify data type</w:t>
       </w:r>
-      <w:bookmarkEnd w:id="152"/>
+      <w:bookmarkEnd w:id="153"/>
     </w:p>
     <w:p>
       <w:pPr>
@@ -20059,7 +20207,7 @@
         </w:rPr>
         <w:tab/>
       </w:r>
-      <w:bookmarkStart w:id="153" w:name="_Hlk183351851"/>
+      <w:bookmarkStart w:id="154" w:name="_Hlk183351851"/>
       <w:r>
         <w:rPr>
           <w:rFonts w:ascii="Consolas" w:eastAsia="Times New Roman" w:hAnsi="Consolas" w:cs="Times New Roman"/>
@@ -20078,7 +20226,7 @@
         </w:rPr>
         <w:t>file types</w:t>
       </w:r>
-      <w:bookmarkEnd w:id="153"/>
+      <w:bookmarkEnd w:id="154"/>
     </w:p>
     <w:p>
       <w:pPr>
@@ -22541,7 +22689,7 @@
         </w:rPr>
         <w:t xml:space="preserve">      </w:t>
       </w:r>
-      <w:bookmarkStart w:id="154" w:name="_Hlk183353110"/>
+      <w:bookmarkStart w:id="155" w:name="_Hlk183353110"/>
       <w:r>
         <w:rPr>
           <w:rFonts w:ascii="Consolas" w:eastAsia="Times New Roman" w:hAnsi="Consolas" w:cs="Times New Roman"/>
@@ -22578,7 +22726,7 @@
         </w:rPr>
         <w:t xml:space="preserve">, </w:t>
       </w:r>
-      <w:bookmarkEnd w:id="154"/>
+      <w:bookmarkEnd w:id="155"/>
       <w:r>
         <w:rPr>
           <w:rFonts w:ascii="Consolas" w:eastAsia="Times New Roman" w:hAnsi="Consolas" w:cs="Times New Roman"/>
@@ -24060,7 +24208,7 @@
         <w:sz w:val="18"/>
         <w:szCs w:val="18"/>
       </w:rPr>
-      <w:t>Dec</w:t>
+      <w:t>Mar</w:t>
     </w:r>
     <w:r>
       <w:rPr>
@@ -24068,7 +24216,15 @@
         <w:sz w:val="18"/>
         <w:szCs w:val="18"/>
       </w:rPr>
-      <w:t xml:space="preserve"> 2024</w:t>
+      <w:t xml:space="preserve"> 202</w:t>
+    </w:r>
+    <w:r>
+      <w:rPr>
+        <w:rFonts w:asciiTheme="majorHAnsi" w:hAnsiTheme="majorHAnsi"/>
+        <w:sz w:val="18"/>
+        <w:szCs w:val="18"/>
+      </w:rPr>
+      <w:t>5</w:t>
     </w:r>
   </w:p>
   <w:p>
@@ -28967,6 +29123,7 @@
   <w:style w:type="character" w:default="1" w:styleId="DefaultParagraphFont">
     <w:name w:val="Default Paragraph Font"/>
     <w:uiPriority w:val="1"/>
+    <w:semiHidden/>
     <w:unhideWhenUsed/>
   </w:style>
   <w:style w:type="table" w:default="1" w:styleId="TableNormal">

</xml_diff>

<commit_message>
Simplified menu options and started to write documentation
</commit_message>
<xml_diff>
--- a/app/doc/EstuaryDB manual.docx
+++ b/app/doc/EstuaryDB manual.docx
@@ -3793,7 +3793,36 @@
         <w:t>. In addition, estuary specific datasets that are vector or matrix can also be loaded, such as along-channel data, bathymetry and images.</w:t>
       </w:r>
       <w:r>
-        <w:t xml:space="preserve"> Several be-spoke plotting functions are included to examine the variation amongst estuaries, including cross-plots to examine variations about central values (e.g., HW, MT, LW).</w:t>
+        <w:t xml:space="preserve"> Several be-spoke plotting functions are included to examine the variation amongst estuaries, including </w:t>
+      </w:r>
+      <w:r>
+        <w:t>cross-</w:t>
+      </w:r>
+      <w:r>
+        <w:t>plots to examine variations about central values (e.g., HW, MT, LW).</w:t>
+      </w:r>
+    </w:p>
+    <w:p>
+      <w:r>
+        <w:t xml:space="preserve">The original work on UK estuaries was undertaken by Davidson et al </w:t>
+      </w:r>
+      <w:r>
+        <w:fldChar w:fldCharType="begin"/>
+      </w:r>
+      <w:r>
+        <w:instrText xml:space="preserve"> ADDIN EN.CITE &lt;EndNote&gt;&lt;Cite ExcludeAuth="1"&gt;&lt;Author&gt;Davidson&lt;/Author&gt;&lt;Year&gt;2021&lt;/Year&gt;&lt;RecNum&gt;5528&lt;/RecNum&gt;&lt;DisplayText&gt;(2021)&lt;/DisplayText&gt;&lt;record&gt;&lt;rec-number&gt;5528&lt;/rec-number&gt;&lt;foreign-keys&gt;&lt;key app="EN" db-id="sv9fdvxxw0ss5geav2oxv0s15saz05p5zzwd" timestamp="1679050000" guid="cb5a2570-a030-4f6d-901c-fa61de8443d0"&gt;5528&lt;/key&gt;&lt;/foreign-keys&gt;&lt;ref-type name="Journal Article"&gt;17&lt;/ref-type&gt;&lt;contributors&gt;&lt;authors&gt;&lt;author&gt;Davidson, Mark&lt;/author&gt;&lt;/authors&gt;&lt;/contributors&gt;&lt;titles&gt;&lt;title&gt;Forecasting coastal evolution on time-scales of days to decades&lt;/title&gt;&lt;secondary-title&gt;Coastal Engineering&lt;/secondary-title&gt;&lt;/titles&gt;&lt;periodical&gt;&lt;full-title&gt;Coastal Engineering&lt;/full-title&gt;&lt;/periodical&gt;&lt;volume&gt;168&lt;/volume&gt;&lt;section&gt;103928&lt;/section&gt;&lt;dates&gt;&lt;year&gt;2021&lt;/year&gt;&lt;/dates&gt;&lt;isbn&gt;03783839&lt;/isbn&gt;&lt;urls&gt;&lt;/urls&gt;&lt;electronic-resource-num&gt;10.1016/j.coastaleng.2021.103928&lt;/electronic-resource-num&gt;&lt;/record&gt;&lt;/Cite&gt;&lt;/EndNote&gt;</w:instrText>
+      </w:r>
+      <w:r>
+        <w:fldChar w:fldCharType="separate"/>
+      </w:r>
+      <w:r>
+        <w:rPr>
+          <w:noProof/>
+        </w:rPr>
+        <w:t>(2021)</w:t>
+      </w:r>
+      <w:r>
+        <w:fldChar w:fldCharType="end"/>
       </w:r>
     </w:p>
     <w:p>
@@ -6962,7 +6991,7 @@
           <w:noProof/>
         </w:rPr>
         <w:drawing>
-          <wp:anchor distT="0" distB="0" distL="114300" distR="114300" simplePos="0" relativeHeight="251711488" behindDoc="0" locked="0" layoutInCell="1" allowOverlap="1" wp14:anchorId="4C4E5DF0" wp14:editId="64962573">
+          <wp:anchor distT="0" distB="0" distL="114300" distR="114300" simplePos="0" relativeHeight="251711488" behindDoc="0" locked="0" layoutInCell="1" allowOverlap="1" wp14:anchorId="4C4E5DF0" wp14:editId="5E7C4D04">
             <wp:simplePos x="0" y="0"/>
             <wp:positionH relativeFrom="margin">
               <wp:align>right</wp:align>
@@ -8484,7 +8513,7 @@
         </w:rPr>
         <w:lastRenderedPageBreak/>
         <w:drawing>
-          <wp:anchor distT="0" distB="0" distL="114300" distR="114300" simplePos="0" relativeHeight="251714560" behindDoc="0" locked="0" layoutInCell="1" allowOverlap="1" wp14:anchorId="22639714" wp14:editId="1FDC6186">
+          <wp:anchor distT="0" distB="0" distL="114300" distR="114300" simplePos="0" relativeHeight="251714560" behindDoc="0" locked="0" layoutInCell="1" allowOverlap="1" wp14:anchorId="22639714" wp14:editId="3B664BF2">
             <wp:simplePos x="0" y="0"/>
             <wp:positionH relativeFrom="column">
               <wp:posOffset>31750</wp:posOffset>
@@ -10023,7 +10052,7 @@
         </w:rPr>
         <w:lastRenderedPageBreak/>
         <w:drawing>
-          <wp:anchor distT="0" distB="0" distL="114300" distR="114300" simplePos="0" relativeHeight="251720704" behindDoc="0" locked="0" layoutInCell="1" allowOverlap="1" wp14:anchorId="64CF8FFD" wp14:editId="1924479F">
+          <wp:anchor distT="0" distB="0" distL="114300" distR="114300" simplePos="0" relativeHeight="251720704" behindDoc="0" locked="0" layoutInCell="1" allowOverlap="1" wp14:anchorId="64CF8FFD" wp14:editId="584A748E">
             <wp:simplePos x="0" y="0"/>
             <wp:positionH relativeFrom="margin">
               <wp:align>left</wp:align>
@@ -10822,7 +10851,7 @@
         </w:rPr>
         <w:lastRenderedPageBreak/>
         <w:drawing>
-          <wp:anchor distT="0" distB="0" distL="114300" distR="114300" simplePos="0" relativeHeight="251715584" behindDoc="0" locked="0" layoutInCell="1" allowOverlap="1" wp14:anchorId="5DFEE4DF" wp14:editId="655F6EA3">
+          <wp:anchor distT="0" distB="0" distL="114300" distR="114300" simplePos="0" relativeHeight="251715584" behindDoc="0" locked="0" layoutInCell="1" allowOverlap="1" wp14:anchorId="5DFEE4DF" wp14:editId="0678831C">
             <wp:simplePos x="0" y="0"/>
             <wp:positionH relativeFrom="column">
               <wp:posOffset>-52387</wp:posOffset>
@@ -10936,7 +10965,7 @@
           <w:noProof/>
         </w:rPr>
         <w:drawing>
-          <wp:anchor distT="0" distB="0" distL="114300" distR="114300" simplePos="0" relativeHeight="251716608" behindDoc="0" locked="0" layoutInCell="1" allowOverlap="1" wp14:anchorId="71A5C810" wp14:editId="2DBDCC9D">
+          <wp:anchor distT="0" distB="0" distL="114300" distR="114300" simplePos="0" relativeHeight="251716608" behindDoc="0" locked="0" layoutInCell="1" allowOverlap="1" wp14:anchorId="71A5C810" wp14:editId="6CC2C124">
             <wp:simplePos x="0" y="0"/>
             <wp:positionH relativeFrom="column">
               <wp:posOffset>-71755</wp:posOffset>
@@ -11023,7 +11052,7 @@
           <w:noProof/>
         </w:rPr>
         <w:drawing>
-          <wp:anchor distT="0" distB="0" distL="114300" distR="114300" simplePos="0" relativeHeight="251717632" behindDoc="0" locked="0" layoutInCell="1" allowOverlap="1" wp14:anchorId="0CE40BEF" wp14:editId="16AE09E1">
+          <wp:anchor distT="0" distB="0" distL="114300" distR="114300" simplePos="0" relativeHeight="251717632" behindDoc="0" locked="0" layoutInCell="1" allowOverlap="1" wp14:anchorId="0CE40BEF" wp14:editId="4CFBA3AB">
             <wp:simplePos x="0" y="0"/>
             <wp:positionH relativeFrom="margin">
               <wp:posOffset>-635</wp:posOffset>
@@ -15242,7 +15271,7 @@
           <w:noProof/>
         </w:rPr>
         <w:drawing>
-          <wp:inline distT="0" distB="0" distL="0" distR="0" wp14:anchorId="11461B56" wp14:editId="2297052B">
+          <wp:inline distT="0" distB="0" distL="0" distR="0" wp14:anchorId="11461B56" wp14:editId="6B022969">
             <wp:extent cx="5722982" cy="2964407"/>
             <wp:effectExtent l="0" t="0" r="0" b="7620"/>
             <wp:docPr id="19" name="Picture 19"/>
@@ -15715,6 +15744,7 @@
       <w:r>
         <w:fldChar w:fldCharType="end"/>
       </w:r>
+      <w:bookmarkStart w:id="140" w:name="_Hlk191657908"/>
       <w:r>
         <w:rPr>
           <w:rFonts w:ascii="Times New Roman" w:hAnsi="Times New Roman" w:cs="Times New Roman"/>
@@ -15750,16 +15780,16 @@
           <w:noProof/>
         </w:rPr>
       </w:pPr>
-      <w:bookmarkStart w:id="140" w:name="_Ref179189722"/>
-      <w:bookmarkStart w:id="141" w:name="_Toc183339308"/>
-      <w:bookmarkStart w:id="142" w:name="_Toc183354034"/>
+      <w:bookmarkStart w:id="141" w:name="_Ref179189722"/>
+      <w:bookmarkStart w:id="142" w:name="_Toc183339308"/>
+      <w:bookmarkStart w:id="143" w:name="_Toc183354034"/>
       <w:r>
         <w:lastRenderedPageBreak/>
         <w:t>Appendix A - Import file formats</w:t>
       </w:r>
-      <w:bookmarkEnd w:id="140"/>
       <w:bookmarkEnd w:id="141"/>
       <w:bookmarkEnd w:id="142"/>
+      <w:bookmarkEnd w:id="143"/>
     </w:p>
     <w:p>
       <w:r>
@@ -15828,7 +15858,7 @@
           <w:noProof/>
         </w:rPr>
         <w:drawing>
-          <wp:inline distT="0" distB="0" distL="0" distR="0" wp14:anchorId="20017B59" wp14:editId="715D47C3">
+          <wp:inline distT="0" distB="0" distL="0" distR="0" wp14:anchorId="20017B59" wp14:editId="1F99D161">
             <wp:extent cx="5785485" cy="909597"/>
             <wp:effectExtent l="0" t="0" r="5715" b="5080"/>
             <wp:docPr id="265729652" name="Picture 1"/>
@@ -15886,18 +15916,18 @@
         </w:numPr>
         <w:ind w:left="432" w:hanging="432"/>
       </w:pPr>
-      <w:bookmarkStart w:id="143" w:name="_Ref179189873"/>
-      <w:bookmarkStart w:id="144" w:name="_Ref179190509"/>
-      <w:bookmarkStart w:id="145" w:name="_Toc183339309"/>
-      <w:bookmarkStart w:id="146" w:name="_Toc183354035"/>
+      <w:bookmarkStart w:id="144" w:name="_Ref179189873"/>
+      <w:bookmarkStart w:id="145" w:name="_Ref179190509"/>
+      <w:bookmarkStart w:id="146" w:name="_Toc183339309"/>
+      <w:bookmarkStart w:id="147" w:name="_Toc183354035"/>
       <w:r>
         <w:lastRenderedPageBreak/>
         <w:t>Appendix B - Data set properties (DSproperties)</w:t>
       </w:r>
-      <w:bookmarkEnd w:id="143"/>
       <w:bookmarkEnd w:id="144"/>
       <w:bookmarkEnd w:id="145"/>
       <w:bookmarkEnd w:id="146"/>
+      <w:bookmarkEnd w:id="147"/>
     </w:p>
     <w:p>
       <w:r>
@@ -16216,10 +16246,10 @@
         </w:numPr>
         <w:ind w:left="432" w:hanging="432"/>
       </w:pPr>
-      <w:bookmarkStart w:id="147" w:name="_Ref179194650"/>
-      <w:bookmarkStart w:id="148" w:name="_Ref179448619"/>
-      <w:bookmarkStart w:id="149" w:name="_Toc183339310"/>
-      <w:bookmarkStart w:id="150" w:name="_Toc183354036"/>
+      <w:bookmarkStart w:id="148" w:name="_Ref179194650"/>
+      <w:bookmarkStart w:id="149" w:name="_Ref179448619"/>
+      <w:bookmarkStart w:id="150" w:name="_Toc183339310"/>
+      <w:bookmarkStart w:id="151" w:name="_Toc183354036"/>
       <w:r>
         <w:lastRenderedPageBreak/>
         <w:t>Appendix C – Sample DS</w:t>
@@ -16230,10 +16260,10 @@
       <w:r>
         <w:t>roperties for data import</w:t>
       </w:r>
-      <w:bookmarkEnd w:id="147"/>
       <w:bookmarkEnd w:id="148"/>
       <w:bookmarkEnd w:id="149"/>
       <w:bookmarkEnd w:id="150"/>
+      <w:bookmarkEnd w:id="151"/>
     </w:p>
     <w:p>
       <w:r>
@@ -16301,11 +16331,11 @@
       <w:r>
         <w:t xml:space="preserve">Matlab function </w:t>
       </w:r>
-      <w:bookmarkStart w:id="151" w:name="_Hlk183335831"/>
+      <w:bookmarkStart w:id="152" w:name="_Hlk183335831"/>
       <w:r>
         <w:t>with definition of all DSproperties:</w:t>
       </w:r>
-      <w:bookmarkEnd w:id="151"/>
+      <w:bookmarkEnd w:id="152"/>
     </w:p>
     <w:p>
       <w:pPr>
@@ -18929,20 +18959,1118 @@
         </w:numPr>
         <w:ind w:left="432" w:hanging="432"/>
       </w:pPr>
-      <w:bookmarkStart w:id="152" w:name="_Toc183354037"/>
+      <w:bookmarkStart w:id="153" w:name="_Toc183354037"/>
       <w:r>
         <w:lastRenderedPageBreak/>
         <w:t>Appendix D – Bespoke data import format file</w:t>
       </w:r>
-      <w:bookmarkEnd w:id="152"/>
+      <w:bookmarkEnd w:id="153"/>
     </w:p>
     <w:p>
       <w:r>
         <w:t xml:space="preserve">The </w:t>
       </w:r>
+      <w:r>
+        <w:t>format file for a new data set can be edited from the template file provided in the ..\</w:t>
+      </w:r>
+      <w:r>
+        <w:t>muitoolbox\toolbox\muitemplates</w:t>
+      </w:r>
+      <w:r>
+        <w:t xml:space="preserve"> folder.</w:t>
+      </w:r>
+    </w:p>
+    <w:p>
+      <w:pPr>
+        <w:spacing w:after="0" w:line="240" w:lineRule="auto"/>
+        <w:rPr>
+          <w:rFonts w:ascii="Consolas" w:eastAsia="Times New Roman" w:hAnsi="Consolas" w:cs="Times New Roman"/>
+          <w:sz w:val="20"/>
+          <w:szCs w:val="20"/>
+        </w:rPr>
+      </w:pPr>
+      <w:r>
+        <w:rPr>
+          <w:rFonts w:ascii="Consolas" w:eastAsia="Times New Roman" w:hAnsi="Consolas" w:cs="Times New Roman"/>
+          <w:color w:val="0E00FF"/>
+          <w:sz w:val="20"/>
+          <w:szCs w:val="20"/>
+        </w:rPr>
+        <w:t xml:space="preserve">function </w:t>
+      </w:r>
+      <w:r>
+        <w:rPr>
+          <w:rFonts w:ascii="Consolas" w:eastAsia="Times New Roman" w:hAnsi="Consolas" w:cs="Times New Roman"/>
+          <w:sz w:val="20"/>
+          <w:szCs w:val="20"/>
+        </w:rPr>
+        <w:t xml:space="preserve">output = </w:t>
+      </w:r>
+      <w:r>
+        <w:rPr>
+          <w:rFonts w:ascii="Consolas" w:eastAsia="Times New Roman" w:hAnsi="Consolas" w:cs="Times New Roman"/>
+          <w:sz w:val="20"/>
+          <w:szCs w:val="20"/>
+        </w:rPr>
+        <w:t>***</w:t>
+      </w:r>
+      <w:r>
+        <w:rPr>
+          <w:rFonts w:ascii="Consolas" w:eastAsia="Times New Roman" w:hAnsi="Consolas" w:cs="Times New Roman"/>
+          <w:sz w:val="20"/>
+          <w:szCs w:val="20"/>
+        </w:rPr>
+        <w:t xml:space="preserve">_data_format(funcall,varargin) </w:t>
+      </w:r>
+      <w:r>
+        <w:rPr>
+          <w:rFonts w:ascii="Consolas" w:eastAsia="Times New Roman" w:hAnsi="Consolas" w:cs="Times New Roman"/>
+          <w:color w:val="008013"/>
+          <w:sz w:val="20"/>
+          <w:szCs w:val="20"/>
+        </w:rPr>
+        <w:t>% &lt;&lt;Edit to identify data type</w:t>
+      </w:r>
+    </w:p>
+    <w:p>
+      <w:pPr>
+        <w:spacing w:after="0" w:line="240" w:lineRule="auto"/>
+        <w:rPr>
+          <w:rFonts w:ascii="Consolas" w:eastAsia="Times New Roman" w:hAnsi="Consolas" w:cs="Times New Roman"/>
+          <w:sz w:val="20"/>
+          <w:szCs w:val="20"/>
+        </w:rPr>
+      </w:pPr>
+      <w:r>
+        <w:rPr>
+          <w:rFonts w:ascii="Consolas" w:eastAsia="Times New Roman" w:hAnsi="Consolas" w:cs="Times New Roman"/>
+          <w:color w:val="008013"/>
+          <w:sz w:val="20"/>
+          <w:szCs w:val="20"/>
+        </w:rPr>
+        <w:t>%</w:t>
+      </w:r>
+    </w:p>
+    <w:p>
+      <w:pPr>
+        <w:spacing w:after="0" w:line="240" w:lineRule="auto"/>
+        <w:rPr>
+          <w:rFonts w:ascii="Consolas" w:eastAsia="Times New Roman" w:hAnsi="Consolas" w:cs="Times New Roman"/>
+          <w:sz w:val="20"/>
+          <w:szCs w:val="20"/>
+        </w:rPr>
+      </w:pPr>
+      <w:r>
+        <w:rPr>
+          <w:rFonts w:ascii="Consolas" w:eastAsia="Times New Roman" w:hAnsi="Consolas" w:cs="Times New Roman"/>
+          <w:color w:val="008013"/>
+          <w:sz w:val="20"/>
+          <w:szCs w:val="20"/>
+        </w:rPr>
+        <w:t>%-------function help------------------------------------------------------</w:t>
+      </w:r>
+    </w:p>
+    <w:p>
+      <w:pPr>
+        <w:spacing w:after="0" w:line="240" w:lineRule="auto"/>
+        <w:rPr>
+          <w:rFonts w:ascii="Consolas" w:eastAsia="Times New Roman" w:hAnsi="Consolas" w:cs="Times New Roman"/>
+          <w:sz w:val="20"/>
+          <w:szCs w:val="20"/>
+        </w:rPr>
+      </w:pPr>
+      <w:r>
+        <w:rPr>
+          <w:rFonts w:ascii="Consolas" w:eastAsia="Times New Roman" w:hAnsi="Consolas" w:cs="Times New Roman"/>
+          <w:color w:val="008013"/>
+          <w:sz w:val="20"/>
+          <w:szCs w:val="20"/>
+        </w:rPr>
+        <w:t>% NAME</w:t>
+      </w:r>
+    </w:p>
+    <w:p>
+      <w:pPr>
+        <w:spacing w:after="0" w:line="240" w:lineRule="auto"/>
+        <w:rPr>
+          <w:rFonts w:ascii="Consolas" w:eastAsia="Times New Roman" w:hAnsi="Consolas" w:cs="Times New Roman"/>
+          <w:sz w:val="20"/>
+          <w:szCs w:val="20"/>
+        </w:rPr>
+      </w:pPr>
+      <w:r>
+        <w:rPr>
+          <w:rFonts w:ascii="Consolas" w:eastAsia="Times New Roman" w:hAnsi="Consolas" w:cs="Times New Roman"/>
+          <w:color w:val="008013"/>
+          <w:sz w:val="20"/>
+          <w:szCs w:val="20"/>
+        </w:rPr>
+        <w:t xml:space="preserve">%   </w:t>
+      </w:r>
+      <w:r>
+        <w:rPr>
+          <w:rFonts w:ascii="Consolas" w:eastAsia="Times New Roman" w:hAnsi="Consolas" w:cs="Times New Roman"/>
+          <w:color w:val="008013"/>
+          <w:sz w:val="20"/>
+          <w:szCs w:val="20"/>
+        </w:rPr>
+        <w:t>***</w:t>
+      </w:r>
+      <w:r>
+        <w:rPr>
+          <w:rFonts w:ascii="Consolas" w:eastAsia="Times New Roman" w:hAnsi="Consolas" w:cs="Times New Roman"/>
+          <w:color w:val="008013"/>
+          <w:sz w:val="20"/>
+          <w:szCs w:val="20"/>
+        </w:rPr>
+        <w:t>_data_format.m</w:t>
+      </w:r>
+      <w:r>
+        <w:rPr>
+          <w:rFonts w:ascii="Consolas" w:eastAsia="Times New Roman" w:hAnsi="Consolas" w:cs="Times New Roman"/>
+          <w:color w:val="008013"/>
+          <w:sz w:val="20"/>
+          <w:szCs w:val="20"/>
+        </w:rPr>
+        <w:tab/>
+      </w:r>
+      <w:r>
+        <w:rPr>
+          <w:rFonts w:ascii="Consolas" w:eastAsia="Times New Roman" w:hAnsi="Consolas" w:cs="Times New Roman"/>
+          <w:color w:val="008013"/>
+          <w:sz w:val="20"/>
+          <w:szCs w:val="20"/>
+        </w:rPr>
+        <w:tab/>
+      </w:r>
+      <w:r>
+        <w:rPr>
+          <w:rFonts w:ascii="Consolas" w:eastAsia="Times New Roman" w:hAnsi="Consolas" w:cs="Times New Roman"/>
+          <w:color w:val="008013"/>
+          <w:sz w:val="20"/>
+          <w:szCs w:val="20"/>
+        </w:rPr>
+        <w:tab/>
+      </w:r>
+      <w:r>
+        <w:rPr>
+          <w:rFonts w:ascii="Consolas" w:eastAsia="Times New Roman" w:hAnsi="Consolas" w:cs="Times New Roman"/>
+          <w:color w:val="008013"/>
+          <w:sz w:val="20"/>
+          <w:szCs w:val="20"/>
+        </w:rPr>
+        <w:tab/>
+      </w:r>
+      <w:r>
+        <w:rPr>
+          <w:rFonts w:ascii="Consolas" w:eastAsia="Times New Roman" w:hAnsi="Consolas" w:cs="Times New Roman"/>
+          <w:color w:val="008013"/>
+          <w:sz w:val="20"/>
+          <w:szCs w:val="20"/>
+        </w:rPr>
+        <w:tab/>
+      </w:r>
+      <w:r>
+        <w:rPr>
+          <w:rFonts w:ascii="Consolas" w:eastAsia="Times New Roman" w:hAnsi="Consolas" w:cs="Times New Roman"/>
+          <w:color w:val="008013"/>
+          <w:sz w:val="20"/>
+          <w:szCs w:val="20"/>
+        </w:rPr>
+        <w:t>% &lt;&lt;Edit to identify data type</w:t>
+      </w:r>
+    </w:p>
+    <w:p>
+      <w:pPr>
+        <w:spacing w:after="0" w:line="240" w:lineRule="auto"/>
+        <w:rPr>
+          <w:rFonts w:ascii="Consolas" w:eastAsia="Times New Roman" w:hAnsi="Consolas" w:cs="Times New Roman"/>
+          <w:sz w:val="20"/>
+          <w:szCs w:val="20"/>
+        </w:rPr>
+      </w:pPr>
+      <w:r>
+        <w:rPr>
+          <w:rFonts w:ascii="Consolas" w:eastAsia="Times New Roman" w:hAnsi="Consolas" w:cs="Times New Roman"/>
+          <w:color w:val="008013"/>
+          <w:sz w:val="20"/>
+          <w:szCs w:val="20"/>
+        </w:rPr>
+        <w:t>% PURPOSE</w:t>
+      </w:r>
+    </w:p>
+    <w:p>
+      <w:pPr>
+        <w:spacing w:after="0" w:line="240" w:lineRule="auto"/>
+        <w:rPr>
+          <w:rFonts w:ascii="Consolas" w:eastAsia="Times New Roman" w:hAnsi="Consolas" w:cs="Times New Roman"/>
+          <w:sz w:val="20"/>
+          <w:szCs w:val="20"/>
+        </w:rPr>
+      </w:pPr>
+      <w:r>
+        <w:rPr>
+          <w:rFonts w:ascii="Consolas" w:eastAsia="Times New Roman" w:hAnsi="Consolas" w:cs="Times New Roman"/>
+          <w:color w:val="008013"/>
+          <w:sz w:val="20"/>
+          <w:szCs w:val="20"/>
+        </w:rPr>
+        <w:t>%   Functions to define metadata, read and load data from file for:</w:t>
+      </w:r>
+    </w:p>
+    <w:p>
+      <w:pPr>
+        <w:spacing w:after="0" w:line="240" w:lineRule="auto"/>
+        <w:rPr>
+          <w:rFonts w:ascii="Consolas" w:eastAsia="Times New Roman" w:hAnsi="Consolas" w:cs="Times New Roman"/>
+          <w:sz w:val="20"/>
+          <w:szCs w:val="20"/>
+        </w:rPr>
+      </w:pPr>
+      <w:r>
+        <w:rPr>
+          <w:rFonts w:ascii="Consolas" w:eastAsia="Times New Roman" w:hAnsi="Consolas" w:cs="Times New Roman"/>
+          <w:color w:val="008013"/>
+          <w:sz w:val="20"/>
+          <w:szCs w:val="20"/>
+        </w:rPr>
+        <w:t>%   Zhang Min's estuary cross-section data</w:t>
+      </w:r>
+    </w:p>
+    <w:p>
+      <w:pPr>
+        <w:spacing w:after="0" w:line="240" w:lineRule="auto"/>
+        <w:rPr>
+          <w:rFonts w:ascii="Consolas" w:eastAsia="Times New Roman" w:hAnsi="Consolas" w:cs="Times New Roman"/>
+          <w:sz w:val="20"/>
+          <w:szCs w:val="20"/>
+        </w:rPr>
+      </w:pPr>
+      <w:r>
+        <w:rPr>
+          <w:rFonts w:ascii="Consolas" w:eastAsia="Times New Roman" w:hAnsi="Consolas" w:cs="Times New Roman"/>
+          <w:color w:val="008013"/>
+          <w:sz w:val="20"/>
+          <w:szCs w:val="20"/>
+        </w:rPr>
+        <w:t>% USAGE</w:t>
+      </w:r>
+    </w:p>
+    <w:p>
+      <w:pPr>
+        <w:spacing w:after="0" w:line="240" w:lineRule="auto"/>
+        <w:rPr>
+          <w:rFonts w:ascii="Consolas" w:eastAsia="Times New Roman" w:hAnsi="Consolas" w:cs="Times New Roman"/>
+          <w:sz w:val="20"/>
+          <w:szCs w:val="20"/>
+        </w:rPr>
+      </w:pPr>
+      <w:r>
+        <w:rPr>
+          <w:rFonts w:ascii="Consolas" w:eastAsia="Times New Roman" w:hAnsi="Consolas" w:cs="Times New Roman"/>
+          <w:color w:val="008013"/>
+          <w:sz w:val="20"/>
+          <w:szCs w:val="20"/>
+        </w:rPr>
+        <w:t xml:space="preserve">%   output = </w:t>
+      </w:r>
+      <w:r>
+        <w:rPr>
+          <w:rFonts w:ascii="Consolas" w:eastAsia="Times New Roman" w:hAnsi="Consolas" w:cs="Times New Roman"/>
+          <w:color w:val="008013"/>
+          <w:sz w:val="20"/>
+          <w:szCs w:val="20"/>
+        </w:rPr>
+        <w:t>***</w:t>
+      </w:r>
+      <w:r>
+        <w:rPr>
+          <w:rFonts w:ascii="Consolas" w:eastAsia="Times New Roman" w:hAnsi="Consolas" w:cs="Times New Roman"/>
+          <w:color w:val="008013"/>
+          <w:sz w:val="20"/>
+          <w:szCs w:val="20"/>
+        </w:rPr>
+        <w:t>_data_format(funcall,varargin)</w:t>
+      </w:r>
+      <w:bookmarkStart w:id="154" w:name="_Hlk183351730"/>
+      <w:r>
+        <w:rPr>
+          <w:rFonts w:ascii="Consolas" w:eastAsia="Times New Roman" w:hAnsi="Consolas" w:cs="Times New Roman"/>
+          <w:color w:val="008013"/>
+          <w:sz w:val="20"/>
+          <w:szCs w:val="20"/>
+        </w:rPr>
+        <w:tab/>
+      </w:r>
+      <w:r>
+        <w:rPr>
+          <w:rFonts w:ascii="Consolas" w:eastAsia="Times New Roman" w:hAnsi="Consolas" w:cs="Times New Roman"/>
+          <w:color w:val="008013"/>
+          <w:sz w:val="20"/>
+          <w:szCs w:val="20"/>
+        </w:rPr>
+        <w:t>% &lt;&lt;Edit to identify data type</w:t>
+      </w:r>
+      <w:bookmarkEnd w:id="154"/>
+    </w:p>
+    <w:p>
+      <w:pPr>
+        <w:spacing w:after="0" w:line="240" w:lineRule="auto"/>
+        <w:rPr>
+          <w:rFonts w:ascii="Consolas" w:eastAsia="Times New Roman" w:hAnsi="Consolas" w:cs="Times New Roman"/>
+          <w:sz w:val="20"/>
+          <w:szCs w:val="20"/>
+        </w:rPr>
+      </w:pPr>
+      <w:r>
+        <w:rPr>
+          <w:rFonts w:ascii="Consolas" w:eastAsia="Times New Roman" w:hAnsi="Consolas" w:cs="Times New Roman"/>
+          <w:color w:val="008013"/>
+          <w:sz w:val="20"/>
+          <w:szCs w:val="20"/>
+        </w:rPr>
+        <w:t>% INPUTS</w:t>
+      </w:r>
+    </w:p>
+    <w:p>
+      <w:pPr>
+        <w:spacing w:after="0" w:line="240" w:lineRule="auto"/>
+        <w:rPr>
+          <w:rFonts w:ascii="Consolas" w:eastAsia="Times New Roman" w:hAnsi="Consolas" w:cs="Times New Roman"/>
+          <w:sz w:val="20"/>
+          <w:szCs w:val="20"/>
+        </w:rPr>
+      </w:pPr>
+      <w:r>
+        <w:rPr>
+          <w:rFonts w:ascii="Consolas" w:eastAsia="Times New Roman" w:hAnsi="Consolas" w:cs="Times New Roman"/>
+          <w:color w:val="008013"/>
+          <w:sz w:val="20"/>
+          <w:szCs w:val="20"/>
+        </w:rPr>
+        <w:t>%   funcall - function being called</w:t>
+      </w:r>
+    </w:p>
+    <w:p>
+      <w:pPr>
+        <w:spacing w:after="0" w:line="240" w:lineRule="auto"/>
+        <w:rPr>
+          <w:rFonts w:ascii="Consolas" w:eastAsia="Times New Roman" w:hAnsi="Consolas" w:cs="Times New Roman"/>
+          <w:sz w:val="20"/>
+          <w:szCs w:val="20"/>
+        </w:rPr>
+      </w:pPr>
+      <w:r>
+        <w:rPr>
+          <w:rFonts w:ascii="Consolas" w:eastAsia="Times New Roman" w:hAnsi="Consolas" w:cs="Times New Roman"/>
+          <w:color w:val="008013"/>
+          <w:sz w:val="20"/>
+          <w:szCs w:val="20"/>
+        </w:rPr>
+        <w:t>%   varargin - function specific input (filename,class instance,dsp,src, etc)</w:t>
+      </w:r>
+    </w:p>
+    <w:p>
+      <w:pPr>
+        <w:spacing w:after="0" w:line="240" w:lineRule="auto"/>
+        <w:rPr>
+          <w:rFonts w:ascii="Consolas" w:eastAsia="Times New Roman" w:hAnsi="Consolas" w:cs="Times New Roman"/>
+          <w:sz w:val="20"/>
+          <w:szCs w:val="20"/>
+        </w:rPr>
+      </w:pPr>
+      <w:r>
+        <w:rPr>
+          <w:rFonts w:ascii="Consolas" w:eastAsia="Times New Roman" w:hAnsi="Consolas" w:cs="Times New Roman"/>
+          <w:color w:val="008013"/>
+          <w:sz w:val="20"/>
+          <w:szCs w:val="20"/>
+        </w:rPr>
+        <w:t>% OUTPUT</w:t>
+      </w:r>
+    </w:p>
+    <w:p>
+      <w:pPr>
+        <w:spacing w:after="0" w:line="240" w:lineRule="auto"/>
+        <w:rPr>
+          <w:rFonts w:ascii="Consolas" w:eastAsia="Times New Roman" w:hAnsi="Consolas" w:cs="Times New Roman"/>
+          <w:sz w:val="20"/>
+          <w:szCs w:val="20"/>
+        </w:rPr>
+      </w:pPr>
+      <w:r>
+        <w:rPr>
+          <w:rFonts w:ascii="Consolas" w:eastAsia="Times New Roman" w:hAnsi="Consolas" w:cs="Times New Roman"/>
+          <w:color w:val="008013"/>
+          <w:sz w:val="20"/>
+          <w:szCs w:val="20"/>
+        </w:rPr>
+        <w:t>%   output - function specific output</w:t>
+      </w:r>
+    </w:p>
+    <w:p>
+      <w:pPr>
+        <w:spacing w:after="0" w:line="240" w:lineRule="auto"/>
+        <w:rPr>
+          <w:rFonts w:ascii="Consolas" w:eastAsia="Times New Roman" w:hAnsi="Consolas" w:cs="Times New Roman"/>
+          <w:sz w:val="20"/>
+          <w:szCs w:val="20"/>
+        </w:rPr>
+      </w:pPr>
+      <w:r>
+        <w:rPr>
+          <w:rFonts w:ascii="Consolas" w:eastAsia="Times New Roman" w:hAnsi="Consolas" w:cs="Times New Roman"/>
+          <w:color w:val="008013"/>
+          <w:sz w:val="20"/>
+          <w:szCs w:val="20"/>
+        </w:rPr>
+        <w:t>% NOTES</w:t>
+      </w:r>
+    </w:p>
+    <w:p>
+      <w:pPr>
+        <w:spacing w:after="0" w:line="240" w:lineRule="auto"/>
+        <w:rPr>
+          <w:rFonts w:ascii="Consolas" w:eastAsia="Times New Roman" w:hAnsi="Consolas" w:cs="Times New Roman"/>
+          <w:sz w:val="20"/>
+          <w:szCs w:val="20"/>
+        </w:rPr>
+      </w:pPr>
+      <w:r>
+        <w:rPr>
+          <w:rFonts w:ascii="Consolas" w:eastAsia="Times New Roman" w:hAnsi="Consolas" w:cs="Times New Roman"/>
+          <w:color w:val="008013"/>
+          <w:sz w:val="20"/>
+          <w:szCs w:val="20"/>
+        </w:rPr>
+        <w:t>%   ZM analysed UK estuaries using the SEAZONE bathymetry. This file loads</w:t>
+      </w:r>
+    </w:p>
+    <w:p>
+      <w:pPr>
+        <w:spacing w:after="0" w:line="240" w:lineRule="auto"/>
+        <w:rPr>
+          <w:rFonts w:ascii="Consolas" w:eastAsia="Times New Roman" w:hAnsi="Consolas" w:cs="Times New Roman"/>
+          <w:sz w:val="20"/>
+          <w:szCs w:val="20"/>
+        </w:rPr>
+      </w:pPr>
+      <w:r>
+        <w:rPr>
+          <w:rFonts w:ascii="Consolas" w:eastAsia="Times New Roman" w:hAnsi="Consolas" w:cs="Times New Roman"/>
+          <w:color w:val="008013"/>
+          <w:sz w:val="20"/>
+          <w:szCs w:val="20"/>
+        </w:rPr>
+        <w:t>%   the along-channel data</w:t>
+      </w:r>
+    </w:p>
+    <w:p>
+      <w:pPr>
+        <w:spacing w:after="0" w:line="240" w:lineRule="auto"/>
+        <w:rPr>
+          <w:rFonts w:ascii="Consolas" w:eastAsia="Times New Roman" w:hAnsi="Consolas" w:cs="Times New Roman"/>
+          <w:sz w:val="20"/>
+          <w:szCs w:val="20"/>
+        </w:rPr>
+      </w:pPr>
+      <w:r>
+        <w:rPr>
+          <w:rFonts w:ascii="Consolas" w:eastAsia="Times New Roman" w:hAnsi="Consolas" w:cs="Times New Roman"/>
+          <w:color w:val="008013"/>
+          <w:sz w:val="20"/>
+          <w:szCs w:val="20"/>
+        </w:rPr>
+        <w:t>%</w:t>
+      </w:r>
+    </w:p>
+    <w:p>
+      <w:pPr>
+        <w:spacing w:after="0" w:line="240" w:lineRule="auto"/>
+        <w:rPr>
+          <w:rFonts w:ascii="Consolas" w:eastAsia="Times New Roman" w:hAnsi="Consolas" w:cs="Times New Roman"/>
+          <w:sz w:val="20"/>
+          <w:szCs w:val="20"/>
+        </w:rPr>
+      </w:pPr>
+      <w:r>
+        <w:rPr>
+          <w:rFonts w:ascii="Consolas" w:eastAsia="Times New Roman" w:hAnsi="Consolas" w:cs="Times New Roman"/>
+          <w:color w:val="008013"/>
+          <w:sz w:val="20"/>
+          <w:szCs w:val="20"/>
+        </w:rPr>
+        <w:t>% Author: Ian Townend</w:t>
+      </w:r>
+    </w:p>
+    <w:p>
+      <w:pPr>
+        <w:spacing w:after="0" w:line="240" w:lineRule="auto"/>
+        <w:rPr>
+          <w:rFonts w:ascii="Consolas" w:eastAsia="Times New Roman" w:hAnsi="Consolas" w:cs="Times New Roman"/>
+          <w:sz w:val="20"/>
+          <w:szCs w:val="20"/>
+        </w:rPr>
+      </w:pPr>
+      <w:r>
+        <w:rPr>
+          <w:rFonts w:ascii="Consolas" w:eastAsia="Times New Roman" w:hAnsi="Consolas" w:cs="Times New Roman"/>
+          <w:color w:val="008013"/>
+          <w:sz w:val="20"/>
+          <w:szCs w:val="20"/>
+        </w:rPr>
+        <w:t>% CoastalSEA (c) Oct 2024</w:t>
+      </w:r>
+    </w:p>
+    <w:p>
+      <w:pPr>
+        <w:spacing w:after="0" w:line="240" w:lineRule="auto"/>
+        <w:rPr>
+          <w:rFonts w:ascii="Consolas" w:eastAsia="Times New Roman" w:hAnsi="Consolas" w:cs="Times New Roman"/>
+          <w:sz w:val="20"/>
+          <w:szCs w:val="20"/>
+        </w:rPr>
+      </w:pPr>
+      <w:r>
+        <w:rPr>
+          <w:rFonts w:ascii="Consolas" w:eastAsia="Times New Roman" w:hAnsi="Consolas" w:cs="Times New Roman"/>
+          <w:color w:val="008013"/>
+          <w:sz w:val="20"/>
+          <w:szCs w:val="20"/>
+        </w:rPr>
+        <w:t>%--------------------------------------------------------------------------</w:t>
+      </w:r>
+    </w:p>
+    <w:p>
+      <w:pPr>
+        <w:spacing w:after="0" w:line="240" w:lineRule="auto"/>
+        <w:rPr>
+          <w:rFonts w:ascii="Consolas" w:eastAsia="Times New Roman" w:hAnsi="Consolas" w:cs="Times New Roman"/>
+          <w:sz w:val="20"/>
+          <w:szCs w:val="20"/>
+        </w:rPr>
+      </w:pPr>
+      <w:r>
+        <w:rPr>
+          <w:rFonts w:ascii="Consolas" w:eastAsia="Times New Roman" w:hAnsi="Consolas" w:cs="Times New Roman"/>
+          <w:color w:val="008013"/>
+          <w:sz w:val="20"/>
+          <w:szCs w:val="20"/>
+        </w:rPr>
+        <w:t>%</w:t>
+      </w:r>
+    </w:p>
+    <w:p>
+      <w:pPr>
+        <w:spacing w:after="0" w:line="240" w:lineRule="auto"/>
+        <w:rPr>
+          <w:rFonts w:ascii="Consolas" w:eastAsia="Times New Roman" w:hAnsi="Consolas" w:cs="Times New Roman"/>
+          <w:sz w:val="20"/>
+          <w:szCs w:val="20"/>
+        </w:rPr>
+      </w:pPr>
+      <w:r>
+        <w:rPr>
+          <w:rFonts w:ascii="Consolas" w:eastAsia="Times New Roman" w:hAnsi="Consolas" w:cs="Times New Roman"/>
+          <w:sz w:val="20"/>
+          <w:szCs w:val="20"/>
+        </w:rPr>
+        <w:t xml:space="preserve">    </w:t>
+      </w:r>
+      <w:r>
+        <w:rPr>
+          <w:rFonts w:ascii="Consolas" w:eastAsia="Times New Roman" w:hAnsi="Consolas" w:cs="Times New Roman"/>
+          <w:color w:val="0E00FF"/>
+          <w:sz w:val="20"/>
+          <w:szCs w:val="20"/>
+        </w:rPr>
+        <w:t xml:space="preserve">switch </w:t>
+      </w:r>
+      <w:r>
+        <w:rPr>
+          <w:rFonts w:ascii="Consolas" w:eastAsia="Times New Roman" w:hAnsi="Consolas" w:cs="Times New Roman"/>
+          <w:sz w:val="20"/>
+          <w:szCs w:val="20"/>
+        </w:rPr>
+        <w:t>funcall</w:t>
+      </w:r>
+    </w:p>
+    <w:p>
+      <w:pPr>
+        <w:spacing w:after="0" w:line="240" w:lineRule="auto"/>
+        <w:rPr>
+          <w:rFonts w:ascii="Consolas" w:eastAsia="Times New Roman" w:hAnsi="Consolas" w:cs="Times New Roman"/>
+          <w:sz w:val="20"/>
+          <w:szCs w:val="20"/>
+        </w:rPr>
+      </w:pPr>
+      <w:r>
+        <w:rPr>
+          <w:rFonts w:ascii="Consolas" w:eastAsia="Times New Roman" w:hAnsi="Consolas" w:cs="Times New Roman"/>
+          <w:sz w:val="20"/>
+          <w:szCs w:val="20"/>
+        </w:rPr>
+        <w:t xml:space="preserve">        </w:t>
+      </w:r>
+      <w:r>
+        <w:rPr>
+          <w:rFonts w:ascii="Consolas" w:eastAsia="Times New Roman" w:hAnsi="Consolas" w:cs="Times New Roman"/>
+          <w:color w:val="008013"/>
+          <w:sz w:val="20"/>
+          <w:szCs w:val="20"/>
+        </w:rPr>
+        <w:t xml:space="preserve">%standard calls from muiDataSet - do not change if data class </w:t>
+      </w:r>
+    </w:p>
+    <w:p>
+      <w:pPr>
+        <w:spacing w:after="0" w:line="240" w:lineRule="auto"/>
+        <w:rPr>
+          <w:rFonts w:ascii="Consolas" w:eastAsia="Times New Roman" w:hAnsi="Consolas" w:cs="Times New Roman"/>
+          <w:sz w:val="20"/>
+          <w:szCs w:val="20"/>
+        </w:rPr>
+      </w:pPr>
+      <w:r>
+        <w:rPr>
+          <w:rFonts w:ascii="Consolas" w:eastAsia="Times New Roman" w:hAnsi="Consolas" w:cs="Times New Roman"/>
+          <w:sz w:val="20"/>
+          <w:szCs w:val="20"/>
+        </w:rPr>
+        <w:t xml:space="preserve">        </w:t>
+      </w:r>
+      <w:r>
+        <w:rPr>
+          <w:rFonts w:ascii="Consolas" w:eastAsia="Times New Roman" w:hAnsi="Consolas" w:cs="Times New Roman"/>
+          <w:color w:val="008013"/>
+          <w:sz w:val="20"/>
+          <w:szCs w:val="20"/>
+        </w:rPr>
+        <w:t>%inherits from muiDataSet. The function getPlot is called from the</w:t>
+      </w:r>
+    </w:p>
+    <w:p>
+      <w:pPr>
+        <w:spacing w:after="0" w:line="240" w:lineRule="auto"/>
+        <w:rPr>
+          <w:rFonts w:ascii="Consolas" w:eastAsia="Times New Roman" w:hAnsi="Consolas" w:cs="Times New Roman"/>
+          <w:sz w:val="20"/>
+          <w:szCs w:val="20"/>
+        </w:rPr>
+      </w:pPr>
+      <w:r>
+        <w:rPr>
+          <w:rFonts w:ascii="Consolas" w:eastAsia="Times New Roman" w:hAnsi="Consolas" w:cs="Times New Roman"/>
+          <w:sz w:val="20"/>
+          <w:szCs w:val="20"/>
+        </w:rPr>
+        <w:t xml:space="preserve">        </w:t>
+      </w:r>
+      <w:r>
+        <w:rPr>
+          <w:rFonts w:ascii="Consolas" w:eastAsia="Times New Roman" w:hAnsi="Consolas" w:cs="Times New Roman"/>
+          <w:color w:val="008013"/>
+          <w:sz w:val="20"/>
+          <w:szCs w:val="20"/>
+        </w:rPr>
+        <w:t>%Abstract method tabPlot. The class definition can use tabDefaultPlot</w:t>
+      </w:r>
+    </w:p>
+    <w:p>
+      <w:pPr>
+        <w:spacing w:after="0" w:line="240" w:lineRule="auto"/>
+        <w:rPr>
+          <w:rFonts w:ascii="Consolas" w:eastAsia="Times New Roman" w:hAnsi="Consolas" w:cs="Times New Roman"/>
+          <w:sz w:val="20"/>
+          <w:szCs w:val="20"/>
+        </w:rPr>
+      </w:pPr>
+      <w:r>
+        <w:rPr>
+          <w:rFonts w:ascii="Consolas" w:eastAsia="Times New Roman" w:hAnsi="Consolas" w:cs="Times New Roman"/>
+          <w:sz w:val="20"/>
+          <w:szCs w:val="20"/>
+        </w:rPr>
+        <w:t xml:space="preserve">        </w:t>
+      </w:r>
+      <w:r>
+        <w:rPr>
+          <w:rFonts w:ascii="Consolas" w:eastAsia="Times New Roman" w:hAnsi="Consolas" w:cs="Times New Roman"/>
+          <w:color w:val="008013"/>
+          <w:sz w:val="20"/>
+          <w:szCs w:val="20"/>
+        </w:rPr>
+        <w:t xml:space="preserve">%define </w:t>
+      </w:r>
+      <w:r>
+        <w:rPr>
+          <w:rFonts w:ascii="Consolas" w:eastAsia="Times New Roman" w:hAnsi="Consolas" w:cs="Times New Roman"/>
+          <w:color w:val="008013"/>
+          <w:sz w:val="20"/>
+          <w:szCs w:val="20"/>
+        </w:rPr>
+        <w:t xml:space="preserve">a </w:t>
+      </w:r>
+      <w:r>
+        <w:rPr>
+          <w:rFonts w:ascii="Consolas" w:eastAsia="Times New Roman" w:hAnsi="Consolas" w:cs="Times New Roman"/>
+          <w:color w:val="008013"/>
+          <w:sz w:val="20"/>
+          <w:szCs w:val="20"/>
+        </w:rPr>
+        <w:t>plot function in the class file, or call getPlot</w:t>
+      </w:r>
+    </w:p>
+    <w:p>
+      <w:pPr>
+        <w:spacing w:after="0" w:line="240" w:lineRule="auto"/>
+        <w:rPr>
+          <w:rFonts w:ascii="Consolas" w:eastAsia="Times New Roman" w:hAnsi="Consolas" w:cs="Times New Roman"/>
+          <w:sz w:val="20"/>
+          <w:szCs w:val="20"/>
+        </w:rPr>
+      </w:pPr>
+      <w:r>
+        <w:rPr>
+          <w:rFonts w:ascii="Consolas" w:eastAsia="Times New Roman" w:hAnsi="Consolas" w:cs="Times New Roman"/>
+          <w:sz w:val="20"/>
+          <w:szCs w:val="20"/>
+        </w:rPr>
+        <w:t xml:space="preserve">        </w:t>
+      </w:r>
+      <w:r>
+        <w:rPr>
+          <w:rFonts w:ascii="Consolas" w:eastAsia="Times New Roman" w:hAnsi="Consolas" w:cs="Times New Roman"/>
+          <w:color w:val="0E00FF"/>
+          <w:sz w:val="20"/>
+          <w:szCs w:val="20"/>
+        </w:rPr>
+        <w:t xml:space="preserve">case </w:t>
+      </w:r>
+      <w:r>
+        <w:rPr>
+          <w:rFonts w:ascii="Consolas" w:eastAsia="Times New Roman" w:hAnsi="Consolas" w:cs="Times New Roman"/>
+          <w:color w:val="A709F5"/>
+          <w:sz w:val="20"/>
+          <w:szCs w:val="20"/>
+        </w:rPr>
+        <w:t>'getFormat'</w:t>
+      </w:r>
+    </w:p>
+    <w:p>
+      <w:pPr>
+        <w:spacing w:after="0" w:line="240" w:lineRule="auto"/>
+        <w:rPr>
+          <w:rFonts w:ascii="Consolas" w:eastAsia="Times New Roman" w:hAnsi="Consolas" w:cs="Times New Roman"/>
+          <w:sz w:val="20"/>
+          <w:szCs w:val="20"/>
+        </w:rPr>
+      </w:pPr>
+      <w:r>
+        <w:rPr>
+          <w:rFonts w:ascii="Consolas" w:eastAsia="Times New Roman" w:hAnsi="Consolas" w:cs="Times New Roman"/>
+          <w:sz w:val="20"/>
+          <w:szCs w:val="20"/>
+        </w:rPr>
+        <w:t xml:space="preserve">            output = getFormat(varargin{:});</w:t>
+      </w:r>
+    </w:p>
+    <w:p>
+      <w:pPr>
+        <w:spacing w:after="0" w:line="240" w:lineRule="auto"/>
+        <w:rPr>
+          <w:rFonts w:ascii="Consolas" w:eastAsia="Times New Roman" w:hAnsi="Consolas" w:cs="Times New Roman"/>
+          <w:sz w:val="20"/>
+          <w:szCs w:val="20"/>
+        </w:rPr>
+      </w:pPr>
+      <w:r>
+        <w:rPr>
+          <w:rFonts w:ascii="Consolas" w:eastAsia="Times New Roman" w:hAnsi="Consolas" w:cs="Times New Roman"/>
+          <w:sz w:val="20"/>
+          <w:szCs w:val="20"/>
+        </w:rPr>
+        <w:t xml:space="preserve">        </w:t>
+      </w:r>
+      <w:r>
+        <w:rPr>
+          <w:rFonts w:ascii="Consolas" w:eastAsia="Times New Roman" w:hAnsi="Consolas" w:cs="Times New Roman"/>
+          <w:color w:val="0E00FF"/>
+          <w:sz w:val="20"/>
+          <w:szCs w:val="20"/>
+        </w:rPr>
+        <w:t xml:space="preserve">case </w:t>
+      </w:r>
+      <w:r>
+        <w:rPr>
+          <w:rFonts w:ascii="Consolas" w:eastAsia="Times New Roman" w:hAnsi="Consolas" w:cs="Times New Roman"/>
+          <w:color w:val="A709F5"/>
+          <w:sz w:val="20"/>
+          <w:szCs w:val="20"/>
+        </w:rPr>
+        <w:t>'getData'</w:t>
+      </w:r>
+    </w:p>
+    <w:p>
+      <w:pPr>
+        <w:spacing w:after="0" w:line="240" w:lineRule="auto"/>
+        <w:rPr>
+          <w:rFonts w:ascii="Consolas" w:eastAsia="Times New Roman" w:hAnsi="Consolas" w:cs="Times New Roman"/>
+          <w:sz w:val="20"/>
+          <w:szCs w:val="20"/>
+        </w:rPr>
+      </w:pPr>
+      <w:r>
+        <w:rPr>
+          <w:rFonts w:ascii="Consolas" w:eastAsia="Times New Roman" w:hAnsi="Consolas" w:cs="Times New Roman"/>
+          <w:sz w:val="20"/>
+          <w:szCs w:val="20"/>
+        </w:rPr>
+        <w:t xml:space="preserve">          output = getData(varargin{:});</w:t>
+      </w:r>
+    </w:p>
+    <w:p>
+      <w:pPr>
+        <w:spacing w:after="0" w:line="240" w:lineRule="auto"/>
+        <w:rPr>
+          <w:rFonts w:ascii="Consolas" w:eastAsia="Times New Roman" w:hAnsi="Consolas" w:cs="Times New Roman"/>
+          <w:sz w:val="20"/>
+          <w:szCs w:val="20"/>
+        </w:rPr>
+      </w:pPr>
+      <w:r>
+        <w:rPr>
+          <w:rFonts w:ascii="Consolas" w:eastAsia="Times New Roman" w:hAnsi="Consolas" w:cs="Times New Roman"/>
+          <w:sz w:val="20"/>
+          <w:szCs w:val="20"/>
+        </w:rPr>
+        <w:t xml:space="preserve">        </w:t>
+      </w:r>
+      <w:r>
+        <w:rPr>
+          <w:rFonts w:ascii="Consolas" w:eastAsia="Times New Roman" w:hAnsi="Consolas" w:cs="Times New Roman"/>
+          <w:color w:val="0E00FF"/>
+          <w:sz w:val="20"/>
+          <w:szCs w:val="20"/>
+        </w:rPr>
+        <w:t xml:space="preserve">case </w:t>
+      </w:r>
+      <w:r>
+        <w:rPr>
+          <w:rFonts w:ascii="Consolas" w:eastAsia="Times New Roman" w:hAnsi="Consolas" w:cs="Times New Roman"/>
+          <w:color w:val="A709F5"/>
+          <w:sz w:val="20"/>
+          <w:szCs w:val="20"/>
+        </w:rPr>
+        <w:t>'dataQC'</w:t>
+      </w:r>
+    </w:p>
+    <w:p>
+      <w:pPr>
+        <w:spacing w:after="0" w:line="240" w:lineRule="auto"/>
+        <w:rPr>
+          <w:rFonts w:ascii="Consolas" w:eastAsia="Times New Roman" w:hAnsi="Consolas" w:cs="Times New Roman"/>
+          <w:sz w:val="20"/>
+          <w:szCs w:val="20"/>
+        </w:rPr>
+      </w:pPr>
+      <w:r>
+        <w:rPr>
+          <w:rFonts w:ascii="Consolas" w:eastAsia="Times New Roman" w:hAnsi="Consolas" w:cs="Times New Roman"/>
+          <w:sz w:val="20"/>
+          <w:szCs w:val="20"/>
+        </w:rPr>
+        <w:t xml:space="preserve">            output = dataQC(varargin</w:t>
+      </w:r>
+      <w:r>
+        <w:rPr>
+          <w:rFonts w:ascii="Consolas" w:eastAsia="Times New Roman" w:hAnsi="Consolas" w:cs="Times New Roman"/>
+          <w:sz w:val="20"/>
+          <w:szCs w:val="20"/>
+        </w:rPr>
+        <w:fldChar w:fldCharType="begin"/>
+      </w:r>
+      <w:r>
+        <w:rPr>
+          <w:rFonts w:ascii="Consolas" w:eastAsia="Times New Roman" w:hAnsi="Consolas" w:cs="Times New Roman"/>
+          <w:sz w:val="20"/>
+          <w:szCs w:val="20"/>
+        </w:rPr>
+        <w:instrText xml:space="preserve"> ADDIN EN.CITE &lt;EndNote&gt;&lt;Cite ExcludeYear="1"&gt;&lt;Author&gt;Li&lt;/Author&gt;&lt;Year&gt;2024&lt;/Year&gt;&lt;RecNum&gt;6091&lt;/RecNum&gt;&lt;DisplayText&gt;(Li)&lt;/DisplayText&gt;&lt;record&gt;&lt;rec-number&gt;6091&lt;/rec-number&gt;&lt;foreign-keys&gt;&lt;key app="EN" db-id="sv9fdvxxw0ss5geav2oxv0s15saz05p5zzwd" timestamp="1727587694" guid="e872f641-4941-4c1d-8c91-a46fcc356454"&gt;6091&lt;/key&gt;&lt;/foreign-keys&gt;&lt;ref-type name="Journal Article"&gt;17&lt;/ref-type&gt;&lt;contributors&gt;&lt;authors&gt;&lt;author&gt;Xinchang amp#x02018;Cathyamp#x02019; Li&lt;/author&gt;&lt;/authors&gt;&lt;/contributors&gt;&lt;titles&gt;&lt;title&gt;Elevated urban energy risks due to climate-driven biophysical feedbacks&lt;/title&gt;&lt;/titles&gt;&lt;dates&gt;&lt;year&gt;2024&lt;/year&gt;&lt;/dates&gt;&lt;urls&gt;&lt;/urls&gt;&lt;electronic-resource-num&gt;10.1038/s41558-024-02108-w&lt;/electronic-resource-num&gt;&lt;/record&gt;&lt;/Cite&gt;&lt;/EndNote&gt;</w:instrText>
+      </w:r>
+      <w:r>
+        <w:rPr>
+          <w:rFonts w:ascii="Consolas" w:eastAsia="Times New Roman" w:hAnsi="Consolas" w:cs="Times New Roman"/>
+          <w:sz w:val="20"/>
+          <w:szCs w:val="20"/>
+        </w:rPr>
+        <w:fldChar w:fldCharType="separate"/>
+      </w:r>
+      <w:r>
+        <w:rPr>
+          <w:rFonts w:ascii="Consolas" w:eastAsia="Times New Roman" w:hAnsi="Consolas" w:cs="Times New Roman"/>
+          <w:noProof/>
+          <w:sz w:val="20"/>
+          <w:szCs w:val="20"/>
+        </w:rPr>
+        <w:t>(Li)</w:t>
+      </w:r>
+      <w:r>
+        <w:rPr>
+          <w:rFonts w:ascii="Consolas" w:eastAsia="Times New Roman" w:hAnsi="Consolas" w:cs="Times New Roman"/>
+          <w:sz w:val="20"/>
+          <w:szCs w:val="20"/>
+        </w:rPr>
+        <w:fldChar w:fldCharType="end"/>
+      </w:r>
+      <w:r>
+        <w:rPr>
+          <w:rFonts w:ascii="Consolas" w:eastAsia="Times New Roman" w:hAnsi="Consolas" w:cs="Times New Roman"/>
+          <w:sz w:val="20"/>
+          <w:szCs w:val="20"/>
+        </w:rPr>
+        <w:t xml:space="preserve">);  </w:t>
+      </w:r>
+    </w:p>
+    <w:p>
+      <w:pPr>
+        <w:spacing w:after="0" w:line="240" w:lineRule="auto"/>
+        <w:rPr>
+          <w:rFonts w:ascii="Consolas" w:eastAsia="Times New Roman" w:hAnsi="Consolas" w:cs="Times New Roman"/>
+          <w:sz w:val="20"/>
+          <w:szCs w:val="20"/>
+        </w:rPr>
+      </w:pPr>
+      <w:r>
+        <w:rPr>
+          <w:rFonts w:ascii="Consolas" w:eastAsia="Times New Roman" w:hAnsi="Consolas" w:cs="Times New Roman"/>
+          <w:sz w:val="20"/>
+          <w:szCs w:val="20"/>
+        </w:rPr>
+        <w:t xml:space="preserve">        </w:t>
+      </w:r>
+      <w:r>
+        <w:rPr>
+          <w:rFonts w:ascii="Consolas" w:eastAsia="Times New Roman" w:hAnsi="Consolas" w:cs="Times New Roman"/>
+          <w:color w:val="0E00FF"/>
+          <w:sz w:val="20"/>
+          <w:szCs w:val="20"/>
+        </w:rPr>
+        <w:t xml:space="preserve">case </w:t>
+      </w:r>
+      <w:r>
+        <w:rPr>
+          <w:rFonts w:ascii="Consolas" w:eastAsia="Times New Roman" w:hAnsi="Consolas" w:cs="Times New Roman"/>
+          <w:color w:val="A709F5"/>
+          <w:sz w:val="20"/>
+          <w:szCs w:val="20"/>
+        </w:rPr>
+        <w:t>'getPlot'</w:t>
+      </w:r>
+    </w:p>
+    <w:p>
+      <w:pPr>
+        <w:spacing w:after="0" w:line="240" w:lineRule="auto"/>
+        <w:rPr>
+          <w:rFonts w:ascii="Consolas" w:eastAsia="Times New Roman" w:hAnsi="Consolas" w:cs="Times New Roman"/>
+          <w:sz w:val="20"/>
+          <w:szCs w:val="20"/>
+        </w:rPr>
+      </w:pPr>
+      <w:r>
+        <w:rPr>
+          <w:rFonts w:ascii="Consolas" w:eastAsia="Times New Roman" w:hAnsi="Consolas" w:cs="Times New Roman"/>
+          <w:sz w:val="20"/>
+          <w:szCs w:val="20"/>
+        </w:rPr>
+        <w:t xml:space="preserve">            </w:t>
+      </w:r>
+      <w:r>
+        <w:rPr>
+          <w:rFonts w:ascii="Consolas" w:eastAsia="Times New Roman" w:hAnsi="Consolas" w:cs="Times New Roman"/>
+          <w:color w:val="008013"/>
+          <w:sz w:val="20"/>
+          <w:szCs w:val="20"/>
+        </w:rPr>
+        <w:t>%output = 0; if using the default tab plot in muiDataSet, else</w:t>
+      </w:r>
+    </w:p>
+    <w:p>
+      <w:pPr>
+        <w:spacing w:after="0" w:line="240" w:lineRule="auto"/>
+        <w:rPr>
+          <w:rFonts w:ascii="Consolas" w:eastAsia="Times New Roman" w:hAnsi="Consolas" w:cs="Times New Roman"/>
+          <w:sz w:val="20"/>
+          <w:szCs w:val="20"/>
+        </w:rPr>
+      </w:pPr>
+      <w:r>
+        <w:rPr>
+          <w:rFonts w:ascii="Consolas" w:eastAsia="Times New Roman" w:hAnsi="Consolas" w:cs="Times New Roman"/>
+          <w:sz w:val="20"/>
+          <w:szCs w:val="20"/>
+        </w:rPr>
+        <w:t xml:space="preserve">            output = getPlot(varargin{:});</w:t>
+      </w:r>
+    </w:p>
+    <w:p>
+      <w:pPr>
+        <w:spacing w:after="0" w:line="240" w:lineRule="auto"/>
+        <w:rPr>
+          <w:rFonts w:ascii="Consolas" w:eastAsia="Times New Roman" w:hAnsi="Consolas" w:cs="Times New Roman"/>
+          <w:sz w:val="20"/>
+          <w:szCs w:val="20"/>
+        </w:rPr>
+      </w:pPr>
+      <w:r>
+        <w:rPr>
+          <w:rFonts w:ascii="Consolas" w:eastAsia="Times New Roman" w:hAnsi="Consolas" w:cs="Times New Roman"/>
+          <w:sz w:val="20"/>
+          <w:szCs w:val="20"/>
+        </w:rPr>
+        <w:t xml:space="preserve">    </w:t>
+      </w:r>
+      <w:r>
+        <w:rPr>
+          <w:rFonts w:ascii="Consolas" w:eastAsia="Times New Roman" w:hAnsi="Consolas" w:cs="Times New Roman"/>
+          <w:color w:val="0E00FF"/>
+          <w:sz w:val="20"/>
+          <w:szCs w:val="20"/>
+        </w:rPr>
+        <w:t>end</w:t>
+      </w:r>
+    </w:p>
+    <w:p>
+      <w:pPr>
+        <w:spacing w:after="0" w:line="240" w:lineRule="auto"/>
+        <w:rPr>
+          <w:rFonts w:ascii="Consolas" w:eastAsia="Times New Roman" w:hAnsi="Consolas" w:cs="Times New Roman"/>
+          <w:sz w:val="20"/>
+          <w:szCs w:val="20"/>
+        </w:rPr>
+      </w:pPr>
+      <w:r>
+        <w:rPr>
+          <w:rFonts w:ascii="Consolas" w:eastAsia="Times New Roman" w:hAnsi="Consolas" w:cs="Times New Roman"/>
+          <w:color w:val="0E00FF"/>
+          <w:sz w:val="20"/>
+          <w:szCs w:val="20"/>
+        </w:rPr>
+        <w:t>end</w:t>
+      </w:r>
     </w:p>
     <w:p/>
     <w:p>
+      <w:r>
+        <w:t>There are then 4 functions defined to as defined above.</w:t>
+      </w:r>
+    </w:p>
+    <w:p>
+      <w:r>
+        <w:t>Data format:</w:t>
+      </w:r>
+    </w:p>
+    <w:p>
       <w:pPr>
         <w:spacing w:after="0" w:line="240" w:lineRule="auto"/>
         <w:rPr>
@@ -18954,6 +20082,63 @@
       <w:r>
         <w:rPr>
           <w:rFonts w:ascii="Consolas" w:eastAsia="Times New Roman" w:hAnsi="Consolas" w:cs="Times New Roman"/>
+          <w:color w:val="008013"/>
+          <w:sz w:val="20"/>
+          <w:szCs w:val="20"/>
+        </w:rPr>
+        <w:t>%--------------------------------------------------------------------------</w:t>
+      </w:r>
+    </w:p>
+    <w:p>
+      <w:pPr>
+        <w:spacing w:after="0" w:line="240" w:lineRule="auto"/>
+        <w:rPr>
+          <w:rFonts w:ascii="Consolas" w:eastAsia="Times New Roman" w:hAnsi="Consolas" w:cs="Times New Roman"/>
+          <w:sz w:val="20"/>
+          <w:szCs w:val="20"/>
+        </w:rPr>
+      </w:pPr>
+      <w:r>
+        <w:rPr>
+          <w:rFonts w:ascii="Consolas" w:eastAsia="Times New Roman" w:hAnsi="Consolas" w:cs="Times New Roman"/>
+          <w:color w:val="008013"/>
+          <w:sz w:val="20"/>
+          <w:szCs w:val="20"/>
+        </w:rPr>
+        <w:t>% getFormat</w:t>
+      </w:r>
+    </w:p>
+    <w:p>
+      <w:pPr>
+        <w:spacing w:after="0" w:line="240" w:lineRule="auto"/>
+        <w:rPr>
+          <w:rFonts w:ascii="Consolas" w:eastAsia="Times New Roman" w:hAnsi="Consolas" w:cs="Times New Roman"/>
+          <w:sz w:val="20"/>
+          <w:szCs w:val="20"/>
+        </w:rPr>
+      </w:pPr>
+      <w:r>
+        <w:rPr>
+          <w:rFonts w:ascii="Consolas" w:eastAsia="Times New Roman" w:hAnsi="Consolas" w:cs="Times New Roman"/>
+          <w:color w:val="008013"/>
+          <w:sz w:val="20"/>
+          <w:szCs w:val="20"/>
+        </w:rPr>
+        <w:t>%--------------------------------------------------------------------------</w:t>
+      </w:r>
+    </w:p>
+    <w:p>
+      <w:pPr>
+        <w:spacing w:after="0" w:line="240" w:lineRule="auto"/>
+        <w:rPr>
+          <w:rFonts w:ascii="Consolas" w:eastAsia="Times New Roman" w:hAnsi="Consolas" w:cs="Times New Roman"/>
+          <w:sz w:val="20"/>
+          <w:szCs w:val="20"/>
+        </w:rPr>
+      </w:pPr>
+      <w:r>
+        <w:rPr>
+          <w:rFonts w:ascii="Consolas" w:eastAsia="Times New Roman" w:hAnsi="Consolas" w:cs="Times New Roman"/>
           <w:color w:val="0E00FF"/>
           <w:sz w:val="20"/>
           <w:szCs w:val="20"/>
@@ -18966,23 +20151,25 @@
           <w:sz w:val="20"/>
           <w:szCs w:val="20"/>
         </w:rPr>
-        <w:t xml:space="preserve">output = </w:t>
-      </w:r>
-      <w:r>
-        <w:rPr>
-          <w:rFonts w:ascii="Consolas" w:eastAsia="Times New Roman" w:hAnsi="Consolas" w:cs="Times New Roman"/>
-          <w:sz w:val="20"/>
-          <w:szCs w:val="20"/>
-        </w:rPr>
-        <w:t>***</w:t>
-      </w:r>
-      <w:r>
-        <w:rPr>
-          <w:rFonts w:ascii="Consolas" w:eastAsia="Times New Roman" w:hAnsi="Consolas" w:cs="Times New Roman"/>
-          <w:sz w:val="20"/>
-          <w:szCs w:val="20"/>
-        </w:rPr>
-        <w:t xml:space="preserve">_data_format(funcall,varargin) </w:t>
+        <w:t>obj = getFormat(obj,formatfile)</w:t>
+      </w:r>
+    </w:p>
+    <w:p>
+      <w:pPr>
+        <w:spacing w:after="0" w:line="240" w:lineRule="auto"/>
+        <w:rPr>
+          <w:rFonts w:ascii="Consolas" w:eastAsia="Times New Roman" w:hAnsi="Consolas" w:cs="Times New Roman"/>
+          <w:sz w:val="20"/>
+          <w:szCs w:val="20"/>
+        </w:rPr>
+      </w:pPr>
+      <w:r>
+        <w:rPr>
+          <w:rFonts w:ascii="Consolas" w:eastAsia="Times New Roman" w:hAnsi="Consolas" w:cs="Times New Roman"/>
+          <w:sz w:val="20"/>
+          <w:szCs w:val="20"/>
+        </w:rPr>
+        <w:t xml:space="preserve">    </w:t>
       </w:r>
       <w:r>
         <w:rPr>
@@ -18991,7 +20178,7 @@
           <w:sz w:val="20"/>
           <w:szCs w:val="20"/>
         </w:rPr>
-        <w:t>% &lt;&lt;Edit to identify data type</w:t>
+        <w:t>%return the file import format settings</w:t>
       </w:r>
     </w:p>
     <w:p>
@@ -19006,22 +20193,108 @@
       <w:r>
         <w:rPr>
           <w:rFonts w:ascii="Consolas" w:eastAsia="Times New Roman" w:hAnsi="Consolas" w:cs="Times New Roman"/>
+          <w:sz w:val="20"/>
+          <w:szCs w:val="20"/>
+        </w:rPr>
+        <w:t xml:space="preserve">    obj.DataFormats = {</w:t>
+      </w:r>
+      <w:r>
+        <w:rPr>
+          <w:rFonts w:ascii="Consolas" w:eastAsia="Times New Roman" w:hAnsi="Consolas" w:cs="Times New Roman"/>
+          <w:color w:val="A709F5"/>
+          <w:sz w:val="20"/>
+          <w:szCs w:val="20"/>
+        </w:rPr>
+        <w:t>'muiUserData'</w:t>
+      </w:r>
+      <w:r>
+        <w:rPr>
+          <w:rFonts w:ascii="Consolas" w:eastAsia="Times New Roman" w:hAnsi="Consolas" w:cs="Times New Roman"/>
+          <w:sz w:val="20"/>
+          <w:szCs w:val="20"/>
+        </w:rPr>
+        <w:t>,formatfile};</w:t>
+      </w:r>
+    </w:p>
+    <w:p>
+      <w:pPr>
+        <w:spacing w:after="0" w:line="240" w:lineRule="auto"/>
+        <w:rPr>
+          <w:rFonts w:ascii="Consolas" w:eastAsia="Times New Roman" w:hAnsi="Consolas" w:cs="Times New Roman"/>
+          <w:sz w:val="20"/>
+          <w:szCs w:val="20"/>
+        </w:rPr>
+      </w:pPr>
+      <w:r>
+        <w:rPr>
+          <w:rFonts w:ascii="Consolas" w:eastAsia="Times New Roman" w:hAnsi="Consolas" w:cs="Times New Roman"/>
+          <w:sz w:val="20"/>
+          <w:szCs w:val="20"/>
+        </w:rPr>
+        <w:t xml:space="preserve">    obj.idFormat = 1;</w:t>
+      </w:r>
+    </w:p>
+    <w:p>
+      <w:pPr>
+        <w:spacing w:after="0" w:line="240" w:lineRule="auto"/>
+        <w:rPr>
+          <w:rFonts w:ascii="Consolas" w:eastAsia="Times New Roman" w:hAnsi="Consolas" w:cs="Times New Roman"/>
+          <w:sz w:val="20"/>
+          <w:szCs w:val="20"/>
+        </w:rPr>
+      </w:pPr>
+      <w:r>
+        <w:rPr>
+          <w:rFonts w:ascii="Consolas" w:eastAsia="Times New Roman" w:hAnsi="Consolas" w:cs="Times New Roman"/>
+          <w:sz w:val="20"/>
+          <w:szCs w:val="20"/>
+        </w:rPr>
+        <w:t xml:space="preserve">    obj.FileSpec = {</w:t>
+      </w:r>
+      <w:r>
+        <w:rPr>
+          <w:rFonts w:ascii="Consolas" w:eastAsia="Times New Roman" w:hAnsi="Consolas" w:cs="Times New Roman"/>
+          <w:color w:val="A709F5"/>
+          <w:sz w:val="20"/>
+          <w:szCs w:val="20"/>
+        </w:rPr>
+        <w:t>'on'</w:t>
+      </w:r>
+      <w:r>
+        <w:rPr>
+          <w:rFonts w:ascii="Consolas" w:eastAsia="Times New Roman" w:hAnsi="Consolas" w:cs="Times New Roman"/>
+          <w:sz w:val="20"/>
+          <w:szCs w:val="20"/>
+        </w:rPr>
+        <w:t>,</w:t>
+      </w:r>
+      <w:r>
+        <w:rPr>
+          <w:rFonts w:ascii="Consolas" w:eastAsia="Times New Roman" w:hAnsi="Consolas" w:cs="Times New Roman"/>
+          <w:color w:val="A709F5"/>
+          <w:sz w:val="20"/>
+          <w:szCs w:val="20"/>
+        </w:rPr>
+        <w:t>'*.txt; *.csv; *.xlsx;*.xls;'</w:t>
+      </w:r>
+      <w:r>
+        <w:rPr>
+          <w:rFonts w:ascii="Consolas" w:eastAsia="Times New Roman" w:hAnsi="Consolas" w:cs="Times New Roman"/>
+          <w:sz w:val="20"/>
+          <w:szCs w:val="20"/>
+        </w:rPr>
+        <w:t>};</w:t>
+      </w:r>
+      <w:r>
+        <w:rPr>
+          <w:rFonts w:ascii="Consolas" w:eastAsia="Times New Roman" w:hAnsi="Consolas" w:cs="Times New Roman"/>
           <w:color w:val="008013"/>
           <w:sz w:val="20"/>
           <w:szCs w:val="20"/>
         </w:rPr>
-        <w:t>%</w:t>
-      </w:r>
-    </w:p>
-    <w:p>
-      <w:pPr>
-        <w:spacing w:after="0" w:line="240" w:lineRule="auto"/>
-        <w:rPr>
-          <w:rFonts w:ascii="Consolas" w:eastAsia="Times New Roman" w:hAnsi="Consolas" w:cs="Times New Roman"/>
-          <w:sz w:val="20"/>
-          <w:szCs w:val="20"/>
-        </w:rPr>
-      </w:pPr>
+        <w:tab/>
+      </w:r>
+      <w:bookmarkStart w:id="155" w:name="_Hlk183351851"/>
       <w:r>
         <w:rPr>
           <w:rFonts w:ascii="Consolas" w:eastAsia="Times New Roman" w:hAnsi="Consolas" w:cs="Times New Roman"/>
@@ -19029,18 +20302,8 @@
           <w:sz w:val="20"/>
           <w:szCs w:val="20"/>
         </w:rPr>
-        <w:t>%-------function help------------------------------------------------------</w:t>
-      </w:r>
-    </w:p>
-    <w:p>
-      <w:pPr>
-        <w:spacing w:after="0" w:line="240" w:lineRule="auto"/>
-        <w:rPr>
-          <w:rFonts w:ascii="Consolas" w:eastAsia="Times New Roman" w:hAnsi="Consolas" w:cs="Times New Roman"/>
-          <w:sz w:val="20"/>
-          <w:szCs w:val="20"/>
-        </w:rPr>
-      </w:pPr>
+        <w:t xml:space="preserve">% &lt;&lt;Edit to </w:t>
+      </w:r>
       <w:r>
         <w:rPr>
           <w:rFonts w:ascii="Consolas" w:eastAsia="Times New Roman" w:hAnsi="Consolas" w:cs="Times New Roman"/>
@@ -19048,1185 +20311,9 @@
           <w:sz w:val="20"/>
           <w:szCs w:val="20"/>
         </w:rPr>
-        <w:t>% NAME</w:t>
-      </w:r>
-    </w:p>
-    <w:p>
-      <w:pPr>
-        <w:spacing w:after="0" w:line="240" w:lineRule="auto"/>
-        <w:rPr>
-          <w:rFonts w:ascii="Consolas" w:eastAsia="Times New Roman" w:hAnsi="Consolas" w:cs="Times New Roman"/>
-          <w:sz w:val="20"/>
-          <w:szCs w:val="20"/>
-        </w:rPr>
-      </w:pPr>
-      <w:r>
-        <w:rPr>
-          <w:rFonts w:ascii="Consolas" w:eastAsia="Times New Roman" w:hAnsi="Consolas" w:cs="Times New Roman"/>
-          <w:color w:val="008013"/>
-          <w:sz w:val="20"/>
-          <w:szCs w:val="20"/>
-        </w:rPr>
-        <w:t xml:space="preserve">%   </w:t>
-      </w:r>
-      <w:r>
-        <w:rPr>
-          <w:rFonts w:ascii="Consolas" w:eastAsia="Times New Roman" w:hAnsi="Consolas" w:cs="Times New Roman"/>
-          <w:color w:val="008013"/>
-          <w:sz w:val="20"/>
-          <w:szCs w:val="20"/>
-        </w:rPr>
-        <w:t>***</w:t>
-      </w:r>
-      <w:r>
-        <w:rPr>
-          <w:rFonts w:ascii="Consolas" w:eastAsia="Times New Roman" w:hAnsi="Consolas" w:cs="Times New Roman"/>
-          <w:color w:val="008013"/>
-          <w:sz w:val="20"/>
-          <w:szCs w:val="20"/>
-        </w:rPr>
-        <w:t>_data_format.m</w:t>
-      </w:r>
-      <w:r>
-        <w:rPr>
-          <w:rFonts w:ascii="Consolas" w:eastAsia="Times New Roman" w:hAnsi="Consolas" w:cs="Times New Roman"/>
-          <w:color w:val="008013"/>
-          <w:sz w:val="20"/>
-          <w:szCs w:val="20"/>
-        </w:rPr>
-        <w:tab/>
-      </w:r>
-      <w:r>
-        <w:rPr>
-          <w:rFonts w:ascii="Consolas" w:eastAsia="Times New Roman" w:hAnsi="Consolas" w:cs="Times New Roman"/>
-          <w:color w:val="008013"/>
-          <w:sz w:val="20"/>
-          <w:szCs w:val="20"/>
-        </w:rPr>
-        <w:tab/>
-      </w:r>
-      <w:r>
-        <w:rPr>
-          <w:rFonts w:ascii="Consolas" w:eastAsia="Times New Roman" w:hAnsi="Consolas" w:cs="Times New Roman"/>
-          <w:color w:val="008013"/>
-          <w:sz w:val="20"/>
-          <w:szCs w:val="20"/>
-        </w:rPr>
-        <w:tab/>
-      </w:r>
-      <w:r>
-        <w:rPr>
-          <w:rFonts w:ascii="Consolas" w:eastAsia="Times New Roman" w:hAnsi="Consolas" w:cs="Times New Roman"/>
-          <w:color w:val="008013"/>
-          <w:sz w:val="20"/>
-          <w:szCs w:val="20"/>
-        </w:rPr>
-        <w:tab/>
-      </w:r>
-      <w:r>
-        <w:rPr>
-          <w:rFonts w:ascii="Consolas" w:eastAsia="Times New Roman" w:hAnsi="Consolas" w:cs="Times New Roman"/>
-          <w:color w:val="008013"/>
-          <w:sz w:val="20"/>
-          <w:szCs w:val="20"/>
-        </w:rPr>
-        <w:tab/>
-      </w:r>
-      <w:r>
-        <w:rPr>
-          <w:rFonts w:ascii="Consolas" w:eastAsia="Times New Roman" w:hAnsi="Consolas" w:cs="Times New Roman"/>
-          <w:color w:val="008013"/>
-          <w:sz w:val="20"/>
-          <w:szCs w:val="20"/>
-        </w:rPr>
-        <w:t>% &lt;&lt;Edit to identify data type</w:t>
-      </w:r>
-    </w:p>
-    <w:p>
-      <w:pPr>
-        <w:spacing w:after="0" w:line="240" w:lineRule="auto"/>
-        <w:rPr>
-          <w:rFonts w:ascii="Consolas" w:eastAsia="Times New Roman" w:hAnsi="Consolas" w:cs="Times New Roman"/>
-          <w:sz w:val="20"/>
-          <w:szCs w:val="20"/>
-        </w:rPr>
-      </w:pPr>
-      <w:r>
-        <w:rPr>
-          <w:rFonts w:ascii="Consolas" w:eastAsia="Times New Roman" w:hAnsi="Consolas" w:cs="Times New Roman"/>
-          <w:color w:val="008013"/>
-          <w:sz w:val="20"/>
-          <w:szCs w:val="20"/>
-        </w:rPr>
-        <w:t>% PURPOSE</w:t>
-      </w:r>
-    </w:p>
-    <w:p>
-      <w:pPr>
-        <w:spacing w:after="0" w:line="240" w:lineRule="auto"/>
-        <w:rPr>
-          <w:rFonts w:ascii="Consolas" w:eastAsia="Times New Roman" w:hAnsi="Consolas" w:cs="Times New Roman"/>
-          <w:sz w:val="20"/>
-          <w:szCs w:val="20"/>
-        </w:rPr>
-      </w:pPr>
-      <w:r>
-        <w:rPr>
-          <w:rFonts w:ascii="Consolas" w:eastAsia="Times New Roman" w:hAnsi="Consolas" w:cs="Times New Roman"/>
-          <w:color w:val="008013"/>
-          <w:sz w:val="20"/>
-          <w:szCs w:val="20"/>
-        </w:rPr>
-        <w:t>%   Functions to define metadata, read and load data from file for:</w:t>
-      </w:r>
-    </w:p>
-    <w:p>
-      <w:pPr>
-        <w:spacing w:after="0" w:line="240" w:lineRule="auto"/>
-        <w:rPr>
-          <w:rFonts w:ascii="Consolas" w:eastAsia="Times New Roman" w:hAnsi="Consolas" w:cs="Times New Roman"/>
-          <w:sz w:val="20"/>
-          <w:szCs w:val="20"/>
-        </w:rPr>
-      </w:pPr>
-      <w:r>
-        <w:rPr>
-          <w:rFonts w:ascii="Consolas" w:eastAsia="Times New Roman" w:hAnsi="Consolas" w:cs="Times New Roman"/>
-          <w:color w:val="008013"/>
-          <w:sz w:val="20"/>
-          <w:szCs w:val="20"/>
-        </w:rPr>
-        <w:t>%   Zhang Min's estuary cross-section data</w:t>
-      </w:r>
-    </w:p>
-    <w:p>
-      <w:pPr>
-        <w:spacing w:after="0" w:line="240" w:lineRule="auto"/>
-        <w:rPr>
-          <w:rFonts w:ascii="Consolas" w:eastAsia="Times New Roman" w:hAnsi="Consolas" w:cs="Times New Roman"/>
-          <w:sz w:val="20"/>
-          <w:szCs w:val="20"/>
-        </w:rPr>
-      </w:pPr>
-      <w:r>
-        <w:rPr>
-          <w:rFonts w:ascii="Consolas" w:eastAsia="Times New Roman" w:hAnsi="Consolas" w:cs="Times New Roman"/>
-          <w:color w:val="008013"/>
-          <w:sz w:val="20"/>
-          <w:szCs w:val="20"/>
-        </w:rPr>
-        <w:t>% USAGE</w:t>
-      </w:r>
-    </w:p>
-    <w:p>
-      <w:pPr>
-        <w:spacing w:after="0" w:line="240" w:lineRule="auto"/>
-        <w:rPr>
-          <w:rFonts w:ascii="Consolas" w:eastAsia="Times New Roman" w:hAnsi="Consolas" w:cs="Times New Roman"/>
-          <w:sz w:val="20"/>
-          <w:szCs w:val="20"/>
-        </w:rPr>
-      </w:pPr>
-      <w:r>
-        <w:rPr>
-          <w:rFonts w:ascii="Consolas" w:eastAsia="Times New Roman" w:hAnsi="Consolas" w:cs="Times New Roman"/>
-          <w:color w:val="008013"/>
-          <w:sz w:val="20"/>
-          <w:szCs w:val="20"/>
-        </w:rPr>
-        <w:t xml:space="preserve">%   output = </w:t>
-      </w:r>
-      <w:r>
-        <w:rPr>
-          <w:rFonts w:ascii="Consolas" w:eastAsia="Times New Roman" w:hAnsi="Consolas" w:cs="Times New Roman"/>
-          <w:color w:val="008013"/>
-          <w:sz w:val="20"/>
-          <w:szCs w:val="20"/>
-        </w:rPr>
-        <w:t>***</w:t>
-      </w:r>
-      <w:r>
-        <w:rPr>
-          <w:rFonts w:ascii="Consolas" w:eastAsia="Times New Roman" w:hAnsi="Consolas" w:cs="Times New Roman"/>
-          <w:color w:val="008013"/>
-          <w:sz w:val="20"/>
-          <w:szCs w:val="20"/>
-        </w:rPr>
-        <w:t>_data_format(funcall,varargin)</w:t>
-      </w:r>
-      <w:bookmarkStart w:id="153" w:name="_Hlk183351730"/>
-      <w:r>
-        <w:rPr>
-          <w:rFonts w:ascii="Consolas" w:eastAsia="Times New Roman" w:hAnsi="Consolas" w:cs="Times New Roman"/>
-          <w:color w:val="008013"/>
-          <w:sz w:val="20"/>
-          <w:szCs w:val="20"/>
-        </w:rPr>
-        <w:tab/>
-      </w:r>
-      <w:r>
-        <w:rPr>
-          <w:rFonts w:ascii="Consolas" w:eastAsia="Times New Roman" w:hAnsi="Consolas" w:cs="Times New Roman"/>
-          <w:color w:val="008013"/>
-          <w:sz w:val="20"/>
-          <w:szCs w:val="20"/>
-        </w:rPr>
-        <w:t>% &lt;&lt;Edit to identify data type</w:t>
-      </w:r>
-      <w:bookmarkEnd w:id="153"/>
-    </w:p>
-    <w:p>
-      <w:pPr>
-        <w:spacing w:after="0" w:line="240" w:lineRule="auto"/>
-        <w:rPr>
-          <w:rFonts w:ascii="Consolas" w:eastAsia="Times New Roman" w:hAnsi="Consolas" w:cs="Times New Roman"/>
-          <w:sz w:val="20"/>
-          <w:szCs w:val="20"/>
-        </w:rPr>
-      </w:pPr>
-      <w:r>
-        <w:rPr>
-          <w:rFonts w:ascii="Consolas" w:eastAsia="Times New Roman" w:hAnsi="Consolas" w:cs="Times New Roman"/>
-          <w:color w:val="008013"/>
-          <w:sz w:val="20"/>
-          <w:szCs w:val="20"/>
-        </w:rPr>
-        <w:t>% INPUTS</w:t>
-      </w:r>
-    </w:p>
-    <w:p>
-      <w:pPr>
-        <w:spacing w:after="0" w:line="240" w:lineRule="auto"/>
-        <w:rPr>
-          <w:rFonts w:ascii="Consolas" w:eastAsia="Times New Roman" w:hAnsi="Consolas" w:cs="Times New Roman"/>
-          <w:sz w:val="20"/>
-          <w:szCs w:val="20"/>
-        </w:rPr>
-      </w:pPr>
-      <w:r>
-        <w:rPr>
-          <w:rFonts w:ascii="Consolas" w:eastAsia="Times New Roman" w:hAnsi="Consolas" w:cs="Times New Roman"/>
-          <w:color w:val="008013"/>
-          <w:sz w:val="20"/>
-          <w:szCs w:val="20"/>
-        </w:rPr>
-        <w:t>%   funcall - function being called</w:t>
-      </w:r>
-    </w:p>
-    <w:p>
-      <w:pPr>
-        <w:spacing w:after="0" w:line="240" w:lineRule="auto"/>
-        <w:rPr>
-          <w:rFonts w:ascii="Consolas" w:eastAsia="Times New Roman" w:hAnsi="Consolas" w:cs="Times New Roman"/>
-          <w:sz w:val="20"/>
-          <w:szCs w:val="20"/>
-        </w:rPr>
-      </w:pPr>
-      <w:r>
-        <w:rPr>
-          <w:rFonts w:ascii="Consolas" w:eastAsia="Times New Roman" w:hAnsi="Consolas" w:cs="Times New Roman"/>
-          <w:color w:val="008013"/>
-          <w:sz w:val="20"/>
-          <w:szCs w:val="20"/>
-        </w:rPr>
-        <w:t>%   varargin - function specific input (filename,class instance,dsp,src, etc)</w:t>
-      </w:r>
-    </w:p>
-    <w:p>
-      <w:pPr>
-        <w:spacing w:after="0" w:line="240" w:lineRule="auto"/>
-        <w:rPr>
-          <w:rFonts w:ascii="Consolas" w:eastAsia="Times New Roman" w:hAnsi="Consolas" w:cs="Times New Roman"/>
-          <w:sz w:val="20"/>
-          <w:szCs w:val="20"/>
-        </w:rPr>
-      </w:pPr>
-      <w:r>
-        <w:rPr>
-          <w:rFonts w:ascii="Consolas" w:eastAsia="Times New Roman" w:hAnsi="Consolas" w:cs="Times New Roman"/>
-          <w:color w:val="008013"/>
-          <w:sz w:val="20"/>
-          <w:szCs w:val="20"/>
-        </w:rPr>
-        <w:t>% OUTPUT</w:t>
-      </w:r>
-    </w:p>
-    <w:p>
-      <w:pPr>
-        <w:spacing w:after="0" w:line="240" w:lineRule="auto"/>
-        <w:rPr>
-          <w:rFonts w:ascii="Consolas" w:eastAsia="Times New Roman" w:hAnsi="Consolas" w:cs="Times New Roman"/>
-          <w:sz w:val="20"/>
-          <w:szCs w:val="20"/>
-        </w:rPr>
-      </w:pPr>
-      <w:r>
-        <w:rPr>
-          <w:rFonts w:ascii="Consolas" w:eastAsia="Times New Roman" w:hAnsi="Consolas" w:cs="Times New Roman"/>
-          <w:color w:val="008013"/>
-          <w:sz w:val="20"/>
-          <w:szCs w:val="20"/>
-        </w:rPr>
-        <w:t>%   output - function specific output</w:t>
-      </w:r>
-    </w:p>
-    <w:p>
-      <w:pPr>
-        <w:spacing w:after="0" w:line="240" w:lineRule="auto"/>
-        <w:rPr>
-          <w:rFonts w:ascii="Consolas" w:eastAsia="Times New Roman" w:hAnsi="Consolas" w:cs="Times New Roman"/>
-          <w:sz w:val="20"/>
-          <w:szCs w:val="20"/>
-        </w:rPr>
-      </w:pPr>
-      <w:r>
-        <w:rPr>
-          <w:rFonts w:ascii="Consolas" w:eastAsia="Times New Roman" w:hAnsi="Consolas" w:cs="Times New Roman"/>
-          <w:color w:val="008013"/>
-          <w:sz w:val="20"/>
-          <w:szCs w:val="20"/>
-        </w:rPr>
-        <w:t>% NOTES</w:t>
-      </w:r>
-    </w:p>
-    <w:p>
-      <w:pPr>
-        <w:spacing w:after="0" w:line="240" w:lineRule="auto"/>
-        <w:rPr>
-          <w:rFonts w:ascii="Consolas" w:eastAsia="Times New Roman" w:hAnsi="Consolas" w:cs="Times New Roman"/>
-          <w:sz w:val="20"/>
-          <w:szCs w:val="20"/>
-        </w:rPr>
-      </w:pPr>
-      <w:r>
-        <w:rPr>
-          <w:rFonts w:ascii="Consolas" w:eastAsia="Times New Roman" w:hAnsi="Consolas" w:cs="Times New Roman"/>
-          <w:color w:val="008013"/>
-          <w:sz w:val="20"/>
-          <w:szCs w:val="20"/>
-        </w:rPr>
-        <w:t>%   ZM analysed UK estuaries using the SEAZONE bathymetry. This file loads</w:t>
-      </w:r>
-    </w:p>
-    <w:p>
-      <w:pPr>
-        <w:spacing w:after="0" w:line="240" w:lineRule="auto"/>
-        <w:rPr>
-          <w:rFonts w:ascii="Consolas" w:eastAsia="Times New Roman" w:hAnsi="Consolas" w:cs="Times New Roman"/>
-          <w:sz w:val="20"/>
-          <w:szCs w:val="20"/>
-        </w:rPr>
-      </w:pPr>
-      <w:r>
-        <w:rPr>
-          <w:rFonts w:ascii="Consolas" w:eastAsia="Times New Roman" w:hAnsi="Consolas" w:cs="Times New Roman"/>
-          <w:color w:val="008013"/>
-          <w:sz w:val="20"/>
-          <w:szCs w:val="20"/>
-        </w:rPr>
-        <w:t>%   the along-channel data</w:t>
-      </w:r>
-    </w:p>
-    <w:p>
-      <w:pPr>
-        <w:spacing w:after="0" w:line="240" w:lineRule="auto"/>
-        <w:rPr>
-          <w:rFonts w:ascii="Consolas" w:eastAsia="Times New Roman" w:hAnsi="Consolas" w:cs="Times New Roman"/>
-          <w:sz w:val="20"/>
-          <w:szCs w:val="20"/>
-        </w:rPr>
-      </w:pPr>
-      <w:r>
-        <w:rPr>
-          <w:rFonts w:ascii="Consolas" w:eastAsia="Times New Roman" w:hAnsi="Consolas" w:cs="Times New Roman"/>
-          <w:color w:val="008013"/>
-          <w:sz w:val="20"/>
-          <w:szCs w:val="20"/>
-        </w:rPr>
-        <w:t>%</w:t>
-      </w:r>
-    </w:p>
-    <w:p>
-      <w:pPr>
-        <w:spacing w:after="0" w:line="240" w:lineRule="auto"/>
-        <w:rPr>
-          <w:rFonts w:ascii="Consolas" w:eastAsia="Times New Roman" w:hAnsi="Consolas" w:cs="Times New Roman"/>
-          <w:sz w:val="20"/>
-          <w:szCs w:val="20"/>
-        </w:rPr>
-      </w:pPr>
-      <w:r>
-        <w:rPr>
-          <w:rFonts w:ascii="Consolas" w:eastAsia="Times New Roman" w:hAnsi="Consolas" w:cs="Times New Roman"/>
-          <w:color w:val="008013"/>
-          <w:sz w:val="20"/>
-          <w:szCs w:val="20"/>
-        </w:rPr>
-        <w:t>% Author: Ian Townend</w:t>
-      </w:r>
-    </w:p>
-    <w:p>
-      <w:pPr>
-        <w:spacing w:after="0" w:line="240" w:lineRule="auto"/>
-        <w:rPr>
-          <w:rFonts w:ascii="Consolas" w:eastAsia="Times New Roman" w:hAnsi="Consolas" w:cs="Times New Roman"/>
-          <w:sz w:val="20"/>
-          <w:szCs w:val="20"/>
-        </w:rPr>
-      </w:pPr>
-      <w:r>
-        <w:rPr>
-          <w:rFonts w:ascii="Consolas" w:eastAsia="Times New Roman" w:hAnsi="Consolas" w:cs="Times New Roman"/>
-          <w:color w:val="008013"/>
-          <w:sz w:val="20"/>
-          <w:szCs w:val="20"/>
-        </w:rPr>
-        <w:t>% CoastalSEA (c) Oct 2024</w:t>
-      </w:r>
-    </w:p>
-    <w:p>
-      <w:pPr>
-        <w:spacing w:after="0" w:line="240" w:lineRule="auto"/>
-        <w:rPr>
-          <w:rFonts w:ascii="Consolas" w:eastAsia="Times New Roman" w:hAnsi="Consolas" w:cs="Times New Roman"/>
-          <w:sz w:val="20"/>
-          <w:szCs w:val="20"/>
-        </w:rPr>
-      </w:pPr>
-      <w:r>
-        <w:rPr>
-          <w:rFonts w:ascii="Consolas" w:eastAsia="Times New Roman" w:hAnsi="Consolas" w:cs="Times New Roman"/>
-          <w:color w:val="008013"/>
-          <w:sz w:val="20"/>
-          <w:szCs w:val="20"/>
-        </w:rPr>
-        <w:t>%--------------------------------------------------------------------------</w:t>
-      </w:r>
-    </w:p>
-    <w:p>
-      <w:pPr>
-        <w:spacing w:after="0" w:line="240" w:lineRule="auto"/>
-        <w:rPr>
-          <w:rFonts w:ascii="Consolas" w:eastAsia="Times New Roman" w:hAnsi="Consolas" w:cs="Times New Roman"/>
-          <w:sz w:val="20"/>
-          <w:szCs w:val="20"/>
-        </w:rPr>
-      </w:pPr>
-      <w:r>
-        <w:rPr>
-          <w:rFonts w:ascii="Consolas" w:eastAsia="Times New Roman" w:hAnsi="Consolas" w:cs="Times New Roman"/>
-          <w:color w:val="008013"/>
-          <w:sz w:val="20"/>
-          <w:szCs w:val="20"/>
-        </w:rPr>
-        <w:t>%</w:t>
-      </w:r>
-    </w:p>
-    <w:p>
-      <w:pPr>
-        <w:spacing w:after="0" w:line="240" w:lineRule="auto"/>
-        <w:rPr>
-          <w:rFonts w:ascii="Consolas" w:eastAsia="Times New Roman" w:hAnsi="Consolas" w:cs="Times New Roman"/>
-          <w:sz w:val="20"/>
-          <w:szCs w:val="20"/>
-        </w:rPr>
-      </w:pPr>
-      <w:r>
-        <w:rPr>
-          <w:rFonts w:ascii="Consolas" w:eastAsia="Times New Roman" w:hAnsi="Consolas" w:cs="Times New Roman"/>
-          <w:sz w:val="20"/>
-          <w:szCs w:val="20"/>
-        </w:rPr>
-        <w:t xml:space="preserve">    </w:t>
-      </w:r>
-      <w:r>
-        <w:rPr>
-          <w:rFonts w:ascii="Consolas" w:eastAsia="Times New Roman" w:hAnsi="Consolas" w:cs="Times New Roman"/>
-          <w:color w:val="0E00FF"/>
-          <w:sz w:val="20"/>
-          <w:szCs w:val="20"/>
-        </w:rPr>
-        <w:t xml:space="preserve">switch </w:t>
-      </w:r>
-      <w:r>
-        <w:rPr>
-          <w:rFonts w:ascii="Consolas" w:eastAsia="Times New Roman" w:hAnsi="Consolas" w:cs="Times New Roman"/>
-          <w:sz w:val="20"/>
-          <w:szCs w:val="20"/>
-        </w:rPr>
-        <w:t>funcall</w:t>
-      </w:r>
-    </w:p>
-    <w:p>
-      <w:pPr>
-        <w:spacing w:after="0" w:line="240" w:lineRule="auto"/>
-        <w:rPr>
-          <w:rFonts w:ascii="Consolas" w:eastAsia="Times New Roman" w:hAnsi="Consolas" w:cs="Times New Roman"/>
-          <w:sz w:val="20"/>
-          <w:szCs w:val="20"/>
-        </w:rPr>
-      </w:pPr>
-      <w:r>
-        <w:rPr>
-          <w:rFonts w:ascii="Consolas" w:eastAsia="Times New Roman" w:hAnsi="Consolas" w:cs="Times New Roman"/>
-          <w:sz w:val="20"/>
-          <w:szCs w:val="20"/>
-        </w:rPr>
-        <w:t xml:space="preserve">        </w:t>
-      </w:r>
-      <w:r>
-        <w:rPr>
-          <w:rFonts w:ascii="Consolas" w:eastAsia="Times New Roman" w:hAnsi="Consolas" w:cs="Times New Roman"/>
-          <w:color w:val="008013"/>
-          <w:sz w:val="20"/>
-          <w:szCs w:val="20"/>
-        </w:rPr>
-        <w:t xml:space="preserve">%standard calls from muiDataSet - do not change if data class </w:t>
-      </w:r>
-    </w:p>
-    <w:p>
-      <w:pPr>
-        <w:spacing w:after="0" w:line="240" w:lineRule="auto"/>
-        <w:rPr>
-          <w:rFonts w:ascii="Consolas" w:eastAsia="Times New Roman" w:hAnsi="Consolas" w:cs="Times New Roman"/>
-          <w:sz w:val="20"/>
-          <w:szCs w:val="20"/>
-        </w:rPr>
-      </w:pPr>
-      <w:r>
-        <w:rPr>
-          <w:rFonts w:ascii="Consolas" w:eastAsia="Times New Roman" w:hAnsi="Consolas" w:cs="Times New Roman"/>
-          <w:sz w:val="20"/>
-          <w:szCs w:val="20"/>
-        </w:rPr>
-        <w:t xml:space="preserve">        </w:t>
-      </w:r>
-      <w:r>
-        <w:rPr>
-          <w:rFonts w:ascii="Consolas" w:eastAsia="Times New Roman" w:hAnsi="Consolas" w:cs="Times New Roman"/>
-          <w:color w:val="008013"/>
-          <w:sz w:val="20"/>
-          <w:szCs w:val="20"/>
-        </w:rPr>
-        <w:t>%inherits from muiDataSet. The function getPlot is called from the</w:t>
-      </w:r>
-    </w:p>
-    <w:p>
-      <w:pPr>
-        <w:spacing w:after="0" w:line="240" w:lineRule="auto"/>
-        <w:rPr>
-          <w:rFonts w:ascii="Consolas" w:eastAsia="Times New Roman" w:hAnsi="Consolas" w:cs="Times New Roman"/>
-          <w:sz w:val="20"/>
-          <w:szCs w:val="20"/>
-        </w:rPr>
-      </w:pPr>
-      <w:r>
-        <w:rPr>
-          <w:rFonts w:ascii="Consolas" w:eastAsia="Times New Roman" w:hAnsi="Consolas" w:cs="Times New Roman"/>
-          <w:sz w:val="20"/>
-          <w:szCs w:val="20"/>
-        </w:rPr>
-        <w:t xml:space="preserve">        </w:t>
-      </w:r>
-      <w:r>
-        <w:rPr>
-          <w:rFonts w:ascii="Consolas" w:eastAsia="Times New Roman" w:hAnsi="Consolas" w:cs="Times New Roman"/>
-          <w:color w:val="008013"/>
-          <w:sz w:val="20"/>
-          <w:szCs w:val="20"/>
-        </w:rPr>
-        <w:t>%Abstract method tabPlot. The class definition can use tabDefaultPlot</w:t>
-      </w:r>
-    </w:p>
-    <w:p>
-      <w:pPr>
-        <w:spacing w:after="0" w:line="240" w:lineRule="auto"/>
-        <w:rPr>
-          <w:rFonts w:ascii="Consolas" w:eastAsia="Times New Roman" w:hAnsi="Consolas" w:cs="Times New Roman"/>
-          <w:sz w:val="20"/>
-          <w:szCs w:val="20"/>
-        </w:rPr>
-      </w:pPr>
-      <w:r>
-        <w:rPr>
-          <w:rFonts w:ascii="Consolas" w:eastAsia="Times New Roman" w:hAnsi="Consolas" w:cs="Times New Roman"/>
-          <w:sz w:val="20"/>
-          <w:szCs w:val="20"/>
-        </w:rPr>
-        <w:t xml:space="preserve">        </w:t>
-      </w:r>
-      <w:r>
-        <w:rPr>
-          <w:rFonts w:ascii="Consolas" w:eastAsia="Times New Roman" w:hAnsi="Consolas" w:cs="Times New Roman"/>
-          <w:color w:val="008013"/>
-          <w:sz w:val="20"/>
-          <w:szCs w:val="20"/>
-        </w:rPr>
-        <w:t xml:space="preserve">%define </w:t>
-      </w:r>
-      <w:r>
-        <w:rPr>
-          <w:rFonts w:ascii="Consolas" w:eastAsia="Times New Roman" w:hAnsi="Consolas" w:cs="Times New Roman"/>
-          <w:color w:val="008013"/>
-          <w:sz w:val="20"/>
-          <w:szCs w:val="20"/>
-        </w:rPr>
-        <w:t xml:space="preserve">a </w:t>
-      </w:r>
-      <w:r>
-        <w:rPr>
-          <w:rFonts w:ascii="Consolas" w:eastAsia="Times New Roman" w:hAnsi="Consolas" w:cs="Times New Roman"/>
-          <w:color w:val="008013"/>
-          <w:sz w:val="20"/>
-          <w:szCs w:val="20"/>
-        </w:rPr>
-        <w:t>plot function in the class file, or call getPlot</w:t>
-      </w:r>
-    </w:p>
-    <w:p>
-      <w:pPr>
-        <w:spacing w:after="0" w:line="240" w:lineRule="auto"/>
-        <w:rPr>
-          <w:rFonts w:ascii="Consolas" w:eastAsia="Times New Roman" w:hAnsi="Consolas" w:cs="Times New Roman"/>
-          <w:sz w:val="20"/>
-          <w:szCs w:val="20"/>
-        </w:rPr>
-      </w:pPr>
-      <w:r>
-        <w:rPr>
-          <w:rFonts w:ascii="Consolas" w:eastAsia="Times New Roman" w:hAnsi="Consolas" w:cs="Times New Roman"/>
-          <w:sz w:val="20"/>
-          <w:szCs w:val="20"/>
-        </w:rPr>
-        <w:t xml:space="preserve">        </w:t>
-      </w:r>
-      <w:r>
-        <w:rPr>
-          <w:rFonts w:ascii="Consolas" w:eastAsia="Times New Roman" w:hAnsi="Consolas" w:cs="Times New Roman"/>
-          <w:color w:val="0E00FF"/>
-          <w:sz w:val="20"/>
-          <w:szCs w:val="20"/>
-        </w:rPr>
-        <w:t xml:space="preserve">case </w:t>
-      </w:r>
-      <w:r>
-        <w:rPr>
-          <w:rFonts w:ascii="Consolas" w:eastAsia="Times New Roman" w:hAnsi="Consolas" w:cs="Times New Roman"/>
-          <w:color w:val="A709F5"/>
-          <w:sz w:val="20"/>
-          <w:szCs w:val="20"/>
-        </w:rPr>
-        <w:t>'getFormat'</w:t>
-      </w:r>
-    </w:p>
-    <w:p>
-      <w:pPr>
-        <w:spacing w:after="0" w:line="240" w:lineRule="auto"/>
-        <w:rPr>
-          <w:rFonts w:ascii="Consolas" w:eastAsia="Times New Roman" w:hAnsi="Consolas" w:cs="Times New Roman"/>
-          <w:sz w:val="20"/>
-          <w:szCs w:val="20"/>
-        </w:rPr>
-      </w:pPr>
-      <w:r>
-        <w:rPr>
-          <w:rFonts w:ascii="Consolas" w:eastAsia="Times New Roman" w:hAnsi="Consolas" w:cs="Times New Roman"/>
-          <w:sz w:val="20"/>
-          <w:szCs w:val="20"/>
-        </w:rPr>
-        <w:t xml:space="preserve">            output = getFormat(varargin{:});</w:t>
-      </w:r>
-    </w:p>
-    <w:p>
-      <w:pPr>
-        <w:spacing w:after="0" w:line="240" w:lineRule="auto"/>
-        <w:rPr>
-          <w:rFonts w:ascii="Consolas" w:eastAsia="Times New Roman" w:hAnsi="Consolas" w:cs="Times New Roman"/>
-          <w:sz w:val="20"/>
-          <w:szCs w:val="20"/>
-        </w:rPr>
-      </w:pPr>
-      <w:r>
-        <w:rPr>
-          <w:rFonts w:ascii="Consolas" w:eastAsia="Times New Roman" w:hAnsi="Consolas" w:cs="Times New Roman"/>
-          <w:sz w:val="20"/>
-          <w:szCs w:val="20"/>
-        </w:rPr>
-        <w:t xml:space="preserve">        </w:t>
-      </w:r>
-      <w:r>
-        <w:rPr>
-          <w:rFonts w:ascii="Consolas" w:eastAsia="Times New Roman" w:hAnsi="Consolas" w:cs="Times New Roman"/>
-          <w:color w:val="0E00FF"/>
-          <w:sz w:val="20"/>
-          <w:szCs w:val="20"/>
-        </w:rPr>
-        <w:t xml:space="preserve">case </w:t>
-      </w:r>
-      <w:r>
-        <w:rPr>
-          <w:rFonts w:ascii="Consolas" w:eastAsia="Times New Roman" w:hAnsi="Consolas" w:cs="Times New Roman"/>
-          <w:color w:val="A709F5"/>
-          <w:sz w:val="20"/>
-          <w:szCs w:val="20"/>
-        </w:rPr>
-        <w:t>'getData'</w:t>
-      </w:r>
-    </w:p>
-    <w:p>
-      <w:pPr>
-        <w:spacing w:after="0" w:line="240" w:lineRule="auto"/>
-        <w:rPr>
-          <w:rFonts w:ascii="Consolas" w:eastAsia="Times New Roman" w:hAnsi="Consolas" w:cs="Times New Roman"/>
-          <w:sz w:val="20"/>
-          <w:szCs w:val="20"/>
-        </w:rPr>
-      </w:pPr>
-      <w:r>
-        <w:rPr>
-          <w:rFonts w:ascii="Consolas" w:eastAsia="Times New Roman" w:hAnsi="Consolas" w:cs="Times New Roman"/>
-          <w:sz w:val="20"/>
-          <w:szCs w:val="20"/>
-        </w:rPr>
-        <w:t xml:space="preserve">          output = getData(varargin{:});</w:t>
-      </w:r>
-    </w:p>
-    <w:p>
-      <w:pPr>
-        <w:spacing w:after="0" w:line="240" w:lineRule="auto"/>
-        <w:rPr>
-          <w:rFonts w:ascii="Consolas" w:eastAsia="Times New Roman" w:hAnsi="Consolas" w:cs="Times New Roman"/>
-          <w:sz w:val="20"/>
-          <w:szCs w:val="20"/>
-        </w:rPr>
-      </w:pPr>
-      <w:r>
-        <w:rPr>
-          <w:rFonts w:ascii="Consolas" w:eastAsia="Times New Roman" w:hAnsi="Consolas" w:cs="Times New Roman"/>
-          <w:sz w:val="20"/>
-          <w:szCs w:val="20"/>
-        </w:rPr>
-        <w:t xml:space="preserve">        </w:t>
-      </w:r>
-      <w:r>
-        <w:rPr>
-          <w:rFonts w:ascii="Consolas" w:eastAsia="Times New Roman" w:hAnsi="Consolas" w:cs="Times New Roman"/>
-          <w:color w:val="0E00FF"/>
-          <w:sz w:val="20"/>
-          <w:szCs w:val="20"/>
-        </w:rPr>
-        <w:t xml:space="preserve">case </w:t>
-      </w:r>
-      <w:r>
-        <w:rPr>
-          <w:rFonts w:ascii="Consolas" w:eastAsia="Times New Roman" w:hAnsi="Consolas" w:cs="Times New Roman"/>
-          <w:color w:val="A709F5"/>
-          <w:sz w:val="20"/>
-          <w:szCs w:val="20"/>
-        </w:rPr>
-        <w:t>'dataQC'</w:t>
-      </w:r>
-    </w:p>
-    <w:p>
-      <w:pPr>
-        <w:spacing w:after="0" w:line="240" w:lineRule="auto"/>
-        <w:rPr>
-          <w:rFonts w:ascii="Consolas" w:eastAsia="Times New Roman" w:hAnsi="Consolas" w:cs="Times New Roman"/>
-          <w:sz w:val="20"/>
-          <w:szCs w:val="20"/>
-        </w:rPr>
-      </w:pPr>
-      <w:r>
-        <w:rPr>
-          <w:rFonts w:ascii="Consolas" w:eastAsia="Times New Roman" w:hAnsi="Consolas" w:cs="Times New Roman"/>
-          <w:sz w:val="20"/>
-          <w:szCs w:val="20"/>
-        </w:rPr>
-        <w:t xml:space="preserve">            output = dataQC(varargin{1});  </w:t>
-      </w:r>
-    </w:p>
-    <w:p>
-      <w:pPr>
-        <w:spacing w:after="0" w:line="240" w:lineRule="auto"/>
-        <w:rPr>
-          <w:rFonts w:ascii="Consolas" w:eastAsia="Times New Roman" w:hAnsi="Consolas" w:cs="Times New Roman"/>
-          <w:sz w:val="20"/>
-          <w:szCs w:val="20"/>
-        </w:rPr>
-      </w:pPr>
-      <w:r>
-        <w:rPr>
-          <w:rFonts w:ascii="Consolas" w:eastAsia="Times New Roman" w:hAnsi="Consolas" w:cs="Times New Roman"/>
-          <w:sz w:val="20"/>
-          <w:szCs w:val="20"/>
-        </w:rPr>
-        <w:t xml:space="preserve">        </w:t>
-      </w:r>
-      <w:r>
-        <w:rPr>
-          <w:rFonts w:ascii="Consolas" w:eastAsia="Times New Roman" w:hAnsi="Consolas" w:cs="Times New Roman"/>
-          <w:color w:val="0E00FF"/>
-          <w:sz w:val="20"/>
-          <w:szCs w:val="20"/>
-        </w:rPr>
-        <w:t xml:space="preserve">case </w:t>
-      </w:r>
-      <w:r>
-        <w:rPr>
-          <w:rFonts w:ascii="Consolas" w:eastAsia="Times New Roman" w:hAnsi="Consolas" w:cs="Times New Roman"/>
-          <w:color w:val="A709F5"/>
-          <w:sz w:val="20"/>
-          <w:szCs w:val="20"/>
-        </w:rPr>
-        <w:t>'getPlot'</w:t>
-      </w:r>
-    </w:p>
-    <w:p>
-      <w:pPr>
-        <w:spacing w:after="0" w:line="240" w:lineRule="auto"/>
-        <w:rPr>
-          <w:rFonts w:ascii="Consolas" w:eastAsia="Times New Roman" w:hAnsi="Consolas" w:cs="Times New Roman"/>
-          <w:sz w:val="20"/>
-          <w:szCs w:val="20"/>
-        </w:rPr>
-      </w:pPr>
-      <w:r>
-        <w:rPr>
-          <w:rFonts w:ascii="Consolas" w:eastAsia="Times New Roman" w:hAnsi="Consolas" w:cs="Times New Roman"/>
-          <w:sz w:val="20"/>
-          <w:szCs w:val="20"/>
-        </w:rPr>
-        <w:t xml:space="preserve">            </w:t>
-      </w:r>
-      <w:r>
-        <w:rPr>
-          <w:rFonts w:ascii="Consolas" w:eastAsia="Times New Roman" w:hAnsi="Consolas" w:cs="Times New Roman"/>
-          <w:color w:val="008013"/>
-          <w:sz w:val="20"/>
-          <w:szCs w:val="20"/>
-        </w:rPr>
-        <w:t>%output = 0; if using the default tab plot in muiDataSet, else</w:t>
-      </w:r>
-    </w:p>
-    <w:p>
-      <w:pPr>
-        <w:spacing w:after="0" w:line="240" w:lineRule="auto"/>
-        <w:rPr>
-          <w:rFonts w:ascii="Consolas" w:eastAsia="Times New Roman" w:hAnsi="Consolas" w:cs="Times New Roman"/>
-          <w:sz w:val="20"/>
-          <w:szCs w:val="20"/>
-        </w:rPr>
-      </w:pPr>
-      <w:r>
-        <w:rPr>
-          <w:rFonts w:ascii="Consolas" w:eastAsia="Times New Roman" w:hAnsi="Consolas" w:cs="Times New Roman"/>
-          <w:sz w:val="20"/>
-          <w:szCs w:val="20"/>
-        </w:rPr>
-        <w:t xml:space="preserve">            output = getPlot(varargin{:});</w:t>
-      </w:r>
-    </w:p>
-    <w:p>
-      <w:pPr>
-        <w:spacing w:after="0" w:line="240" w:lineRule="auto"/>
-        <w:rPr>
-          <w:rFonts w:ascii="Consolas" w:eastAsia="Times New Roman" w:hAnsi="Consolas" w:cs="Times New Roman"/>
-          <w:sz w:val="20"/>
-          <w:szCs w:val="20"/>
-        </w:rPr>
-      </w:pPr>
-      <w:r>
-        <w:rPr>
-          <w:rFonts w:ascii="Consolas" w:eastAsia="Times New Roman" w:hAnsi="Consolas" w:cs="Times New Roman"/>
-          <w:sz w:val="20"/>
-          <w:szCs w:val="20"/>
-        </w:rPr>
-        <w:t xml:space="preserve">    </w:t>
-      </w:r>
-      <w:r>
-        <w:rPr>
-          <w:rFonts w:ascii="Consolas" w:eastAsia="Times New Roman" w:hAnsi="Consolas" w:cs="Times New Roman"/>
-          <w:color w:val="0E00FF"/>
-          <w:sz w:val="20"/>
-          <w:szCs w:val="20"/>
-        </w:rPr>
-        <w:t>end</w:t>
-      </w:r>
-    </w:p>
-    <w:p>
-      <w:pPr>
-        <w:spacing w:after="0" w:line="240" w:lineRule="auto"/>
-        <w:rPr>
-          <w:rFonts w:ascii="Consolas" w:eastAsia="Times New Roman" w:hAnsi="Consolas" w:cs="Times New Roman"/>
-          <w:sz w:val="20"/>
-          <w:szCs w:val="20"/>
-        </w:rPr>
-      </w:pPr>
-      <w:r>
-        <w:rPr>
-          <w:rFonts w:ascii="Consolas" w:eastAsia="Times New Roman" w:hAnsi="Consolas" w:cs="Times New Roman"/>
-          <w:color w:val="0E00FF"/>
-          <w:sz w:val="20"/>
-          <w:szCs w:val="20"/>
-        </w:rPr>
-        <w:t>end</w:t>
-      </w:r>
-    </w:p>
-    <w:p/>
-    <w:p>
-      <w:r>
-        <w:t>There are then 4 functions defined to as defined above.</w:t>
-      </w:r>
-    </w:p>
-    <w:p>
-      <w:r>
-        <w:t>Data format:</w:t>
-      </w:r>
-    </w:p>
-    <w:p>
-      <w:pPr>
-        <w:spacing w:after="0" w:line="240" w:lineRule="auto"/>
-        <w:rPr>
-          <w:rFonts w:ascii="Consolas" w:eastAsia="Times New Roman" w:hAnsi="Consolas" w:cs="Times New Roman"/>
-          <w:sz w:val="20"/>
-          <w:szCs w:val="20"/>
-        </w:rPr>
-      </w:pPr>
-      <w:r>
-        <w:rPr>
-          <w:rFonts w:ascii="Consolas" w:eastAsia="Times New Roman" w:hAnsi="Consolas" w:cs="Times New Roman"/>
-          <w:color w:val="008013"/>
-          <w:sz w:val="20"/>
-          <w:szCs w:val="20"/>
-        </w:rPr>
-        <w:t>%--------------------------------------------------------------------------</w:t>
-      </w:r>
-    </w:p>
-    <w:p>
-      <w:pPr>
-        <w:spacing w:after="0" w:line="240" w:lineRule="auto"/>
-        <w:rPr>
-          <w:rFonts w:ascii="Consolas" w:eastAsia="Times New Roman" w:hAnsi="Consolas" w:cs="Times New Roman"/>
-          <w:sz w:val="20"/>
-          <w:szCs w:val="20"/>
-        </w:rPr>
-      </w:pPr>
-      <w:r>
-        <w:rPr>
-          <w:rFonts w:ascii="Consolas" w:eastAsia="Times New Roman" w:hAnsi="Consolas" w:cs="Times New Roman"/>
-          <w:color w:val="008013"/>
-          <w:sz w:val="20"/>
-          <w:szCs w:val="20"/>
-        </w:rPr>
-        <w:t>% getFormat</w:t>
-      </w:r>
-    </w:p>
-    <w:p>
-      <w:pPr>
-        <w:spacing w:after="0" w:line="240" w:lineRule="auto"/>
-        <w:rPr>
-          <w:rFonts w:ascii="Consolas" w:eastAsia="Times New Roman" w:hAnsi="Consolas" w:cs="Times New Roman"/>
-          <w:sz w:val="20"/>
-          <w:szCs w:val="20"/>
-        </w:rPr>
-      </w:pPr>
-      <w:r>
-        <w:rPr>
-          <w:rFonts w:ascii="Consolas" w:eastAsia="Times New Roman" w:hAnsi="Consolas" w:cs="Times New Roman"/>
-          <w:color w:val="008013"/>
-          <w:sz w:val="20"/>
-          <w:szCs w:val="20"/>
-        </w:rPr>
-        <w:t>%--------------------------------------------------------------------------</w:t>
-      </w:r>
-    </w:p>
-    <w:p>
-      <w:pPr>
-        <w:spacing w:after="0" w:line="240" w:lineRule="auto"/>
-        <w:rPr>
-          <w:rFonts w:ascii="Consolas" w:eastAsia="Times New Roman" w:hAnsi="Consolas" w:cs="Times New Roman"/>
-          <w:sz w:val="20"/>
-          <w:szCs w:val="20"/>
-        </w:rPr>
-      </w:pPr>
-      <w:r>
-        <w:rPr>
-          <w:rFonts w:ascii="Consolas" w:eastAsia="Times New Roman" w:hAnsi="Consolas" w:cs="Times New Roman"/>
-          <w:color w:val="0E00FF"/>
-          <w:sz w:val="20"/>
-          <w:szCs w:val="20"/>
-        </w:rPr>
-        <w:t xml:space="preserve">function </w:t>
-      </w:r>
-      <w:r>
-        <w:rPr>
-          <w:rFonts w:ascii="Consolas" w:eastAsia="Times New Roman" w:hAnsi="Consolas" w:cs="Times New Roman"/>
-          <w:sz w:val="20"/>
-          <w:szCs w:val="20"/>
-        </w:rPr>
-        <w:t>obj = getFormat(obj,formatfile)</w:t>
-      </w:r>
-    </w:p>
-    <w:p>
-      <w:pPr>
-        <w:spacing w:after="0" w:line="240" w:lineRule="auto"/>
-        <w:rPr>
-          <w:rFonts w:ascii="Consolas" w:eastAsia="Times New Roman" w:hAnsi="Consolas" w:cs="Times New Roman"/>
-          <w:sz w:val="20"/>
-          <w:szCs w:val="20"/>
-        </w:rPr>
-      </w:pPr>
-      <w:r>
-        <w:rPr>
-          <w:rFonts w:ascii="Consolas" w:eastAsia="Times New Roman" w:hAnsi="Consolas" w:cs="Times New Roman"/>
-          <w:sz w:val="20"/>
-          <w:szCs w:val="20"/>
-        </w:rPr>
-        <w:t xml:space="preserve">    </w:t>
-      </w:r>
-      <w:r>
-        <w:rPr>
-          <w:rFonts w:ascii="Consolas" w:eastAsia="Times New Roman" w:hAnsi="Consolas" w:cs="Times New Roman"/>
-          <w:color w:val="008013"/>
-          <w:sz w:val="20"/>
-          <w:szCs w:val="20"/>
-        </w:rPr>
-        <w:t>%return the file import format settings</w:t>
-      </w:r>
-    </w:p>
-    <w:p>
-      <w:pPr>
-        <w:spacing w:after="0" w:line="240" w:lineRule="auto"/>
-        <w:rPr>
-          <w:rFonts w:ascii="Consolas" w:eastAsia="Times New Roman" w:hAnsi="Consolas" w:cs="Times New Roman"/>
-          <w:sz w:val="20"/>
-          <w:szCs w:val="20"/>
-        </w:rPr>
-      </w:pPr>
-      <w:r>
-        <w:rPr>
-          <w:rFonts w:ascii="Consolas" w:eastAsia="Times New Roman" w:hAnsi="Consolas" w:cs="Times New Roman"/>
-          <w:sz w:val="20"/>
-          <w:szCs w:val="20"/>
-        </w:rPr>
-        <w:t xml:space="preserve">    obj.DataFormats = {</w:t>
-      </w:r>
-      <w:r>
-        <w:rPr>
-          <w:rFonts w:ascii="Consolas" w:eastAsia="Times New Roman" w:hAnsi="Consolas" w:cs="Times New Roman"/>
-          <w:color w:val="A709F5"/>
-          <w:sz w:val="20"/>
-          <w:szCs w:val="20"/>
-        </w:rPr>
-        <w:t>'muiUserData'</w:t>
-      </w:r>
-      <w:r>
-        <w:rPr>
-          <w:rFonts w:ascii="Consolas" w:eastAsia="Times New Roman" w:hAnsi="Consolas" w:cs="Times New Roman"/>
-          <w:sz w:val="20"/>
-          <w:szCs w:val="20"/>
-        </w:rPr>
-        <w:t>,formatfile};</w:t>
-      </w:r>
-    </w:p>
-    <w:p>
-      <w:pPr>
-        <w:spacing w:after="0" w:line="240" w:lineRule="auto"/>
-        <w:rPr>
-          <w:rFonts w:ascii="Consolas" w:eastAsia="Times New Roman" w:hAnsi="Consolas" w:cs="Times New Roman"/>
-          <w:sz w:val="20"/>
-          <w:szCs w:val="20"/>
-        </w:rPr>
-      </w:pPr>
-      <w:r>
-        <w:rPr>
-          <w:rFonts w:ascii="Consolas" w:eastAsia="Times New Roman" w:hAnsi="Consolas" w:cs="Times New Roman"/>
-          <w:sz w:val="20"/>
-          <w:szCs w:val="20"/>
-        </w:rPr>
-        <w:t xml:space="preserve">    obj.idFormat = 1;</w:t>
-      </w:r>
-    </w:p>
-    <w:p>
-      <w:pPr>
-        <w:spacing w:after="0" w:line="240" w:lineRule="auto"/>
-        <w:rPr>
-          <w:rFonts w:ascii="Consolas" w:eastAsia="Times New Roman" w:hAnsi="Consolas" w:cs="Times New Roman"/>
-          <w:sz w:val="20"/>
-          <w:szCs w:val="20"/>
-        </w:rPr>
-      </w:pPr>
-      <w:r>
-        <w:rPr>
-          <w:rFonts w:ascii="Consolas" w:eastAsia="Times New Roman" w:hAnsi="Consolas" w:cs="Times New Roman"/>
-          <w:sz w:val="20"/>
-          <w:szCs w:val="20"/>
-        </w:rPr>
-        <w:t xml:space="preserve">    obj.FileSpec = {</w:t>
-      </w:r>
-      <w:r>
-        <w:rPr>
-          <w:rFonts w:ascii="Consolas" w:eastAsia="Times New Roman" w:hAnsi="Consolas" w:cs="Times New Roman"/>
-          <w:color w:val="A709F5"/>
-          <w:sz w:val="20"/>
-          <w:szCs w:val="20"/>
-        </w:rPr>
-        <w:t>'on'</w:t>
-      </w:r>
-      <w:r>
-        <w:rPr>
-          <w:rFonts w:ascii="Consolas" w:eastAsia="Times New Roman" w:hAnsi="Consolas" w:cs="Times New Roman"/>
-          <w:sz w:val="20"/>
-          <w:szCs w:val="20"/>
-        </w:rPr>
-        <w:t>,</w:t>
-      </w:r>
-      <w:r>
-        <w:rPr>
-          <w:rFonts w:ascii="Consolas" w:eastAsia="Times New Roman" w:hAnsi="Consolas" w:cs="Times New Roman"/>
-          <w:color w:val="A709F5"/>
-          <w:sz w:val="20"/>
-          <w:szCs w:val="20"/>
-        </w:rPr>
-        <w:t>'*.txt; *.csv; *.xlsx;*.xls;'</w:t>
-      </w:r>
-      <w:r>
-        <w:rPr>
-          <w:rFonts w:ascii="Consolas" w:eastAsia="Times New Roman" w:hAnsi="Consolas" w:cs="Times New Roman"/>
-          <w:sz w:val="20"/>
-          <w:szCs w:val="20"/>
-        </w:rPr>
-        <w:t>};</w:t>
-      </w:r>
-      <w:r>
-        <w:rPr>
-          <w:rFonts w:ascii="Consolas" w:eastAsia="Times New Roman" w:hAnsi="Consolas" w:cs="Times New Roman"/>
-          <w:color w:val="008013"/>
-          <w:sz w:val="20"/>
-          <w:szCs w:val="20"/>
-        </w:rPr>
-        <w:tab/>
-      </w:r>
-      <w:bookmarkStart w:id="154" w:name="_Hlk183351851"/>
-      <w:r>
-        <w:rPr>
-          <w:rFonts w:ascii="Consolas" w:eastAsia="Times New Roman" w:hAnsi="Consolas" w:cs="Times New Roman"/>
-          <w:color w:val="008013"/>
-          <w:sz w:val="20"/>
-          <w:szCs w:val="20"/>
-        </w:rPr>
-        <w:t xml:space="preserve">% &lt;&lt;Edit to </w:t>
-      </w:r>
-      <w:r>
-        <w:rPr>
-          <w:rFonts w:ascii="Consolas" w:eastAsia="Times New Roman" w:hAnsi="Consolas" w:cs="Times New Roman"/>
-          <w:color w:val="008013"/>
-          <w:sz w:val="20"/>
-          <w:szCs w:val="20"/>
-        </w:rPr>
         <w:t>file types</w:t>
       </w:r>
-      <w:bookmarkEnd w:id="154"/>
+      <w:bookmarkEnd w:id="155"/>
     </w:p>
     <w:p>
       <w:pPr>
@@ -22689,7 +22776,7 @@
         </w:rPr>
         <w:t xml:space="preserve">      </w:t>
       </w:r>
-      <w:bookmarkStart w:id="155" w:name="_Hlk183353110"/>
+      <w:bookmarkStart w:id="156" w:name="_Hlk183353110"/>
       <w:r>
         <w:rPr>
           <w:rFonts w:ascii="Consolas" w:eastAsia="Times New Roman" w:hAnsi="Consolas" w:cs="Times New Roman"/>
@@ -22726,7 +22813,7 @@
         </w:rPr>
         <w:t xml:space="preserve">, </w:t>
       </w:r>
-      <w:bookmarkEnd w:id="155"/>
+      <w:bookmarkEnd w:id="156"/>
       <w:r>
         <w:rPr>
           <w:rFonts w:ascii="Consolas" w:eastAsia="Times New Roman" w:hAnsi="Consolas" w:cs="Times New Roman"/>
@@ -23920,6 +24007,7 @@
         <w:t>end</w:t>
       </w:r>
     </w:p>
+    <w:bookmarkEnd w:id="140"/>
     <w:p/>
     <w:sectPr>
       <w:pgSz w:w="11906" w:h="16838"/>
@@ -24105,7 +24193,7 @@
           <wp:extent cx="838800" cy="907200"/>
           <wp:effectExtent l="0" t="0" r="0" b="7620"/>
           <wp:wrapNone/>
-          <wp:docPr id="11" name="Picture 11"/>
+          <wp:docPr id="557278570" name="Picture 557278570"/>
           <wp:cNvGraphicFramePr>
             <a:graphicFrameLocks xmlns:a="http://schemas.openxmlformats.org/drawingml/2006/main" noChangeAspect="1"/>
           </wp:cNvGraphicFramePr>

</xml_diff>

<commit_message>
further work on manual
</commit_message>
<xml_diff>
--- a/app/doc/EstuaryDB manual.docx
+++ b/app/doc/EstuaryDB manual.docx
@@ -301,7 +301,7 @@
           <w:rPr>
             <w:noProof/>
           </w:rPr>
-          <w:t>42</w:t>
+          <w:t>46</w:t>
         </w:r>
       </w:fldSimple>
       <w:r>
@@ -1583,7 +1583,7 @@
                 <w:noProof/>
                 <w:webHidden/>
               </w:rPr>
-              <w:t>3</w:t>
+              <w:t>1</w:t>
             </w:r>
             <w:r>
               <w:rPr>
@@ -1673,7 +1673,7 @@
                 <w:noProof/>
                 <w:webHidden/>
               </w:rPr>
-              <w:t>3</w:t>
+              <w:t>1</w:t>
             </w:r>
             <w:r>
               <w:rPr>
@@ -1763,7 +1763,7 @@
                 <w:noProof/>
                 <w:webHidden/>
               </w:rPr>
-              <w:t>3</w:t>
+              <w:t>1</w:t>
             </w:r>
             <w:r>
               <w:rPr>
@@ -1853,7 +1853,7 @@
                 <w:noProof/>
                 <w:webHidden/>
               </w:rPr>
-              <w:t>3</w:t>
+              <w:t>2</w:t>
             </w:r>
             <w:r>
               <w:rPr>
@@ -1943,7 +1943,7 @@
                 <w:noProof/>
                 <w:webHidden/>
               </w:rPr>
-              <w:t>4</w:t>
+              <w:t>3</w:t>
             </w:r>
             <w:r>
               <w:rPr>
@@ -2029,7 +2029,7 @@
                 <w:noProof/>
                 <w:webHidden/>
               </w:rPr>
-              <w:t>5</w:t>
+              <w:t>4</w:t>
             </w:r>
             <w:r>
               <w:rPr>
@@ -2119,7 +2119,7 @@
                 <w:noProof/>
                 <w:webHidden/>
               </w:rPr>
-              <w:t>5</w:t>
+              <w:t>4</w:t>
             </w:r>
             <w:r>
               <w:rPr>
@@ -2209,7 +2209,7 @@
                 <w:noProof/>
                 <w:webHidden/>
               </w:rPr>
-              <w:t>5</w:t>
+              <w:t>4</w:t>
             </w:r>
             <w:r>
               <w:rPr>
@@ -2299,7 +2299,7 @@
                 <w:noProof/>
                 <w:webHidden/>
               </w:rPr>
-              <w:t>5</w:t>
+              <w:t>4</w:t>
             </w:r>
             <w:r>
               <w:rPr>
@@ -2389,7 +2389,7 @@
                 <w:noProof/>
                 <w:webHidden/>
               </w:rPr>
-              <w:t>6</w:t>
+              <w:t>5</w:t>
             </w:r>
             <w:r>
               <w:rPr>
@@ -2479,7 +2479,7 @@
                 <w:noProof/>
                 <w:webHidden/>
               </w:rPr>
-              <w:t>6</w:t>
+              <w:t>5</w:t>
             </w:r>
             <w:r>
               <w:rPr>
@@ -2569,7 +2569,7 @@
                 <w:noProof/>
                 <w:webHidden/>
               </w:rPr>
-              <w:t>8</w:t>
+              <w:t>2</w:t>
             </w:r>
             <w:r>
               <w:rPr>
@@ -2659,7 +2659,7 @@
                 <w:noProof/>
                 <w:webHidden/>
               </w:rPr>
-              <w:t>9</w:t>
+              <w:t>3</w:t>
             </w:r>
             <w:r>
               <w:rPr>
@@ -2749,7 +2749,7 @@
                 <w:noProof/>
                 <w:webHidden/>
               </w:rPr>
-              <w:t>10</w:t>
+              <w:t>4</w:t>
             </w:r>
             <w:r>
               <w:rPr>
@@ -2839,7 +2839,7 @@
                 <w:noProof/>
                 <w:webHidden/>
               </w:rPr>
-              <w:t>10</w:t>
+              <w:t>4</w:t>
             </w:r>
             <w:r>
               <w:rPr>
@@ -2929,7 +2929,7 @@
                 <w:noProof/>
                 <w:webHidden/>
               </w:rPr>
-              <w:t>11</w:t>
+              <w:t>5</w:t>
             </w:r>
             <w:r>
               <w:rPr>
@@ -3019,7 +3019,7 @@
                 <w:noProof/>
                 <w:webHidden/>
               </w:rPr>
-              <w:t>13</w:t>
+              <w:t>7</w:t>
             </w:r>
             <w:r>
               <w:rPr>
@@ -3109,7 +3109,7 @@
                 <w:noProof/>
                 <w:webHidden/>
               </w:rPr>
-              <w:t>13</w:t>
+              <w:t>7</w:t>
             </w:r>
             <w:r>
               <w:rPr>
@@ -3199,7 +3199,7 @@
                 <w:noProof/>
                 <w:webHidden/>
               </w:rPr>
-              <w:t>15</w:t>
+              <w:t>9</w:t>
             </w:r>
             <w:r>
               <w:rPr>
@@ -3289,7 +3289,7 @@
                 <w:noProof/>
                 <w:webHidden/>
               </w:rPr>
-              <w:t>15</w:t>
+              <w:t>9</w:t>
             </w:r>
             <w:r>
               <w:rPr>
@@ -3379,7 +3379,7 @@
                 <w:noProof/>
                 <w:webHidden/>
               </w:rPr>
-              <w:t>16</w:t>
+              <w:t>10</w:t>
             </w:r>
             <w:r>
               <w:rPr>
@@ -3469,7 +3469,7 @@
                 <w:noProof/>
                 <w:webHidden/>
               </w:rPr>
-              <w:t>16</w:t>
+              <w:t>10</w:t>
             </w:r>
             <w:r>
               <w:rPr>
@@ -3559,7 +3559,7 @@
                 <w:noProof/>
                 <w:webHidden/>
               </w:rPr>
-              <w:t>17</w:t>
+              <w:t>11</w:t>
             </w:r>
             <w:r>
               <w:rPr>
@@ -3649,7 +3649,7 @@
                 <w:noProof/>
                 <w:webHidden/>
               </w:rPr>
-              <w:t>17</w:t>
+              <w:t>11</w:t>
             </w:r>
             <w:r>
               <w:rPr>
@@ -3739,7 +3739,7 @@
                 <w:noProof/>
                 <w:webHidden/>
               </w:rPr>
-              <w:t>17</w:t>
+              <w:t>11</w:t>
             </w:r>
             <w:r>
               <w:rPr>
@@ -3829,7 +3829,7 @@
                 <w:noProof/>
                 <w:webHidden/>
               </w:rPr>
-              <w:t>19</w:t>
+              <w:t>13</w:t>
             </w:r>
             <w:r>
               <w:rPr>
@@ -3919,7 +3919,7 @@
                 <w:noProof/>
                 <w:webHidden/>
               </w:rPr>
-              <w:t>19</w:t>
+              <w:t>13</w:t>
             </w:r>
             <w:r>
               <w:rPr>
@@ -4005,7 +4005,7 @@
                 <w:noProof/>
                 <w:webHidden/>
               </w:rPr>
-              <w:t>21</w:t>
+              <w:t>15</w:t>
             </w:r>
             <w:r>
               <w:rPr>
@@ -4095,7 +4095,7 @@
                 <w:noProof/>
                 <w:webHidden/>
               </w:rPr>
-              <w:t>21</w:t>
+              <w:t>15</w:t>
             </w:r>
             <w:r>
               <w:rPr>
@@ -4185,7 +4185,7 @@
                 <w:noProof/>
                 <w:webHidden/>
               </w:rPr>
-              <w:t>21</w:t>
+              <w:t>15</w:t>
             </w:r>
             <w:r>
               <w:rPr>
@@ -4275,7 +4275,7 @@
                 <w:noProof/>
                 <w:webHidden/>
               </w:rPr>
-              <w:t>22</w:t>
+              <w:t>16</w:t>
             </w:r>
             <w:r>
               <w:rPr>
@@ -4365,7 +4365,7 @@
                 <w:noProof/>
                 <w:webHidden/>
               </w:rPr>
-              <w:t>22</w:t>
+              <w:t>16</w:t>
             </w:r>
             <w:r>
               <w:rPr>
@@ -4455,7 +4455,7 @@
                 <w:noProof/>
                 <w:webHidden/>
               </w:rPr>
-              <w:t>25</w:t>
+              <w:t>19</w:t>
             </w:r>
             <w:r>
               <w:rPr>
@@ -4541,7 +4541,7 @@
                 <w:noProof/>
                 <w:webHidden/>
               </w:rPr>
-              <w:t>27</w:t>
+              <w:t>21</w:t>
             </w:r>
             <w:r>
               <w:rPr>
@@ -4627,7 +4627,7 @@
                 <w:noProof/>
                 <w:webHidden/>
               </w:rPr>
-              <w:t>29</w:t>
+              <w:t>24</w:t>
             </w:r>
             <w:r>
               <w:rPr>
@@ -4696,7 +4696,7 @@
                 <w:noProof/>
                 <w:webHidden/>
               </w:rPr>
-              <w:t>31</w:t>
+              <w:t>26</w:t>
             </w:r>
             <w:r>
               <w:rPr>
@@ -4765,7 +4765,7 @@
                 <w:noProof/>
                 <w:webHidden/>
               </w:rPr>
-              <w:t>32</w:t>
+              <w:t>27</w:t>
             </w:r>
             <w:r>
               <w:rPr>
@@ -4834,7 +4834,7 @@
                 <w:noProof/>
                 <w:webHidden/>
               </w:rPr>
-              <w:t>33</w:t>
+              <w:t>28</w:t>
             </w:r>
             <w:r>
               <w:rPr>
@@ -4903,7 +4903,7 @@
                 <w:noProof/>
                 <w:webHidden/>
               </w:rPr>
-              <w:t>35</w:t>
+              <w:t>30</w:t>
             </w:r>
             <w:r>
               <w:rPr>
@@ -4972,7 +4972,7 @@
                 <w:noProof/>
                 <w:webHidden/>
               </w:rPr>
-              <w:t>38</w:t>
+              <w:t>34</w:t>
             </w:r>
             <w:r>
               <w:rPr>
@@ -6470,10 +6470,7 @@
         <w:t xml:space="preserve">ections &gt; Waterbody </w:t>
       </w:r>
       <w:r>
-        <w:t xml:space="preserve">tool to define a suitable polygon boundary </w:t>
-      </w:r>
-      <w:r>
-        <w:t xml:space="preserve">(see Section </w:t>
+        <w:t xml:space="preserve">tool to define a suitable polygon boundary (see Section </w:t>
       </w:r>
       <w:r>
         <w:fldChar w:fldCharType="begin"/>
@@ -6491,10 +6488,7 @@
         <w:fldChar w:fldCharType="end"/>
       </w:r>
       <w:r>
-        <w:t>)</w:t>
-      </w:r>
-      <w:r>
-        <w:t>.</w:t>
+        <w:t>).</w:t>
       </w:r>
     </w:p>
     <w:p>
@@ -6553,16 +6547,7 @@
       </w:r>
       <w:r>
         <w:lastRenderedPageBreak/>
-        <w:t xml:space="preserve">hypsometry is not stored in the dataset but calculated when needed. </w:t>
-      </w:r>
-      <w:r>
-        <w:t>The</w:t>
-      </w:r>
-      <w:r>
-        <w:t xml:space="preserve"> new dataset</w:t>
-      </w:r>
-      <w:r>
-        <w:t xml:space="preserve"> can then be viewed on the </w:t>
+        <w:t xml:space="preserve">hypsometry is not stored in the dataset but calculated when needed. The new dataset can then be viewed on the </w:t>
       </w:r>
       <w:r>
         <w:rPr>
@@ -6604,10 +6589,7 @@
     </w:p>
     <w:p>
       <w:r>
-        <w:t xml:space="preserve">The along-channel width hypsometry for a single reach can be loaded directly from a spreadsheet or text file </w:t>
-      </w:r>
-      <w:r>
-        <w:t xml:space="preserve"> (see </w:t>
+        <w:t xml:space="preserve">The along-channel width hypsometry for a single reach can be loaded directly from a spreadsheet or text file  (see </w:t>
       </w:r>
       <w:r>
         <w:fldChar w:fldCharType="begin"/>
@@ -6661,10 +6643,7 @@
         <w:fldChar w:fldCharType="end"/>
       </w:r>
       <w:r>
-        <w:t>). Alternatively,</w:t>
-      </w:r>
-      <w:r>
-        <w:t xml:space="preserve"> the tools provided in the App can be used to define the sections and compute the hypsometry for estuaries with multiple reaches. Start by l</w:t>
+        <w:t>). Alternatively, the tools provided in the App can be used to define the sections and compute the hypsometry for estuaries with multiple reaches. Start by l</w:t>
       </w:r>
       <w:r>
         <w:t>oad</w:t>
@@ -6822,28 +6801,7 @@
         <w:fldChar w:fldCharType="end"/>
       </w:r>
       <w:r>
-        <w:t>).</w:t>
-      </w:r>
-      <w:r>
-        <w:t xml:space="preserve"> If there are multiple channels there may be a need to create several lines. Again, precision is not required, as long as the lines follow the channel. T</w:t>
-      </w:r>
-      <w:r>
-        <w:t>he interface allows the generated c</w:t>
-      </w:r>
-      <w:r>
-        <w:t>entre-lines</w:t>
-      </w:r>
-      <w:r>
-        <w:t xml:space="preserve"> to be smoothed or resampled. The latter </w:t>
-      </w:r>
-      <w:r>
-        <w:t>is</w:t>
-      </w:r>
-      <w:r>
-        <w:t xml:space="preserve"> done </w:t>
-      </w:r>
-      <w:r>
-        <w:t xml:space="preserve">as the line is created, based on the interval defined when the option is opened but can be adjusted within the interface. The points in the centre-line are used to position the section lines. Consequently, the sampling interval determines the section line interval. However, there is also a need to avoid </w:t>
+        <w:t xml:space="preserve">). If there are multiple channels there may be a need to create several lines. Again, precision is not required, as long as the lines follow the channel. The interface allows the generated centre-lines to be smoothed or resampled. The latter is done as the line is created, based on the interval defined when the option is opened but can be adjusted within the interface. The points in the centre-line are used to position the section lines. Consequently, the sampling interval determines the section line interval. However, there is also a need to avoid </w:t>
       </w:r>
       <w:r>
         <w:t>sections crossing one another. In particular, no section should cross more than one centre-line. This can be adjusted in step (iii) but is helped by starting the centre-line for channel branches within the branch rather than close to the channel that it joins.</w:t>
@@ -6878,10 +6836,7 @@
         <w:t xml:space="preserve"> </w:t>
       </w:r>
       <w:r>
-        <w:t xml:space="preserve"> </w:t>
-      </w:r>
-      <w:r>
-        <w:t xml:space="preserve">(see Section </w:t>
+        <w:t xml:space="preserve"> (see Section </w:t>
       </w:r>
       <w:r>
         <w:fldChar w:fldCharType="begin"/>
@@ -6968,10 +6923,7 @@
         <w:fldChar w:fldCharType="end"/>
       </w:r>
       <w:r>
-        <w:t>).</w:t>
-      </w:r>
-      <w:r>
-        <w:t xml:space="preserve"> </w:t>
+        <w:t xml:space="preserve">). </w:t>
       </w:r>
       <w:bookmarkEnd w:id="30"/>
       <w:r>
@@ -7082,16 +7034,7 @@
         <w:fldChar w:fldCharType="end"/>
       </w:r>
       <w:r>
-        <w:t>).</w:t>
-      </w:r>
-      <w:r>
-        <w:t xml:space="preserve"> </w:t>
-      </w:r>
-      <w:r>
-        <w:t xml:space="preserve">Upon execution a plot of the </w:t>
-      </w:r>
-      <w:r>
-        <w:t xml:space="preserve">width hypsometry for all reaches combined and a composite plot showing </w:t>
+        <w:t xml:space="preserve">). Upon execution a plot of the width hypsometry for all reaches combined and a composite plot showing </w:t>
       </w:r>
       <w:r>
         <w:lastRenderedPageBreak/>
@@ -9577,16 +9520,7 @@
         <w:t xml:space="preserve">. </w:t>
       </w:r>
       <w:r>
-        <w:t xml:space="preserve">Currently the options available in include a </w:t>
-      </w:r>
-      <w:r>
-        <w:t xml:space="preserve">Bathymetry, </w:t>
-      </w:r>
-      <w:r>
-        <w:t xml:space="preserve">Surface Area, Width, Image and GeoImage. These are explained in more detail </w:t>
-      </w:r>
-      <w:r>
-        <w:t xml:space="preserve">in Section </w:t>
+        <w:t xml:space="preserve">Currently the options available in include a Bathymetry, Surface Area, Width, Image and GeoImage. These are explained in more detail in Section </w:t>
       </w:r>
       <w:r>
         <w:fldChar w:fldCharType="begin"/>
@@ -9604,113 +9538,108 @@
         <w:fldChar w:fldCharType="end"/>
       </w:r>
       <w:r>
+        <w:t xml:space="preserve">. </w:t>
+      </w:r>
+      <w:r>
+        <w:t>The file name</w:t>
+      </w:r>
+      <w:r>
+        <w:t xml:space="preserve"> of the dataset </w:t>
+      </w:r>
+      <w:r>
+        <w:t>define the ‘location’ used to define the Case and should be unique. When adding datasets</w:t>
+      </w:r>
+      <w:r>
+        <w:t xml:space="preserve"> with</w:t>
+      </w:r>
+      <w:r>
+        <w:t xml:space="preserve"> a file</w:t>
+      </w:r>
+      <w:r>
+        <w:t xml:space="preserve"> that</w:t>
+      </w:r>
+      <w:r>
+        <w:t xml:space="preserve"> has the name of a location that already exists</w:t>
+      </w:r>
+      <w:r>
+        <w:t xml:space="preserve"> </w:t>
+      </w:r>
+      <w:r>
+        <w:t xml:space="preserve">it will be added to the case as a new dataset, </w:t>
+      </w:r>
+      <w:r>
+        <w:t xml:space="preserve">if it is a different type of data, </w:t>
+      </w:r>
+      <w:r>
+        <w:t>whereas if it is the same as an existing dataset the user is given the option to overwrite the existing dataset</w:t>
+      </w:r>
+      <w:r>
+        <w:t>, or provide an alternative name for the dataset.</w:t>
+      </w:r>
+    </w:p>
+    <w:p>
+      <w:pPr>
+        <w:rPr>
+          <w:iCs/>
+        </w:rPr>
+      </w:pPr>
+      <w:r>
+        <w:rPr>
+          <w:i/>
+          <w:color w:val="7B2520" w:themeColor="accent3" w:themeShade="BF"/>
+        </w:rPr>
+        <w:t xml:space="preserve">Setup&gt;Import </w:t>
+      </w:r>
+      <w:r>
+        <w:rPr>
+          <w:i/>
+          <w:color w:val="7B2520" w:themeColor="accent3" w:themeShade="BF"/>
+        </w:rPr>
+        <w:t xml:space="preserve">Spatial </w:t>
+      </w:r>
+      <w:r>
+        <w:rPr>
+          <w:i/>
+          <w:color w:val="7B2520" w:themeColor="accent3" w:themeShade="BF"/>
+        </w:rPr>
+        <w:t>Data &gt;</w:t>
+      </w:r>
+      <w:r>
+        <w:rPr>
+          <w:i/>
+          <w:color w:val="7B2520" w:themeColor="accent3" w:themeShade="BF"/>
+        </w:rPr>
+        <w:t>Delete dataset</w:t>
+      </w:r>
+      <w:r>
+        <w:t>:</w:t>
+      </w:r>
+      <w:r>
+        <w:t xml:space="preserve"> </w:t>
+      </w:r>
+      <w:r>
+        <w:t xml:space="preserve">select dataset to be deleted. If there is only one dataset linked to the case you will be prompted to use </w:t>
+      </w:r>
+      <w:r>
+        <w:rPr>
+          <w:i/>
+          <w:color w:val="7B2520" w:themeColor="accent3" w:themeShade="BF"/>
+        </w:rPr>
+        <w:t>Project&gt;Cases&gt;Delete</w:t>
+      </w:r>
+      <w:r>
+        <w:rPr>
+          <w:iCs/>
+        </w:rPr>
         <w:t>.</w:t>
       </w:r>
-      <w:r>
-        <w:t xml:space="preserve"> </w:t>
-      </w:r>
-      <w:r>
-        <w:t>The file name</w:t>
-      </w:r>
-      <w:r>
-        <w:t xml:space="preserve"> of the dataset </w:t>
-      </w:r>
-      <w:r>
-        <w:t>define the ‘location’ used to define the Case and should be unique. When adding datasets</w:t>
-      </w:r>
-      <w:r>
-        <w:t xml:space="preserve"> with</w:t>
-      </w:r>
-      <w:r>
-        <w:t xml:space="preserve"> a file</w:t>
-      </w:r>
-      <w:r>
-        <w:t xml:space="preserve"> that</w:t>
-      </w:r>
-      <w:r>
-        <w:t xml:space="preserve"> has the name of a location that already exists</w:t>
-      </w:r>
-      <w:r>
-        <w:t xml:space="preserve"> </w:t>
-      </w:r>
-      <w:r>
-        <w:t xml:space="preserve">it will be added to the case as a new dataset, </w:t>
-      </w:r>
-      <w:r>
-        <w:t>if it is a different type of data</w:t>
-      </w:r>
-      <w:r>
-        <w:t xml:space="preserve">, </w:t>
-      </w:r>
-      <w:r>
-        <w:t>whereas if it is the same as an existing dataset the user is given the option to overwrite the existing dataset</w:t>
-      </w:r>
-      <w:r>
-        <w:t>, or provide an alternative name for the dataset.</w:t>
-      </w:r>
-    </w:p>
-    <w:p>
-      <w:pPr>
-        <w:rPr>
-          <w:iCs/>
-        </w:rPr>
-      </w:pPr>
-      <w:r>
-        <w:rPr>
-          <w:i/>
-          <w:color w:val="7B2520" w:themeColor="accent3" w:themeShade="BF"/>
-        </w:rPr>
-        <w:t xml:space="preserve">Setup&gt;Import </w:t>
-      </w:r>
-      <w:r>
-        <w:rPr>
-          <w:i/>
-          <w:color w:val="7B2520" w:themeColor="accent3" w:themeShade="BF"/>
-        </w:rPr>
-        <w:t xml:space="preserve">Spatial </w:t>
-      </w:r>
-      <w:r>
-        <w:rPr>
-          <w:i/>
-          <w:color w:val="7B2520" w:themeColor="accent3" w:themeShade="BF"/>
-        </w:rPr>
-        <w:t>Data &gt;</w:t>
-      </w:r>
-      <w:r>
-        <w:rPr>
-          <w:i/>
-          <w:color w:val="7B2520" w:themeColor="accent3" w:themeShade="BF"/>
-        </w:rPr>
-        <w:t>Delete dataset</w:t>
-      </w:r>
-      <w:r>
-        <w:t>:</w:t>
-      </w:r>
-      <w:r>
-        <w:t xml:space="preserve"> </w:t>
-      </w:r>
-      <w:r>
-        <w:t xml:space="preserve">select dataset to be deleted. If there is only one dataset linked to the case you will be prompted to use </w:t>
-      </w:r>
-      <w:r>
-        <w:rPr>
-          <w:i/>
-          <w:color w:val="7B2520" w:themeColor="accent3" w:themeShade="BF"/>
-        </w:rPr>
-        <w:t>Project&gt;Cases&gt;Delete</w:t>
-      </w:r>
-      <w:r>
-        <w:rPr>
-          <w:iCs/>
-        </w:rPr>
-        <w:t>.</w:t>
-      </w:r>
     </w:p>
     <w:p>
       <w:r>
         <w:rPr>
           <w:noProof/>
         </w:rPr>
+        <w:lastRenderedPageBreak/>
         <w:drawing>
           <wp:anchor distT="0" distB="0" distL="114300" distR="114300" simplePos="0" relativeHeight="251735040" behindDoc="0" locked="0" layoutInCell="1" allowOverlap="1" wp14:anchorId="09FD9AA9" wp14:editId="6CAE314D">
             <wp:simplePos x="0" y="0"/>
@@ -10193,6 +10122,7 @@
       <w:bookmarkStart w:id="67" w:name="_Ref191899104"/>
       <w:bookmarkStart w:id="68" w:name="_Toc191902373"/>
       <w:r>
+        <w:lastRenderedPageBreak/>
         <w:t>Estuary Properties</w:t>
       </w:r>
       <w:bookmarkEnd w:id="67"/>
@@ -10832,50 +10762,62 @@
           <w:i/>
           <w:color w:val="7B2520" w:themeColor="accent3" w:themeShade="BF"/>
         </w:rPr>
-        <w:t>&gt;‘line type</w:t>
+        <w:t>&gt;‘line type’ &gt;</w:t>
       </w:r>
       <w:r>
         <w:rPr>
           <w:i/>
           <w:color w:val="7B2520" w:themeColor="accent3" w:themeShade="BF"/>
         </w:rPr>
-        <w:t>’</w:t>
-      </w:r>
+        <w:t>Generate</w:t>
+      </w:r>
+      <w:r>
+        <w:t xml:space="preserve"> - use the built in tools to aid the creation of the lines.</w:t>
+      </w:r>
+      <w:r>
+        <w:t xml:space="preserve"> </w:t>
+      </w:r>
+      <w:r>
+        <w:t>This option can be used to modify existing linework, as well creating new</w:t>
+      </w:r>
+    </w:p>
+    <w:p>
+      <w:r>
+        <w:t>linework.</w:t>
+      </w:r>
+    </w:p>
+    <w:p>
       <w:r>
         <w:rPr>
           <w:i/>
           <w:color w:val="7B2520" w:themeColor="accent3" w:themeShade="BF"/>
         </w:rPr>
-        <w:t xml:space="preserve"> &gt;</w:t>
+        <w:t>Setup&gt;Sections</w:t>
       </w:r>
       <w:r>
         <w:rPr>
           <w:i/>
           <w:color w:val="7B2520" w:themeColor="accent3" w:themeShade="BF"/>
         </w:rPr>
-        <w:t>Generate</w:t>
-      </w:r>
-      <w:r>
-        <w:t xml:space="preserve"> - use the built in tools to aid the creation of the lines.</w:t>
-      </w:r>
-      <w:r>
-        <w:t xml:space="preserve"> </w:t>
-      </w:r>
-      <w:r>
-        <w:t>This option can be used to modify existing linework, as well creating new</w:t>
-      </w:r>
-    </w:p>
-    <w:p>
-      <w:r>
-        <w:t>linework.</w:t>
-      </w:r>
-    </w:p>
-    <w:p>
+        <w:t>&gt;‘line type’ &gt;</w:t>
+      </w:r>
       <w:r>
         <w:rPr>
           <w:i/>
           <w:color w:val="7B2520" w:themeColor="accent3" w:themeShade="BF"/>
         </w:rPr>
+        <w:t>Load</w:t>
+      </w:r>
+      <w:r>
+        <w:t xml:space="preserve"> - load a shapefile with the lines to be used.</w:t>
+      </w:r>
+    </w:p>
+    <w:p>
+      <w:r>
+        <w:rPr>
+          <w:i/>
+          <w:color w:val="7B2520" w:themeColor="accent3" w:themeShade="BF"/>
+        </w:rPr>
         <w:t>Setup&gt;Sections</w:t>
       </w:r>
       <w:r>
@@ -10883,101 +10825,33 @@
           <w:i/>
           <w:color w:val="7B2520" w:themeColor="accent3" w:themeShade="BF"/>
         </w:rPr>
-        <w:t>&gt;‘line type</w:t>
+        <w:t>&gt;‘line type’ &gt;</w:t>
       </w:r>
       <w:r>
         <w:rPr>
           <w:i/>
           <w:color w:val="7B2520" w:themeColor="accent3" w:themeShade="BF"/>
         </w:rPr>
-        <w:t>’</w:t>
-      </w:r>
+        <w:t>Edit</w:t>
+      </w:r>
+      <w:r>
+        <w:t xml:space="preserve"> - interactively digitise or edit lines.</w:t>
+      </w:r>
+    </w:p>
+    <w:p>
       <w:r>
         <w:rPr>
           <w:i/>
           <w:color w:val="7B2520" w:themeColor="accent3" w:themeShade="BF"/>
         </w:rPr>
-        <w:t xml:space="preserve"> &gt;</w:t>
+        <w:t>Setup&gt;Sections</w:t>
       </w:r>
       <w:r>
         <w:rPr>
           <w:i/>
           <w:color w:val="7B2520" w:themeColor="accent3" w:themeShade="BF"/>
         </w:rPr>
-        <w:t>Load</w:t>
-      </w:r>
-      <w:r>
-        <w:t xml:space="preserve"> - load a shapefile with the lines to be used.</w:t>
-      </w:r>
-    </w:p>
-    <w:p>
-      <w:r>
-        <w:rPr>
-          <w:i/>
-          <w:color w:val="7B2520" w:themeColor="accent3" w:themeShade="BF"/>
-        </w:rPr>
-        <w:t>Setup&gt;Sections</w:t>
-      </w:r>
-      <w:r>
-        <w:rPr>
-          <w:i/>
-          <w:color w:val="7B2520" w:themeColor="accent3" w:themeShade="BF"/>
-        </w:rPr>
-        <w:t>&gt;‘line type</w:t>
-      </w:r>
-      <w:r>
-        <w:rPr>
-          <w:i/>
-          <w:color w:val="7B2520" w:themeColor="accent3" w:themeShade="BF"/>
-        </w:rPr>
-        <w:t>’</w:t>
-      </w:r>
-      <w:r>
-        <w:rPr>
-          <w:i/>
-          <w:color w:val="7B2520" w:themeColor="accent3" w:themeShade="BF"/>
-        </w:rPr>
-        <w:t xml:space="preserve"> &gt;</w:t>
-      </w:r>
-      <w:r>
-        <w:rPr>
-          <w:i/>
-          <w:color w:val="7B2520" w:themeColor="accent3" w:themeShade="BF"/>
-        </w:rPr>
-        <w:t>Edit</w:t>
-      </w:r>
-      <w:r>
-        <w:t xml:space="preserve"> - interactively digitise or edit lines.</w:t>
-      </w:r>
-    </w:p>
-    <w:p>
-      <w:r>
-        <w:rPr>
-          <w:i/>
-          <w:color w:val="7B2520" w:themeColor="accent3" w:themeShade="BF"/>
-        </w:rPr>
-        <w:t>Setup&gt;Sections</w:t>
-      </w:r>
-      <w:r>
-        <w:rPr>
-          <w:i/>
-          <w:color w:val="7B2520" w:themeColor="accent3" w:themeShade="BF"/>
-        </w:rPr>
-        <w:t>&gt;‘line type</w:t>
-      </w:r>
-      <w:r>
-        <w:rPr>
-          <w:i/>
-          <w:color w:val="7B2520" w:themeColor="accent3" w:themeShade="BF"/>
-        </w:rPr>
-        <w:t>’</w:t>
-      </w:r>
-      <w:r>
-        <w:rPr>
-          <w:i/>
-          <w:color w:val="7B2520" w:themeColor="accent3" w:themeShade="BF"/>
-        </w:rPr>
-        <w:t xml:space="preserve"> &gt;</w:t>
+        <w:t>&gt;‘line type’ &gt;</w:t>
       </w:r>
       <w:r>
         <w:rPr>
@@ -12395,7 +12269,7 @@
           <w:noProof/>
         </w:rPr>
         <w:drawing>
-          <wp:anchor distT="0" distB="0" distL="114300" distR="114300" simplePos="0" relativeHeight="251711488" behindDoc="0" locked="0" layoutInCell="1" allowOverlap="1" wp14:anchorId="4C4E5DF0" wp14:editId="7A497E38">
+          <wp:anchor distT="0" distB="0" distL="114300" distR="114300" simplePos="0" relativeHeight="251711488" behindDoc="0" locked="0" layoutInCell="1" allowOverlap="1" wp14:anchorId="4C4E5DF0" wp14:editId="6F5BF682">
             <wp:simplePos x="0" y="0"/>
             <wp:positionH relativeFrom="margin">
               <wp:align>right</wp:align>
@@ -13630,15 +13504,15 @@
         <w:pStyle w:val="Heading3"/>
       </w:pPr>
       <w:bookmarkStart w:id="98" w:name="_Ref76228422"/>
-      <w:bookmarkStart w:id="99" w:name="_Hlk41129307"/>
-      <w:bookmarkStart w:id="100" w:name="_Hlk503203212"/>
-      <w:bookmarkStart w:id="101" w:name="_Toc191902380"/>
+      <w:bookmarkStart w:id="99" w:name="_Toc191902380"/>
+      <w:bookmarkStart w:id="100" w:name="_Hlk41129307"/>
+      <w:bookmarkStart w:id="101" w:name="_Hlk503203212"/>
       <w:r>
         <w:lastRenderedPageBreak/>
         <w:t>Statistics</w:t>
       </w:r>
       <w:bookmarkEnd w:id="98"/>
-      <w:bookmarkEnd w:id="101"/>
+      <w:bookmarkEnd w:id="99"/>
     </w:p>
     <w:p>
       <w:r>
@@ -13918,7 +13792,7 @@
           <w:noProof/>
         </w:rPr>
         <w:drawing>
-          <wp:anchor distT="0" distB="0" distL="114300" distR="114300" simplePos="0" relativeHeight="251714560" behindDoc="0" locked="0" layoutInCell="1" allowOverlap="1" wp14:anchorId="22639714" wp14:editId="39793741">
+          <wp:anchor distT="0" distB="0" distL="114300" distR="114300" simplePos="0" relativeHeight="251714560" behindDoc="0" locked="0" layoutInCell="1" allowOverlap="1" wp14:anchorId="22639714" wp14:editId="57E10A7B">
             <wp:simplePos x="0" y="0"/>
             <wp:positionH relativeFrom="column">
               <wp:posOffset>31750</wp:posOffset>
@@ -14259,7 +14133,7 @@
       </w:r>
       <w:bookmarkEnd w:id="107"/>
     </w:p>
-    <w:bookmarkEnd w:id="99"/>
+    <w:bookmarkEnd w:id="100"/>
     <w:p>
       <w:r>
         <w:t>The help menu provides options to access the App documentation in the MatlabTM Supplemental Software documentation, or the App manual.</w:t>
@@ -14279,7 +14153,7 @@
       </w:pPr>
       <w:bookmarkStart w:id="108" w:name="_Toc58851120"/>
       <w:bookmarkStart w:id="109" w:name="_Toc191902383"/>
-      <w:bookmarkEnd w:id="100"/>
+      <w:bookmarkEnd w:id="101"/>
       <w:r>
         <w:t>Tabs</w:t>
       </w:r>
@@ -14580,7 +14454,7 @@
         </w:rPr>
         <w:lastRenderedPageBreak/>
         <w:drawing>
-          <wp:anchor distT="0" distB="0" distL="114300" distR="114300" simplePos="0" relativeHeight="251715584" behindDoc="0" locked="0" layoutInCell="1" allowOverlap="1" wp14:anchorId="5DFEE4DF" wp14:editId="05236227">
+          <wp:anchor distT="0" distB="0" distL="114300" distR="114300" simplePos="0" relativeHeight="251715584" behindDoc="0" locked="0" layoutInCell="1" allowOverlap="1" wp14:anchorId="5DFEE4DF" wp14:editId="44464C11">
             <wp:simplePos x="0" y="0"/>
             <wp:positionH relativeFrom="column">
               <wp:posOffset>-52387</wp:posOffset>
@@ -14694,7 +14568,7 @@
           <w:noProof/>
         </w:rPr>
         <w:drawing>
-          <wp:anchor distT="0" distB="0" distL="114300" distR="114300" simplePos="0" relativeHeight="251716608" behindDoc="0" locked="0" layoutInCell="1" allowOverlap="1" wp14:anchorId="71A5C810" wp14:editId="260767BC">
+          <wp:anchor distT="0" distB="0" distL="114300" distR="114300" simplePos="0" relativeHeight="251716608" behindDoc="0" locked="0" layoutInCell="1" allowOverlap="1" wp14:anchorId="71A5C810" wp14:editId="3CEF52BF">
             <wp:simplePos x="0" y="0"/>
             <wp:positionH relativeFrom="column">
               <wp:posOffset>-71755</wp:posOffset>
@@ -14781,7 +14655,7 @@
           <w:noProof/>
         </w:rPr>
         <w:drawing>
-          <wp:anchor distT="0" distB="0" distL="114300" distR="114300" simplePos="0" relativeHeight="251717632" behindDoc="0" locked="0" layoutInCell="1" allowOverlap="1" wp14:anchorId="0CE40BEF" wp14:editId="7D50F657">
+          <wp:anchor distT="0" distB="0" distL="114300" distR="114300" simplePos="0" relativeHeight="251717632" behindDoc="0" locked="0" layoutInCell="1" allowOverlap="1" wp14:anchorId="0CE40BEF" wp14:editId="1A36A1F1">
             <wp:simplePos x="0" y="0"/>
             <wp:positionH relativeFrom="margin">
               <wp:posOffset>-635</wp:posOffset>
@@ -15782,44 +15656,74 @@
       <w:bookmarkEnd w:id="123"/>
       <w:bookmarkEnd w:id="124"/>
     </w:p>
-    <w:p/>
-    <w:p/>
-    <w:p>
-      <w:r>
-        <w:t>This is an *.m file that includes functions to read, load and define metadata for the data being loaded. The next prompt is for the file or files to be imported.</w:t>
-      </w:r>
-    </w:p>
-    <w:p/>
-    <w:p>
-      <w:r>
-        <w:t>There are currently option</w:t>
-      </w:r>
-      <w:r>
-        <w:t>s</w:t>
-      </w:r>
-      <w:r>
-        <w:t xml:space="preserve"> to load vector data and images (see Section</w:t>
+    <w:p>
+      <w:r>
+        <w:t xml:space="preserve">There are currently options to load vector data and images (see Section </w:t>
+      </w:r>
+      <w:r>
+        <w:fldChar w:fldCharType="begin"/>
+      </w:r>
+      <w:r>
+        <w:instrText xml:space="preserve"> REF _Ref183353946 \r \h </w:instrText>
+      </w:r>
+      <w:r>
+        <w:fldChar w:fldCharType="separate"/>
+      </w:r>
+      <w:r>
+        <w:t>3.4.2</w:t>
+      </w:r>
+      <w:r>
+        <w:fldChar w:fldCharType="end"/>
+      </w:r>
+      <w:r>
+        <w:t>).</w:t>
       </w:r>
       <w:r>
         <w:t xml:space="preserve"> </w:t>
       </w:r>
       <w:r>
+        <w:t xml:space="preserve">The format for loading surface area and width hypsometry is defined in a data specific format file (see </w:t>
+      </w:r>
+      <w:r>
         <w:fldChar w:fldCharType="begin"/>
       </w:r>
       <w:r>
-        <w:instrText xml:space="preserve"> REF _Ref183353946 \r \h </w:instrText>
+        <w:instrText xml:space="preserve"> REF _Ref191896413 \h </w:instrText>
       </w:r>
       <w:r>
         <w:fldChar w:fldCharType="separate"/>
       </w:r>
       <w:r>
-        <w:t>3.4.2</w:t>
+        <w:t>Appendix D – Bespoke data import format file</w:t>
       </w:r>
       <w:r>
         <w:fldChar w:fldCharType="end"/>
       </w:r>
       <w:r>
-        <w:t>).</w:t>
+        <w:t>). The formats already provided for can be found in the folder …/edb_format_files. Examples of the data for the defined surface area and width formats are given in Appendix D.</w:t>
+      </w:r>
+    </w:p>
+    <w:p>
+      <w:r>
+        <w:t xml:space="preserve">The data input for tidal levels and river discharges use similar data formats for the data and the DSproperties. Some examples are provided in </w:t>
+      </w:r>
+      <w:r>
+        <w:fldChar w:fldCharType="begin"/>
+      </w:r>
+      <w:r>
+        <w:instrText xml:space="preserve"> REF _Ref191906290 \h </w:instrText>
+      </w:r>
+      <w:r>
+        <w:fldChar w:fldCharType="separate"/>
+      </w:r>
+      <w:r>
+        <w:t>Appendix E – Estuary Property Example Formats</w:t>
+      </w:r>
+      <w:r>
+        <w:fldChar w:fldCharType="end"/>
+      </w:r>
+      <w:r>
+        <w:t>.</w:t>
       </w:r>
     </w:p>
     <w:p/>
@@ -16331,14 +16235,14 @@
         <w:pStyle w:val="Heading3"/>
       </w:pPr>
       <w:bookmarkStart w:id="136" w:name="_Toc72232566"/>
-      <w:bookmarkStart w:id="137" w:name="_Hlk129431710"/>
-      <w:bookmarkStart w:id="138" w:name="_Toc191902390"/>
+      <w:bookmarkStart w:id="137" w:name="_Toc191902390"/>
+      <w:bookmarkStart w:id="138" w:name="_Hlk129431710"/>
       <w:bookmarkEnd w:id="134"/>
       <w:r>
         <w:t>Calling an external function</w:t>
       </w:r>
       <w:bookmarkEnd w:id="136"/>
-      <w:bookmarkEnd w:id="138"/>
+      <w:bookmarkEnd w:id="137"/>
     </w:p>
     <w:p>
       <w:r>
@@ -17855,7 +17759,7 @@
       <w:r>
         <w:t>, where the entry in the UI text box is given in Courier font and X, Y, Z, refer to the button assignments.</w:t>
       </w:r>
-      <w:bookmarkEnd w:id="137"/>
+      <w:bookmarkEnd w:id="138"/>
     </w:p>
     <w:p>
       <w:r>
@@ -18740,7 +18644,7 @@
           <w:noProof/>
         </w:rPr>
         <w:drawing>
-          <wp:inline distT="0" distB="0" distL="0" distR="0" wp14:anchorId="11461B56" wp14:editId="0DDD4948">
+          <wp:inline distT="0" distB="0" distL="0" distR="0" wp14:anchorId="11461B56" wp14:editId="5DE0F57D">
             <wp:extent cx="5722982" cy="2964407"/>
             <wp:effectExtent l="0" t="0" r="0" b="7620"/>
             <wp:docPr id="19" name="Picture 19"/>
@@ -18865,6 +18769,11 @@
       </w:r>
     </w:p>
     <w:p>
+      <w:pPr>
+        <w:rPr>
+          <w:highlight w:val="yellow"/>
+        </w:rPr>
+      </w:pPr>
       <w:r>
         <w:rPr>
           <w:b/>
@@ -18878,12 +18787,26 @@
       </w:r>
       <w:r>
         <w:rPr>
+          <w:rFonts w:ascii="Consolas" w:eastAsia="Times New Roman" w:hAnsi="Consolas" w:cs="Times New Roman"/>
+          <w:color w:val="008013"/>
+          <w:sz w:val="20"/>
+          <w:szCs w:val="20"/>
+        </w:rPr>
+        <w:t xml:space="preserve"> </w:t>
+      </w:r>
+      <w:r>
+        <w:rPr>
           <w:highlight w:val="yellow"/>
         </w:rPr>
-        <w:t>???</w:t>
-      </w:r>
-    </w:p>
-    <w:p>
+        <w:t>handles additional analysis of the data</w:t>
+      </w:r>
+    </w:p>
+    <w:p>
+      <w:pPr>
+        <w:rPr>
+          <w:highlight w:val="yellow"/>
+        </w:rPr>
+      </w:pPr>
       <w:r>
         <w:rPr>
           <w:b/>
@@ -18898,7 +18821,7 @@
         <w:rPr>
           <w:highlight w:val="yellow"/>
         </w:rPr>
-        <w:t>???</w:t>
+        <w:t>user interface for additional analysis of the data</w:t>
       </w:r>
     </w:p>
     <w:p>
@@ -18907,6 +18830,35 @@
           <w:i/>
           <w:iCs/>
         </w:rPr>
+        <w:t>curvespace</w:t>
+      </w:r>
+      <w:r>
+        <w:t xml:space="preserve"> - evenly spaced points along an existing curve in 2D or 3D</w:t>
+      </w:r>
+      <w:r>
+        <w:t xml:space="preserve"> </w:t>
+      </w:r>
+      <w:r>
+        <w:t xml:space="preserve">(from Matlab(TM) Forum; Yo Fukushima,   </w:t>
+      </w:r>
+      <w:hyperlink r:id="rId47" w:history="1">
+        <w:r>
+          <w:rPr>
+            <w:rStyle w:val="Hyperlink"/>
+          </w:rPr>
+          <w:t>https://www.mathworks.com/matlabcentral/fileexchange/7233-curvspace</w:t>
+        </w:r>
+      </w:hyperlink>
+      <w:r>
+        <w:t>).</w:t>
+      </w:r>
+    </w:p>
+    <w:p>
+      <w:r>
+        <w:rPr>
+          <w:i/>
+          <w:iCs/>
+        </w:rPr>
         <w:t>edb_derived_props</w:t>
       </w:r>
       <w:r>
@@ -18922,6 +18874,45 @@
           <w:i/>
           <w:iCs/>
         </w:rPr>
+        <w:t>edb_plot_tidelevels</w:t>
+      </w:r>
+      <w:r>
+        <w:t xml:space="preserve"> </w:t>
+      </w:r>
+      <w:r>
+        <w:t>- add the high, mean and low water tide levels to</w:t>
+      </w:r>
+      <w:r>
+        <w:t xml:space="preserve"> </w:t>
+      </w:r>
+      <w:r>
+        <w:t>a plot.</w:t>
+      </w:r>
+    </w:p>
+    <w:p>
+      <w:r>
+        <w:rPr>
+          <w:i/>
+          <w:iCs/>
+        </w:rPr>
+        <w:t>edb_props_table</w:t>
+      </w:r>
+      <w:r>
+        <w:t xml:space="preserve"> - use surface area hypsometry or width hypsometry to compute the gross</w:t>
+      </w:r>
+      <w:r>
+        <w:t xml:space="preserve"> </w:t>
+      </w:r>
+      <w:r>
+        <w:t>properties of an inlet or estuary.</w:t>
+      </w:r>
+    </w:p>
+    <w:p>
+      <w:r>
+        <w:rPr>
+          <w:i/>
+          <w:iCs/>
+        </w:rPr>
         <w:t>edb_regression_analysis</w:t>
       </w:r>
       <w:r>
@@ -18961,6 +18952,36 @@
           <w:i/>
           <w:iCs/>
         </w:rPr>
+        <w:t>edb_surfacearea_table</w:t>
+      </w:r>
+      <w:r>
+        <w:t xml:space="preserve"> - compile the surface area hy</w:t>
+      </w:r>
+      <w:r>
+        <w:t>ps</w:t>
+      </w:r>
+      <w:r>
+        <w:t>ometry dataset.</w:t>
+      </w:r>
+    </w:p>
+    <w:p>
+      <w:r>
+        <w:rPr>
+          <w:i/>
+          <w:iCs/>
+        </w:rPr>
+        <w:t>edb_s_hypsometry</w:t>
+      </w:r>
+      <w:r>
+        <w:t xml:space="preserve"> - compute the surface area hypsometry data.</w:t>
+      </w:r>
+    </w:p>
+    <w:p>
+      <w:r>
+        <w:rPr>
+          <w:i/>
+          <w:iCs/>
+        </w:rPr>
         <w:t>edb</w:t>
       </w:r>
       <w:r>
@@ -18997,6 +19018,137 @@
       </w:r>
     </w:p>
     <w:p>
+      <w:r>
+        <w:rPr>
+          <w:i/>
+          <w:iCs/>
+        </w:rPr>
+        <w:t>edb_width_table</w:t>
+      </w:r>
+      <w:r>
+        <w:t xml:space="preserve"> - compile the width hy</w:t>
+      </w:r>
+      <w:r>
+        <w:t>ps</w:t>
+      </w:r>
+      <w:r>
+        <w:t>ometry dataset.</w:t>
+      </w:r>
+    </w:p>
+    <w:p>
+      <w:r>
+        <w:rPr>
+          <w:i/>
+          <w:iCs/>
+        </w:rPr>
+        <w:t>edb_w_hypsometry</w:t>
+      </w:r>
+      <w:r>
+        <w:t xml:space="preserve"> - compute the width hypsometry data.</w:t>
+      </w:r>
+    </w:p>
+    <w:p>
+      <w:r>
+        <w:rPr>
+          <w:i/>
+          <w:iCs/>
+        </w:rPr>
+        <w:t>geyer_mccready_plot</w:t>
+      </w:r>
+      <w:r>
+        <w:t xml:space="preserve"> – </w:t>
+      </w:r>
+      <w:r>
+        <w:t xml:space="preserve">generate </w:t>
+      </w:r>
+      <w:r>
+        <w:t xml:space="preserve">a </w:t>
+      </w:r>
+      <w:r>
+        <w:t>figure</w:t>
+      </w:r>
+      <w:r>
+        <w:t xml:space="preserve"> that </w:t>
+      </w:r>
+      <w:r>
+        <w:t>matches Figure 6 in Geyer W R and MacCready P,</w:t>
+      </w:r>
+      <w:r>
+        <w:t xml:space="preserve"> </w:t>
+      </w:r>
+      <w:r>
+        <w:t>2014, The Estuarine Circulation. Annual Review of Fluid Mechanics, 46 (1), 175-197</w:t>
+      </w:r>
+      <w:r>
+        <w:t>.</w:t>
+      </w:r>
+    </w:p>
+    <w:p>
+      <w:r>
+        <w:t>Data import format files include:</w:t>
+      </w:r>
+    </w:p>
+    <w:p>
+      <w:r>
+        <w:rPr>
+          <w:i/>
+          <w:iCs/>
+        </w:rPr>
+        <w:t>edb_bathy_format</w:t>
+      </w:r>
+      <w:r>
+        <w:t xml:space="preserve"> - defines format for import of xyz bathymetry data.</w:t>
+      </w:r>
+    </w:p>
+    <w:p>
+      <w:r>
+        <w:rPr>
+          <w:i/>
+          <w:iCs/>
+        </w:rPr>
+        <w:t>edb_image_format</w:t>
+      </w:r>
+      <w:r>
+        <w:t xml:space="preserve"> - defines format for import of images (eg tiff or jpg).</w:t>
+      </w:r>
+    </w:p>
+    <w:p>
+      <w:r>
+        <w:rPr>
+          <w:i/>
+          <w:iCs/>
+        </w:rPr>
+        <w:t>edb_s_hyps_format</w:t>
+      </w:r>
+      <w:r>
+        <w:t xml:space="preserve"> - defines format for import of surface area</w:t>
+      </w:r>
+      <w:r>
+        <w:t xml:space="preserve"> </w:t>
+      </w:r>
+      <w:r>
+        <w:t>hypsometry data ([z,S]).</w:t>
+      </w:r>
+    </w:p>
+    <w:p>
+      <w:r>
+        <w:rPr>
+          <w:i/>
+          <w:iCs/>
+        </w:rPr>
+        <w:t>edb_w_hyps_format</w:t>
+      </w:r>
+      <w:r>
+        <w:t xml:space="preserve"> - defines format for import of along-channel width</w:t>
+      </w:r>
+      <w:r>
+        <w:t xml:space="preserve"> </w:t>
+      </w:r>
+      <w:r>
+        <w:t>hypsometry data ([x,z,W]).</w:t>
+      </w:r>
+    </w:p>
+    <w:p>
       <w:bookmarkStart w:id="162" w:name="_Hlk183355902"/>
       <w:r>
         <w:rPr>
@@ -19008,51 +19160,185 @@
       <w:r>
         <w:t xml:space="preserve"> – format file to load data set of along-channel properties prepared by Dr Zhang Min using SeaZone bathymetry for a selection of UK estuaries.</w:t>
       </w:r>
-    </w:p>
-    <w:bookmarkEnd w:id="162"/>
+      <w:bookmarkEnd w:id="162"/>
+    </w:p>
+    <w:p/>
+    <w:p>
+      <w:r>
+        <w:t>Additional functions</w:t>
+      </w:r>
+      <w:r>
+        <w:t xml:space="preserve"> include:</w:t>
+      </w:r>
+    </w:p>
     <w:p>
       <w:r>
         <w:rPr>
           <w:i/>
           <w:iCs/>
         </w:rPr>
-        <w:t>edb_zm_image_format</w:t>
-      </w:r>
-      <w:r>
-        <w:t xml:space="preserve"> – format file to load images of location and section used for along-channel properties prepared by Dr Zhang Min using SeaZone bathymetry for a selection of UK estuaries.</w:t>
-      </w:r>
-    </w:p>
-    <w:p>
-      <w:r>
-        <w:t xml:space="preserve">geyer_mccready_plot – </w:t>
-      </w:r>
-      <w:r>
-        <w:t xml:space="preserve">generate </w:t>
-      </w:r>
-      <w:r>
-        <w:t xml:space="preserve">a </w:t>
-      </w:r>
-      <w:r>
-        <w:t>figure</w:t>
-      </w:r>
-      <w:r>
-        <w:t xml:space="preserve"> that </w:t>
-      </w:r>
-      <w:r>
-        <w:t>matches Figure 6 in Geyer W R and MacCready P,</w:t>
+        <w:t>.</w:t>
+      </w:r>
+      <w:r>
+        <w:rPr>
+          <w:i/>
+          <w:iCs/>
+        </w:rPr>
+        <w:t>.</w:t>
+      </w:r>
+      <w:r>
+        <w:rPr>
+          <w:i/>
+          <w:iCs/>
+        </w:rPr>
+        <w:t>.\muiAppLib\muiAppEstuaryFcns</w:t>
+      </w:r>
+      <w:r>
+        <w:t xml:space="preserve"> - library of functions for commonly used</w:t>
       </w:r>
       <w:r>
         <w:t xml:space="preserve"> </w:t>
       </w:r>
       <w:r>
-        <w:t>2014, The Estuarine Circulation. Annual Review of Fluid Mechanics, 46 (1), 175-197</w:t>
-      </w:r>
-      <w:r>
+        <w:t>methods such as sea level rise, simple tide simulation, etc.</w:t>
+      </w:r>
+    </w:p>
+    <w:p>
+      <w:r>
+        <w:rPr>
+          <w:i/>
+          <w:iCs/>
+        </w:rPr>
         <w:t>.</w:t>
+      </w:r>
+      <w:r>
+        <w:rPr>
+          <w:i/>
+          <w:iCs/>
+        </w:rPr>
+        <w:t>.</w:t>
+      </w:r>
+      <w:r>
+        <w:rPr>
+          <w:i/>
+          <w:iCs/>
+        </w:rPr>
+        <w:t>.\muiAppLib\muiAppGridFcns</w:t>
+      </w:r>
+      <w:r>
+        <w:t xml:space="preserve"> - library of functions for a range of grid</w:t>
+      </w:r>
+      <w:r>
+        <w:t xml:space="preserve">, point and line </w:t>
+      </w:r>
+      <w:r>
+        <w:t>manipulation methods.</w:t>
+      </w:r>
+    </w:p>
+    <w:p>
+      <w:r>
+        <w:t>Matlab</w:t>
+      </w:r>
+      <w:r>
+        <w:rPr>
+          <w:vertAlign w:val="superscript"/>
+        </w:rPr>
+        <w:t>TM</w:t>
+      </w:r>
+      <w:r>
+        <w:t xml:space="preserve"> </w:t>
+      </w:r>
+      <w:r>
+        <w:t>Mapping toolbox</w:t>
+      </w:r>
+      <w:r>
+        <w:t>,</w:t>
+      </w:r>
+      <w:r>
+        <w:t xml:space="preserve"> or </w:t>
+      </w:r>
+      <w:r>
+        <w:t xml:space="preserve"> M-M</w:t>
+      </w:r>
+      <w:r>
+        <w:t>ap1.4</w:t>
+      </w:r>
+      <w:r>
+        <w:t xml:space="preserve"> </w:t>
+      </w:r>
+      <w:r>
+        <w:t>(https://www-old.eoas.ubc.ca/~rich/map.html) are used  to read shapefiles</w:t>
+      </w:r>
+      <w:r>
+        <w:t xml:space="preserve">. </w:t>
+      </w:r>
+      <w:r>
+        <w:t>As a faster alternative to Matlab</w:t>
+      </w:r>
+      <w:r>
+        <w:rPr>
+          <w:vertAlign w:val="superscript"/>
+        </w:rPr>
+        <w:t>TM</w:t>
+      </w:r>
+      <w:r>
+        <w:t xml:space="preserve"> </w:t>
+      </w:r>
+      <w:r>
+        <w:rPr>
+          <w:i/>
+          <w:iCs/>
+        </w:rPr>
+        <w:t>inpolygon</w:t>
+      </w:r>
+      <w:r>
+        <w:t xml:space="preserve"> </w:t>
+      </w:r>
+      <w:r>
+        <w:t xml:space="preserve">function, </w:t>
+      </w:r>
+      <w:r>
+        <w:t xml:space="preserve">the </w:t>
+      </w:r>
+      <w:r>
+        <w:rPr>
+          <w:i/>
+          <w:iCs/>
+        </w:rPr>
+        <w:t>InsidePoly</w:t>
+      </w:r>
+      <w:r>
+        <w:rPr>
+          <w:i/>
+          <w:iCs/>
+        </w:rPr>
+        <w:t xml:space="preserve"> </w:t>
+      </w:r>
+      <w:r>
+        <w:t>functions can be used (</w:t>
+      </w:r>
+      <w:hyperlink r:id="rId48" w:history="1">
+        <w:r>
+          <w:rPr>
+            <w:rStyle w:val="Hyperlink"/>
+          </w:rPr>
+          <w:t>https://uk.mathworks.com/matlabcentral/fileexchange/27840-2d-polygon-interior-detection</w:t>
+        </w:r>
+      </w:hyperlink>
+      <w:r>
+        <w:t>).</w:t>
+      </w:r>
+    </w:p>
+    <w:p>
+      <w:r>
+        <w:t>Other classes and functions are used to provide grid tools and interactive point and line tools. These are detailed in the online documentation.</w:t>
       </w:r>
     </w:p>
     <w:p/>
     <w:p/>
+    <w:p/>
+    <w:p/>
+    <w:p/>
     <w:p>
       <w:r>
         <w:br w:type="page"/>
@@ -19111,7 +19397,7 @@
         </w:rPr>
         <w:t xml:space="preserve">Abramov V and Khan M K, 2017, A Practical Guide to Market Risk Model Validations (Part II - VaR Estimation). p. 70, </w:t>
       </w:r>
-      <w:hyperlink r:id="rId47" w:history="1">
+      <w:hyperlink r:id="rId49" w:history="1">
         <w:r>
           <w:rPr>
             <w:rFonts w:ascii="Times New Roman" w:hAnsi="Times New Roman" w:cs="Times New Roman"/>
@@ -19305,7 +19591,7 @@
         </w:rPr>
         <w:t xml:space="preserve">Morales R, Di Matteo T, Gramatica R and Aste T, 2012, Dynamical generalized Hurst exponent as a tool to monitor unstable periods in financial time series. Physica A: Statistical Mechanics and its Applications, 391 (11), pp. 3180-3189, </w:t>
       </w:r>
-      <w:hyperlink r:id="rId48" w:history="1">
+      <w:hyperlink r:id="rId50" w:history="1">
         <w:r>
           <w:rPr>
             <w:rFonts w:ascii="Times New Roman" w:hAnsi="Times New Roman" w:cs="Times New Roman"/>
@@ -19562,7 +19848,7 @@
                     <pic:cNvPicPr/>
                   </pic:nvPicPr>
                   <pic:blipFill>
-                    <a:blip r:embed="rId49"/>
+                    <a:blip r:embed="rId51"/>
                     <a:stretch>
                       <a:fillRect/>
                     </a:stretch>
@@ -19595,7 +19881,7 @@
           <w:noProof/>
         </w:rPr>
         <w:drawing>
-          <wp:inline distT="0" distB="0" distL="0" distR="0" wp14:anchorId="18B8C878" wp14:editId="051B92D9">
+          <wp:inline distT="0" distB="0" distL="0" distR="0" wp14:anchorId="18B8C878" wp14:editId="162D2B40">
             <wp:extent cx="5785485" cy="909597"/>
             <wp:effectExtent l="0" t="0" r="5715" b="5080"/>
             <wp:docPr id="265729652" name="Picture 1"/>
@@ -19612,7 +19898,7 @@
                     </pic:cNvPicPr>
                   </pic:nvPicPr>
                   <pic:blipFill>
-                    <a:blip r:embed="rId50" cstate="print">
+                    <a:blip r:embed="rId52" cstate="print">
                       <a:extLst>
                         <a:ext uri="{28A0092B-C50C-407E-A947-70E740481C1C}">
                           <a14:useLocalDpi xmlns:a14="http://schemas.microsoft.com/office/drawing/2010/main" val="0"/>
@@ -19846,7 +20132,7 @@
                           <pic:cNvPicPr/>
                         </pic:nvPicPr>
                         <pic:blipFill>
-                          <a:blip r:embed="rId51"/>
+                          <a:blip r:embed="rId53"/>
                           <a:stretch>
                             <a:fillRect/>
                           </a:stretch>
@@ -19948,7 +20234,7 @@
                           </pic:cNvPicPr>
                         </pic:nvPicPr>
                         <pic:blipFill>
-                          <a:blip r:embed="rId52">
+                          <a:blip r:embed="rId54">
                             <a:extLst>
                               <a:ext uri="{28A0092B-C50C-407E-A947-70E740481C1C}">
                                 <a14:useLocalDpi xmlns:a14="http://schemas.microsoft.com/office/drawing/2010/main" val="0"/>
@@ -20042,7 +20328,7 @@
                     <pic:cNvPicPr/>
                   </pic:nvPicPr>
                   <pic:blipFill rotWithShape="1">
-                    <a:blip r:embed="rId53"/>
+                    <a:blip r:embed="rId55"/>
                     <a:srcRect b="4822"/>
                     <a:stretch/>
                   </pic:blipFill>
@@ -20111,7 +20397,7 @@
                     </pic:cNvPicPr>
                   </pic:nvPicPr>
                   <pic:blipFill>
-                    <a:blip r:embed="rId54">
+                    <a:blip r:embed="rId56">
                       <a:extLst>
                         <a:ext uri="{28A0092B-C50C-407E-A947-70E740481C1C}">
                           <a14:useLocalDpi xmlns:a14="http://schemas.microsoft.com/office/drawing/2010/main" val="0"/>
@@ -20179,7 +20465,7 @@
                     <pic:cNvPicPr/>
                   </pic:nvPicPr>
                   <pic:blipFill>
-                    <a:blip r:embed="rId55"/>
+                    <a:blip r:embed="rId57"/>
                     <a:stretch>
                       <a:fillRect/>
                     </a:stretch>
@@ -20265,7 +20551,7 @@
                     </pic:cNvPicPr>
                   </pic:nvPicPr>
                   <pic:blipFill>
-                    <a:blip r:embed="rId56">
+                    <a:blip r:embed="rId58">
                       <a:extLst>
                         <a:ext uri="{28A0092B-C50C-407E-A947-70E740481C1C}">
                           <a14:useLocalDpi xmlns:a14="http://schemas.microsoft.com/office/drawing/2010/main" val="0"/>
@@ -20323,7 +20609,7 @@
                     <pic:cNvPicPr/>
                   </pic:nvPicPr>
                   <pic:blipFill>
-                    <a:blip r:embed="rId57"/>
+                    <a:blip r:embed="rId59"/>
                     <a:stretch>
                       <a:fillRect/>
                     </a:stretch>
@@ -20405,7 +20691,7 @@
                     <pic:cNvPicPr/>
                   </pic:nvPicPr>
                   <pic:blipFill>
-                    <a:blip r:embed="rId58"/>
+                    <a:blip r:embed="rId60"/>
                     <a:stretch>
                       <a:fillRect/>
                     </a:stretch>
@@ -20456,7 +20742,7 @@
                     <pic:cNvPicPr/>
                   </pic:nvPicPr>
                   <pic:blipFill>
-                    <a:blip r:embed="rId59"/>
+                    <a:blip r:embed="rId61"/>
                     <a:stretch>
                       <a:fillRect/>
                     </a:stretch>
@@ -20478,28 +20764,25 @@
       </w:r>
     </w:p>
     <w:p/>
-    <w:p/>
-    <w:p/>
-    <w:p/>
-    <w:p>
-      <w:r>
+    <w:p>
+      <w:r>
+        <w:t>Define the plot for use on the Q-Plot tab:</w:t>
+      </w:r>
+    </w:p>
+    <w:p>
+      <w:r>
+        <w:t>To use the class default simply set ok = 0;</w:t>
+      </w:r>
+      <w:r>
+        <w:t xml:space="preserve"> This will handle timeseries and other vector data. The following code implements a bespoke Q-Plot.</w:t>
+      </w:r>
+    </w:p>
+    <w:p>
+      <w:r>
+        <w:rPr>
+          <w:noProof/>
+        </w:rPr>
         <w:lastRenderedPageBreak/>
-        <w:t>Define the plot for use on the Q-Plot tab:</w:t>
-      </w:r>
-    </w:p>
-    <w:p>
-      <w:r>
-        <w:t>To use the class default simply set ok = 0;</w:t>
-      </w:r>
-      <w:r>
-        <w:t xml:space="preserve"> This will handle timeseries and other vector data. The following code implements a bespoke Q-Plot.</w:t>
-      </w:r>
-    </w:p>
-    <w:p>
-      <w:r>
-        <w:rPr>
-          <w:noProof/>
-        </w:rPr>
         <w:drawing>
           <wp:inline distT="0" distB="0" distL="0" distR="0" wp14:anchorId="532C1053" wp14:editId="672E7AA0">
             <wp:extent cx="5431929" cy="5909244"/>
@@ -20516,7 +20799,7 @@
                     <pic:cNvPicPr/>
                   </pic:nvPicPr>
                   <pic:blipFill>
-                    <a:blip r:embed="rId60"/>
+                    <a:blip r:embed="rId62"/>
                     <a:stretch>
                       <a:fillRect/>
                     </a:stretch>
@@ -20563,7 +20846,7 @@
                     <pic:cNvPicPr/>
                   </pic:nvPicPr>
                   <pic:blipFill>
-                    <a:blip r:embed="rId61"/>
+                    <a:blip r:embed="rId63"/>
                     <a:stretch>
                       <a:fillRect/>
                     </a:stretch>
@@ -20585,6 +20868,148 @@
       </w:r>
       <w:bookmarkEnd w:id="165"/>
     </w:p>
+    <w:p/>
+    <w:p/>
+    <w:p>
+      <w:r>
+        <w:lastRenderedPageBreak/>
+        <w:t>Sample hypsometry import data set formats:</w:t>
+      </w:r>
+    </w:p>
+    <w:p>
+      <w:pPr>
+        <w:pStyle w:val="ListParagraph"/>
+        <w:numPr>
+          <w:ilvl w:val="0"/>
+          <w:numId w:val="45"/>
+        </w:numPr>
+      </w:pPr>
+      <w:r>
+        <w:t>Surface area</w:t>
+      </w:r>
+      <w:r>
+        <w:t xml:space="preserve"> (note the volume data are not loaded). Rows are elevations relative to some datum.</w:t>
+      </w:r>
+    </w:p>
+    <w:p>
+      <w:pPr>
+        <w:pStyle w:val="ListParagraph"/>
+      </w:pPr>
+      <w:r>
+        <w:drawing>
+          <wp:inline distT="0" distB="0" distL="0" distR="0" wp14:anchorId="0A5DE954" wp14:editId="4FCCFC41">
+            <wp:extent cx="1922502" cy="3721100"/>
+            <wp:effectExtent l="0" t="0" r="1905" b="0"/>
+            <wp:docPr id="2056495958" name="Picture 1"/>
+            <wp:cNvGraphicFramePr>
+              <a:graphicFrameLocks xmlns:a="http://schemas.openxmlformats.org/drawingml/2006/main" noChangeAspect="1"/>
+            </wp:cNvGraphicFramePr>
+            <a:graphic xmlns:a="http://schemas.openxmlformats.org/drawingml/2006/main">
+              <a:graphicData uri="http://schemas.openxmlformats.org/drawingml/2006/picture">
+                <pic:pic xmlns:pic="http://schemas.openxmlformats.org/drawingml/2006/picture">
+                  <pic:nvPicPr>
+                    <pic:cNvPr id="2056495958" name=""/>
+                    <pic:cNvPicPr/>
+                  </pic:nvPicPr>
+                  <pic:blipFill>
+                    <a:blip r:embed="rId64"/>
+                    <a:stretch>
+                      <a:fillRect/>
+                    </a:stretch>
+                  </pic:blipFill>
+                  <pic:spPr>
+                    <a:xfrm>
+                      <a:off x="0" y="0"/>
+                      <a:ext cx="1927476" cy="3730727"/>
+                    </a:xfrm>
+                    <a:prstGeom prst="rect">
+                      <a:avLst/>
+                    </a:prstGeom>
+                  </pic:spPr>
+                </pic:pic>
+              </a:graphicData>
+            </a:graphic>
+          </wp:inline>
+        </w:drawing>
+      </w:r>
+    </w:p>
+    <w:p>
+      <w:pPr>
+        <w:pStyle w:val="ListParagraph"/>
+      </w:pPr>
+    </w:p>
+    <w:p>
+      <w:pPr>
+        <w:pStyle w:val="ListParagraph"/>
+        <w:numPr>
+          <w:ilvl w:val="0"/>
+          <w:numId w:val="45"/>
+        </w:numPr>
+      </w:pPr>
+      <w:r>
+        <w:t>Width</w:t>
+      </w:r>
+      <w:r>
+        <w:t>. Rows are elevation relative to some datum and columns are distances from the estuary mouth or start of channel.</w:t>
+      </w:r>
+    </w:p>
+    <w:p>
+      <w:pPr>
+        <w:pStyle w:val="ListParagraph"/>
+      </w:pPr>
+      <w:r>
+        <w:drawing>
+          <wp:inline distT="0" distB="0" distL="0" distR="0" wp14:anchorId="05F6210F" wp14:editId="4E5EEEF3">
+            <wp:extent cx="2236080" cy="3638550"/>
+            <wp:effectExtent l="0" t="0" r="0" b="0"/>
+            <wp:docPr id="1412169180" name="Picture 1"/>
+            <wp:cNvGraphicFramePr>
+              <a:graphicFrameLocks xmlns:a="http://schemas.openxmlformats.org/drawingml/2006/main" noChangeAspect="1"/>
+            </wp:cNvGraphicFramePr>
+            <a:graphic xmlns:a="http://schemas.openxmlformats.org/drawingml/2006/main">
+              <a:graphicData uri="http://schemas.openxmlformats.org/drawingml/2006/picture">
+                <pic:pic xmlns:pic="http://schemas.openxmlformats.org/drawingml/2006/picture">
+                  <pic:nvPicPr>
+                    <pic:cNvPr id="1412169180" name=""/>
+                    <pic:cNvPicPr/>
+                  </pic:nvPicPr>
+                  <pic:blipFill>
+                    <a:blip r:embed="rId65"/>
+                    <a:stretch>
+                      <a:fillRect/>
+                    </a:stretch>
+                  </pic:blipFill>
+                  <pic:spPr>
+                    <a:xfrm>
+                      <a:off x="0" y="0"/>
+                      <a:ext cx="2239998" cy="3644926"/>
+                    </a:xfrm>
+                    <a:prstGeom prst="rect">
+                      <a:avLst/>
+                    </a:prstGeom>
+                  </pic:spPr>
+                </pic:pic>
+              </a:graphicData>
+            </a:graphic>
+          </wp:inline>
+        </w:drawing>
+      </w:r>
+    </w:p>
+    <w:p>
+      <w:pPr>
+        <w:pStyle w:val="ListParagraph"/>
+      </w:pPr>
+    </w:p>
+    <w:p>
+      <w:pPr>
+        <w:pStyle w:val="ListParagraph"/>
+      </w:pPr>
+    </w:p>
+    <w:p>
+      <w:pPr>
+        <w:pStyle w:val="ListParagraph"/>
+      </w:pPr>
+    </w:p>
     <w:p>
       <w:pPr>
         <w:pStyle w:val="Heading1"/>
@@ -20595,11 +21020,202 @@
         <w:ind w:left="432" w:hanging="432"/>
       </w:pPr>
       <w:bookmarkStart w:id="184" w:name="_Toc191902399"/>
-      <w:r>
-        <w:lastRenderedPageBreak/>
+      <w:bookmarkStart w:id="185" w:name="_Ref191906290"/>
+      <w:r>
         <w:t>Appendix E – Estuary Property Example Formats</w:t>
       </w:r>
       <w:bookmarkEnd w:id="184"/>
+      <w:bookmarkEnd w:id="185"/>
+    </w:p>
+    <w:p/>
+    <w:p>
+      <w:r>
+        <w:t xml:space="preserve">Tidal levels </w:t>
+      </w:r>
+      <w:bookmarkStart w:id="186" w:name="_Hlk191906487"/>
+      <w:r>
+        <w:t>(variables and definitions can be adjusted to suit)</w:t>
+      </w:r>
+      <w:bookmarkEnd w:id="186"/>
+    </w:p>
+    <w:p>
+      <w:r>
+        <w:drawing>
+          <wp:inline distT="0" distB="0" distL="0" distR="0" wp14:anchorId="06F4E026" wp14:editId="0A3108D9">
+            <wp:extent cx="5759450" cy="913130"/>
+            <wp:effectExtent l="0" t="0" r="0" b="1270"/>
+            <wp:docPr id="1290759880" name="Picture 1"/>
+            <wp:cNvGraphicFramePr>
+              <a:graphicFrameLocks xmlns:a="http://schemas.openxmlformats.org/drawingml/2006/main" noChangeAspect="1"/>
+            </wp:cNvGraphicFramePr>
+            <a:graphic xmlns:a="http://schemas.openxmlformats.org/drawingml/2006/main">
+              <a:graphicData uri="http://schemas.openxmlformats.org/drawingml/2006/picture">
+                <pic:pic xmlns:pic="http://schemas.openxmlformats.org/drawingml/2006/picture">
+                  <pic:nvPicPr>
+                    <pic:cNvPr id="1290759880" name=""/>
+                    <pic:cNvPicPr/>
+                  </pic:nvPicPr>
+                  <pic:blipFill>
+                    <a:blip r:embed="rId66"/>
+                    <a:stretch>
+                      <a:fillRect/>
+                    </a:stretch>
+                  </pic:blipFill>
+                  <pic:spPr>
+                    <a:xfrm>
+                      <a:off x="0" y="0"/>
+                      <a:ext cx="5759450" cy="913130"/>
+                    </a:xfrm>
+                    <a:prstGeom prst="rect">
+                      <a:avLst/>
+                    </a:prstGeom>
+                  </pic:spPr>
+                </pic:pic>
+              </a:graphicData>
+            </a:graphic>
+          </wp:inline>
+        </w:drawing>
+      </w:r>
+    </w:p>
+    <w:p>
+      <w:r>
+        <w:t>with DSproperties table:</w:t>
+      </w:r>
+    </w:p>
+    <w:p>
+      <w:r>
+        <w:drawing>
+          <wp:inline distT="0" distB="0" distL="0" distR="0" wp14:anchorId="2648D978" wp14:editId="592C0A20">
+            <wp:extent cx="5759450" cy="1833245"/>
+            <wp:effectExtent l="0" t="0" r="0" b="0"/>
+            <wp:docPr id="1996445603" name="Picture 1"/>
+            <wp:cNvGraphicFramePr>
+              <a:graphicFrameLocks xmlns:a="http://schemas.openxmlformats.org/drawingml/2006/main" noChangeAspect="1"/>
+            </wp:cNvGraphicFramePr>
+            <a:graphic xmlns:a="http://schemas.openxmlformats.org/drawingml/2006/main">
+              <a:graphicData uri="http://schemas.openxmlformats.org/drawingml/2006/picture">
+                <pic:pic xmlns:pic="http://schemas.openxmlformats.org/drawingml/2006/picture">
+                  <pic:nvPicPr>
+                    <pic:cNvPr id="1996445603" name=""/>
+                    <pic:cNvPicPr/>
+                  </pic:nvPicPr>
+                  <pic:blipFill>
+                    <a:blip r:embed="rId67"/>
+                    <a:stretch>
+                      <a:fillRect/>
+                    </a:stretch>
+                  </pic:blipFill>
+                  <pic:spPr>
+                    <a:xfrm>
+                      <a:off x="0" y="0"/>
+                      <a:ext cx="5759450" cy="1833245"/>
+                    </a:xfrm>
+                    <a:prstGeom prst="rect">
+                      <a:avLst/>
+                    </a:prstGeom>
+                  </pic:spPr>
+                </pic:pic>
+              </a:graphicData>
+            </a:graphic>
+          </wp:inline>
+        </w:drawing>
+      </w:r>
+    </w:p>
+    <w:p/>
+    <w:p>
+      <w:r>
+        <w:t xml:space="preserve">River Discharge </w:t>
+      </w:r>
+      <w:r>
+        <w:t>(variables and definitions can be adjusted to suit)</w:t>
+      </w:r>
+    </w:p>
+    <w:p>
+      <w:r>
+        <w:drawing>
+          <wp:inline distT="0" distB="0" distL="0" distR="0" wp14:anchorId="18540543" wp14:editId="58B440B4">
+            <wp:extent cx="5759450" cy="521335"/>
+            <wp:effectExtent l="0" t="0" r="0" b="0"/>
+            <wp:docPr id="223323705" name="Picture 1"/>
+            <wp:cNvGraphicFramePr>
+              <a:graphicFrameLocks xmlns:a="http://schemas.openxmlformats.org/drawingml/2006/main" noChangeAspect="1"/>
+            </wp:cNvGraphicFramePr>
+            <a:graphic xmlns:a="http://schemas.openxmlformats.org/drawingml/2006/main">
+              <a:graphicData uri="http://schemas.openxmlformats.org/drawingml/2006/picture">
+                <pic:pic xmlns:pic="http://schemas.openxmlformats.org/drawingml/2006/picture">
+                  <pic:nvPicPr>
+                    <pic:cNvPr id="223323705" name=""/>
+                    <pic:cNvPicPr/>
+                  </pic:nvPicPr>
+                  <pic:blipFill>
+                    <a:blip r:embed="rId68"/>
+                    <a:stretch>
+                      <a:fillRect/>
+                    </a:stretch>
+                  </pic:blipFill>
+                  <pic:spPr>
+                    <a:xfrm>
+                      <a:off x="0" y="0"/>
+                      <a:ext cx="5759450" cy="521335"/>
+                    </a:xfrm>
+                    <a:prstGeom prst="rect">
+                      <a:avLst/>
+                    </a:prstGeom>
+                  </pic:spPr>
+                </pic:pic>
+              </a:graphicData>
+            </a:graphic>
+          </wp:inline>
+        </w:drawing>
+      </w:r>
+    </w:p>
+    <w:p/>
+    <w:p>
+      <w:r>
+        <w:t>w</w:t>
+      </w:r>
+      <w:r>
+        <w:t>ith DSproperties table:</w:t>
+      </w:r>
+    </w:p>
+    <w:p>
+      <w:r>
+        <w:drawing>
+          <wp:inline distT="0" distB="0" distL="0" distR="0" wp14:anchorId="7B1F6757" wp14:editId="7844783B">
+            <wp:extent cx="5759450" cy="2882265"/>
+            <wp:effectExtent l="0" t="0" r="0" b="0"/>
+            <wp:docPr id="1966238751" name="Picture 1"/>
+            <wp:cNvGraphicFramePr>
+              <a:graphicFrameLocks xmlns:a="http://schemas.openxmlformats.org/drawingml/2006/main" noChangeAspect="1"/>
+            </wp:cNvGraphicFramePr>
+            <a:graphic xmlns:a="http://schemas.openxmlformats.org/drawingml/2006/main">
+              <a:graphicData uri="http://schemas.openxmlformats.org/drawingml/2006/picture">
+                <pic:pic xmlns:pic="http://schemas.openxmlformats.org/drawingml/2006/picture">
+                  <pic:nvPicPr>
+                    <pic:cNvPr id="1966238751" name=""/>
+                    <pic:cNvPicPr/>
+                  </pic:nvPicPr>
+                  <pic:blipFill>
+                    <a:blip r:embed="rId69"/>
+                    <a:stretch>
+                      <a:fillRect/>
+                    </a:stretch>
+                  </pic:blipFill>
+                  <pic:spPr>
+                    <a:xfrm>
+                      <a:off x="0" y="0"/>
+                      <a:ext cx="5759450" cy="2882265"/>
+                    </a:xfrm>
+                    <a:prstGeom prst="rect">
+                      <a:avLst/>
+                    </a:prstGeom>
+                  </pic:spPr>
+                </pic:pic>
+              </a:graphicData>
+            </a:graphic>
+          </wp:inline>
+        </w:drawing>
+      </w:r>
     </w:p>
     <w:sectPr>
       <w:pgSz w:w="11906" w:h="16838"/>
@@ -23598,6 +24214,95 @@
     </w:lvl>
   </w:abstractNum>
   <w:abstractNum w:abstractNumId="26" w15:restartNumberingAfterBreak="0">
+    <w:nsid w:val="4AF4256B"/>
+    <w:multiLevelType w:val="hybridMultilevel"/>
+    <w:tmpl w:val="D1623208"/>
+    <w:lvl w:ilvl="0" w:tplc="5C7A2CD8">
+      <w:start w:val="1"/>
+      <w:numFmt w:val="decimal"/>
+      <w:lvlText w:val="(%1)"/>
+      <w:lvlJc w:val="left"/>
+      <w:pPr>
+        <w:ind w:left="720" w:hanging="360"/>
+      </w:pPr>
+      <w:rPr>
+        <w:rFonts w:hint="default"/>
+      </w:rPr>
+    </w:lvl>
+    <w:lvl w:ilvl="1" w:tplc="08090019" w:tentative="1">
+      <w:start w:val="1"/>
+      <w:numFmt w:val="lowerLetter"/>
+      <w:lvlText w:val="%2."/>
+      <w:lvlJc w:val="left"/>
+      <w:pPr>
+        <w:ind w:left="1440" w:hanging="360"/>
+      </w:pPr>
+    </w:lvl>
+    <w:lvl w:ilvl="2" w:tplc="0809001B" w:tentative="1">
+      <w:start w:val="1"/>
+      <w:numFmt w:val="lowerRoman"/>
+      <w:lvlText w:val="%3."/>
+      <w:lvlJc w:val="right"/>
+      <w:pPr>
+        <w:ind w:left="2160" w:hanging="180"/>
+      </w:pPr>
+    </w:lvl>
+    <w:lvl w:ilvl="3" w:tplc="0809000F" w:tentative="1">
+      <w:start w:val="1"/>
+      <w:numFmt w:val="decimal"/>
+      <w:lvlText w:val="%4."/>
+      <w:lvlJc w:val="left"/>
+      <w:pPr>
+        <w:ind w:left="2880" w:hanging="360"/>
+      </w:pPr>
+    </w:lvl>
+    <w:lvl w:ilvl="4" w:tplc="08090019" w:tentative="1">
+      <w:start w:val="1"/>
+      <w:numFmt w:val="lowerLetter"/>
+      <w:lvlText w:val="%5."/>
+      <w:lvlJc w:val="left"/>
+      <w:pPr>
+        <w:ind w:left="3600" w:hanging="360"/>
+      </w:pPr>
+    </w:lvl>
+    <w:lvl w:ilvl="5" w:tplc="0809001B" w:tentative="1">
+      <w:start w:val="1"/>
+      <w:numFmt w:val="lowerRoman"/>
+      <w:lvlText w:val="%6."/>
+      <w:lvlJc w:val="right"/>
+      <w:pPr>
+        <w:ind w:left="4320" w:hanging="180"/>
+      </w:pPr>
+    </w:lvl>
+    <w:lvl w:ilvl="6" w:tplc="0809000F" w:tentative="1">
+      <w:start w:val="1"/>
+      <w:numFmt w:val="decimal"/>
+      <w:lvlText w:val="%7."/>
+      <w:lvlJc w:val="left"/>
+      <w:pPr>
+        <w:ind w:left="5040" w:hanging="360"/>
+      </w:pPr>
+    </w:lvl>
+    <w:lvl w:ilvl="7" w:tplc="08090019" w:tentative="1">
+      <w:start w:val="1"/>
+      <w:numFmt w:val="lowerLetter"/>
+      <w:lvlText w:val="%8."/>
+      <w:lvlJc w:val="left"/>
+      <w:pPr>
+        <w:ind w:left="5760" w:hanging="360"/>
+      </w:pPr>
+    </w:lvl>
+    <w:lvl w:ilvl="8" w:tplc="0809001B" w:tentative="1">
+      <w:start w:val="1"/>
+      <w:numFmt w:val="lowerRoman"/>
+      <w:lvlText w:val="%9."/>
+      <w:lvlJc w:val="right"/>
+      <w:pPr>
+        <w:ind w:left="6480" w:hanging="180"/>
+      </w:pPr>
+    </w:lvl>
+  </w:abstractNum>
+  <w:abstractNum w:abstractNumId="27" w15:restartNumberingAfterBreak="0">
     <w:nsid w:val="4B437F0D"/>
     <w:multiLevelType w:val="hybridMultilevel"/>
     <w:tmpl w:val="16344B00"/>
@@ -23686,7 +24391,7 @@
       </w:pPr>
     </w:lvl>
   </w:abstractNum>
-  <w:abstractNum w:abstractNumId="27" w15:restartNumberingAfterBreak="0">
+  <w:abstractNum w:abstractNumId="28" w15:restartNumberingAfterBreak="0">
     <w:nsid w:val="4CB3420E"/>
     <w:multiLevelType w:val="hybridMultilevel"/>
     <w:tmpl w:val="A2089BAA"/>
@@ -23775,7 +24480,7 @@
       </w:pPr>
     </w:lvl>
   </w:abstractNum>
-  <w:abstractNum w:abstractNumId="28" w15:restartNumberingAfterBreak="0">
+  <w:abstractNum w:abstractNumId="29" w15:restartNumberingAfterBreak="0">
     <w:nsid w:val="52CA4349"/>
     <w:multiLevelType w:val="hybridMultilevel"/>
     <w:tmpl w:val="39BC6A76"/>
@@ -23861,7 +24566,7 @@
       </w:pPr>
     </w:lvl>
   </w:abstractNum>
-  <w:abstractNum w:abstractNumId="29" w15:restartNumberingAfterBreak="0">
+  <w:abstractNum w:abstractNumId="30" w15:restartNumberingAfterBreak="0">
     <w:nsid w:val="55AC7B60"/>
     <w:multiLevelType w:val="hybridMultilevel"/>
     <w:tmpl w:val="C8829BF2"/>
@@ -23950,7 +24655,7 @@
       </w:pPr>
     </w:lvl>
   </w:abstractNum>
-  <w:abstractNum w:abstractNumId="30" w15:restartNumberingAfterBreak="0">
+  <w:abstractNum w:abstractNumId="31" w15:restartNumberingAfterBreak="0">
     <w:nsid w:val="56716B9C"/>
     <w:multiLevelType w:val="hybridMultilevel"/>
     <w:tmpl w:val="8B8031D6"/>
@@ -24062,7 +24767,7 @@
       </w:rPr>
     </w:lvl>
   </w:abstractNum>
-  <w:abstractNum w:abstractNumId="31" w15:restartNumberingAfterBreak="0">
+  <w:abstractNum w:abstractNumId="32" w15:restartNumberingAfterBreak="0">
     <w:nsid w:val="56BD5503"/>
     <w:multiLevelType w:val="hybridMultilevel"/>
     <w:tmpl w:val="3BF816AE"/>
@@ -24148,7 +24853,7 @@
       </w:pPr>
     </w:lvl>
   </w:abstractNum>
-  <w:abstractNum w:abstractNumId="32" w15:restartNumberingAfterBreak="0">
+  <w:abstractNum w:abstractNumId="33" w15:restartNumberingAfterBreak="0">
     <w:nsid w:val="57B515B9"/>
     <w:multiLevelType w:val="hybridMultilevel"/>
     <w:tmpl w:val="8DEACD80"/>
@@ -24237,7 +24942,7 @@
       </w:pPr>
     </w:lvl>
   </w:abstractNum>
-  <w:abstractNum w:abstractNumId="33" w15:restartNumberingAfterBreak="0">
+  <w:abstractNum w:abstractNumId="34" w15:restartNumberingAfterBreak="0">
     <w:nsid w:val="5D8F6F3D"/>
     <w:multiLevelType w:val="hybridMultilevel"/>
     <w:tmpl w:val="96388EE8"/>
@@ -24349,7 +25054,7 @@
       </w:rPr>
     </w:lvl>
   </w:abstractNum>
-  <w:abstractNum w:abstractNumId="34" w15:restartNumberingAfterBreak="0">
+  <w:abstractNum w:abstractNumId="35" w15:restartNumberingAfterBreak="0">
     <w:nsid w:val="5DDE5869"/>
     <w:multiLevelType w:val="hybridMultilevel"/>
     <w:tmpl w:val="D486BF08"/>
@@ -24435,7 +25140,7 @@
       </w:pPr>
     </w:lvl>
   </w:abstractNum>
-  <w:abstractNum w:abstractNumId="35" w15:restartNumberingAfterBreak="0">
+  <w:abstractNum w:abstractNumId="36" w15:restartNumberingAfterBreak="0">
     <w:nsid w:val="5EEB2F6C"/>
     <w:multiLevelType w:val="hybridMultilevel"/>
     <w:tmpl w:val="EE68B960"/>
@@ -24521,7 +25226,7 @@
       </w:pPr>
     </w:lvl>
   </w:abstractNum>
-  <w:abstractNum w:abstractNumId="36" w15:restartNumberingAfterBreak="0">
+  <w:abstractNum w:abstractNumId="37" w15:restartNumberingAfterBreak="0">
     <w:nsid w:val="61A65B8D"/>
     <w:multiLevelType w:val="hybridMultilevel"/>
     <w:tmpl w:val="4D56730C"/>
@@ -24607,7 +25312,7 @@
       </w:pPr>
     </w:lvl>
   </w:abstractNum>
-  <w:abstractNum w:abstractNumId="37" w15:restartNumberingAfterBreak="0">
+  <w:abstractNum w:abstractNumId="38" w15:restartNumberingAfterBreak="0">
     <w:nsid w:val="61D62BC7"/>
     <w:multiLevelType w:val="hybridMultilevel"/>
     <w:tmpl w:val="97783AC0"/>
@@ -24693,7 +25398,7 @@
       </w:pPr>
     </w:lvl>
   </w:abstractNum>
-  <w:abstractNum w:abstractNumId="38" w15:restartNumberingAfterBreak="0">
+  <w:abstractNum w:abstractNumId="39" w15:restartNumberingAfterBreak="0">
     <w:nsid w:val="63B856E4"/>
     <w:multiLevelType w:val="hybridMultilevel"/>
     <w:tmpl w:val="7AD0E432"/>
@@ -24782,7 +25487,7 @@
       </w:pPr>
     </w:lvl>
   </w:abstractNum>
-  <w:abstractNum w:abstractNumId="39" w15:restartNumberingAfterBreak="0">
+  <w:abstractNum w:abstractNumId="40" w15:restartNumberingAfterBreak="0">
     <w:nsid w:val="64D811CC"/>
     <w:multiLevelType w:val="hybridMultilevel"/>
     <w:tmpl w:val="97783AC0"/>
@@ -24868,7 +25573,7 @@
       </w:pPr>
     </w:lvl>
   </w:abstractNum>
-  <w:abstractNum w:abstractNumId="40" w15:restartNumberingAfterBreak="0">
+  <w:abstractNum w:abstractNumId="41" w15:restartNumberingAfterBreak="0">
     <w:nsid w:val="6D3734BA"/>
     <w:multiLevelType w:val="hybridMultilevel"/>
     <w:tmpl w:val="F836D08A"/>
@@ -24981,7 +25686,7 @@
       </w:rPr>
     </w:lvl>
   </w:abstractNum>
-  <w:abstractNum w:abstractNumId="41" w15:restartNumberingAfterBreak="0">
+  <w:abstractNum w:abstractNumId="42" w15:restartNumberingAfterBreak="0">
     <w:nsid w:val="6F9032DC"/>
     <w:multiLevelType w:val="hybridMultilevel"/>
     <w:tmpl w:val="D4C2AB16"/>
@@ -25067,7 +25772,7 @@
       </w:pPr>
     </w:lvl>
   </w:abstractNum>
-  <w:abstractNum w:abstractNumId="42" w15:restartNumberingAfterBreak="0">
+  <w:abstractNum w:abstractNumId="43" w15:restartNumberingAfterBreak="0">
     <w:nsid w:val="7A2F1FAD"/>
     <w:multiLevelType w:val="multilevel"/>
     <w:tmpl w:val="C6F43818"/>
@@ -25180,7 +25885,7 @@
       </w:rPr>
     </w:lvl>
   </w:abstractNum>
-  <w:abstractNum w:abstractNumId="43" w15:restartNumberingAfterBreak="0">
+  <w:abstractNum w:abstractNumId="44" w15:restartNumberingAfterBreak="0">
     <w:nsid w:val="7CC9024F"/>
     <w:multiLevelType w:val="hybridMultilevel"/>
     <w:tmpl w:val="97783AC0"/>
@@ -25267,7 +25972,7 @@
     </w:lvl>
   </w:abstractNum>
   <w:num w:numId="1" w16cid:durableId="340856198">
-    <w:abstractNumId w:val="42"/>
+    <w:abstractNumId w:val="43"/>
   </w:num>
   <w:num w:numId="2" w16cid:durableId="2088379325">
     <w:abstractNumId w:val="17"/>
@@ -25300,13 +26005,13 @@
     <w:abstractNumId w:val="21"/>
   </w:num>
   <w:num w:numId="12" w16cid:durableId="291907612">
-    <w:abstractNumId w:val="33"/>
+    <w:abstractNumId w:val="34"/>
   </w:num>
   <w:num w:numId="13" w16cid:durableId="478424555">
     <w:abstractNumId w:val="18"/>
   </w:num>
   <w:num w:numId="14" w16cid:durableId="896162339">
-    <w:abstractNumId w:val="36"/>
+    <w:abstractNumId w:val="37"/>
   </w:num>
   <w:num w:numId="15" w16cid:durableId="799031210">
     <w:abstractNumId w:val="3"/>
@@ -25315,43 +26020,43 @@
     <w:abstractNumId w:val="1"/>
   </w:num>
   <w:num w:numId="17" w16cid:durableId="763920236">
-    <w:abstractNumId w:val="43"/>
+    <w:abstractNumId w:val="44"/>
   </w:num>
   <w:num w:numId="18" w16cid:durableId="2111317127">
-    <w:abstractNumId w:val="39"/>
+    <w:abstractNumId w:val="40"/>
   </w:num>
   <w:num w:numId="19" w16cid:durableId="1282103065">
-    <w:abstractNumId w:val="37"/>
+    <w:abstractNumId w:val="38"/>
   </w:num>
   <w:num w:numId="20" w16cid:durableId="366951876">
-    <w:abstractNumId w:val="27"/>
+    <w:abstractNumId w:val="28"/>
   </w:num>
   <w:num w:numId="21" w16cid:durableId="1621453890">
-    <w:abstractNumId w:val="26"/>
+    <w:abstractNumId w:val="27"/>
   </w:num>
   <w:num w:numId="22" w16cid:durableId="802818293">
     <w:abstractNumId w:val="0"/>
   </w:num>
   <w:num w:numId="23" w16cid:durableId="2103799952">
+    <w:abstractNumId w:val="36"/>
+  </w:num>
+  <w:num w:numId="24" w16cid:durableId="530843327">
+    <w:abstractNumId w:val="33"/>
+  </w:num>
+  <w:num w:numId="25" w16cid:durableId="991107335">
+    <w:abstractNumId w:val="29"/>
+  </w:num>
+  <w:num w:numId="26" w16cid:durableId="323124143">
     <w:abstractNumId w:val="35"/>
   </w:num>
-  <w:num w:numId="24" w16cid:durableId="530843327">
-    <w:abstractNumId w:val="32"/>
-  </w:num>
-  <w:num w:numId="25" w16cid:durableId="991107335">
-    <w:abstractNumId w:val="28"/>
-  </w:num>
-  <w:num w:numId="26" w16cid:durableId="323124143">
-    <w:abstractNumId w:val="34"/>
-  </w:num>
   <w:num w:numId="27" w16cid:durableId="1266770357">
-    <w:abstractNumId w:val="29"/>
+    <w:abstractNumId w:val="30"/>
   </w:num>
   <w:num w:numId="28" w16cid:durableId="321662523">
     <w:abstractNumId w:val="7"/>
   </w:num>
   <w:num w:numId="29" w16cid:durableId="1643148153">
-    <w:abstractNumId w:val="30"/>
+    <w:abstractNumId w:val="31"/>
   </w:num>
   <w:num w:numId="30" w16cid:durableId="486021382">
     <w:abstractNumId w:val="13"/>
@@ -25363,10 +26068,10 @@
     <w:abstractNumId w:val="24"/>
   </w:num>
   <w:num w:numId="33" w16cid:durableId="631985051">
-    <w:abstractNumId w:val="38"/>
+    <w:abstractNumId w:val="39"/>
   </w:num>
   <w:num w:numId="34" w16cid:durableId="125052687">
-    <w:abstractNumId w:val="41"/>
+    <w:abstractNumId w:val="42"/>
   </w:num>
   <w:num w:numId="35" w16cid:durableId="45565015">
     <w:abstractNumId w:val="23"/>
@@ -25378,10 +26083,10 @@
     <w:abstractNumId w:val="9"/>
   </w:num>
   <w:num w:numId="38" w16cid:durableId="2016154847">
-    <w:abstractNumId w:val="31"/>
+    <w:abstractNumId w:val="32"/>
   </w:num>
   <w:num w:numId="39" w16cid:durableId="1273855544">
-    <w:abstractNumId w:val="40"/>
+    <w:abstractNumId w:val="41"/>
   </w:num>
   <w:num w:numId="40" w16cid:durableId="139881773">
     <w:abstractNumId w:val="2"/>
@@ -25397,6 +26102,9 @@
   </w:num>
   <w:num w:numId="44" w16cid:durableId="1463577684">
     <w:abstractNumId w:val="11"/>
+  </w:num>
+  <w:num w:numId="45" w16cid:durableId="1143933766">
+    <w:abstractNumId w:val="26"/>
   </w:num>
 </w:numbering>
 </file>

</xml_diff>